<commit_message>
updated supplementary tables and bacterial results.
</commit_message>
<xml_diff>
--- a/Writing/Custer_et_al_2022_Scientific_Reports_Format.docx
+++ b/Writing/Custer_et_al_2022_Scientific_Reports_Format.docx
@@ -178,7 +178,21 @@
         <w:rPr>
           <w:rFonts w:ascii="Times New Roman" w:hAnsi="Times New Roman" w:cs="Times New Roman"/>
         </w:rPr>
-        <w:t>*denotes corresponding author</w:t>
+        <w:t>*</w:t>
+      </w:r>
+      <w:proofErr w:type="gramStart"/>
+      <w:r>
+        <w:rPr>
+          <w:rFonts w:ascii="Times New Roman" w:hAnsi="Times New Roman" w:cs="Times New Roman"/>
+        </w:rPr>
+        <w:t>denotes</w:t>
+      </w:r>
+      <w:proofErr w:type="gramEnd"/>
+      <w:r>
+        <w:rPr>
+          <w:rFonts w:ascii="Times New Roman" w:hAnsi="Times New Roman" w:cs="Times New Roman"/>
+        </w:rPr>
+        <w:t xml:space="preserve"> corresponding author</w:t>
       </w:r>
     </w:p>
     <w:p>
@@ -311,35 +325,91 @@
           <w:rFonts w:ascii="Times New Roman" w:hAnsi="Times New Roman" w:cs="Times New Roman"/>
           <w:color w:val="000000" w:themeColor="text1"/>
         </w:rPr>
-        <w:t xml:space="preserve">Patterns of pesticide use have changed dramatically over the past 25 years, specifically since the </w:t>
-      </w:r>
-      <w:r>
-        <w:rPr>
-          <w:rFonts w:ascii="Times New Roman" w:hAnsi="Times New Roman" w:cs="Times New Roman"/>
-          <w:color w:val="000000" w:themeColor="text1"/>
-        </w:rPr>
-        <w:t>adoption</w:t>
-      </w:r>
-      <w:r>
-        <w:rPr>
-          <w:rFonts w:ascii="Times New Roman" w:hAnsi="Times New Roman" w:cs="Times New Roman"/>
-          <w:color w:val="000000" w:themeColor="text1"/>
-        </w:rPr>
-        <w:t xml:space="preserve"> of glyphosate resistant crops. While consideration is often given to the effects of herbicide on aboveground diversity, our understanding </w:t>
-      </w:r>
-      <w:r>
-        <w:rPr>
-          <w:rFonts w:ascii="Times New Roman" w:hAnsi="Times New Roman" w:cs="Times New Roman"/>
-          <w:color w:val="000000" w:themeColor="text1"/>
-        </w:rPr>
-        <w:t xml:space="preserve">of its influence </w:t>
-      </w:r>
-      <w:r>
-        <w:rPr>
-          <w:rFonts w:ascii="Times New Roman" w:hAnsi="Times New Roman" w:cs="Times New Roman"/>
-          <w:color w:val="000000" w:themeColor="text1"/>
-        </w:rPr>
-        <w:t xml:space="preserve">belowground lags. With microbes being largely responsible for nutrient cycling and other pivotal ecosystem processes, understanding the direction and magnitude of their responses to vegetation removal in </w:t>
+        <w:t>S</w:t>
+      </w:r>
+      <w:r>
+        <w:rPr>
+          <w:rFonts w:ascii="Times New Roman" w:hAnsi="Times New Roman" w:cs="Times New Roman"/>
+          <w:color w:val="000000" w:themeColor="text1"/>
+        </w:rPr>
+        <w:t>ince the adoption of glyphosate resistant crops</w:t>
+      </w:r>
+      <w:r>
+        <w:rPr>
+          <w:rFonts w:ascii="Times New Roman" w:hAnsi="Times New Roman" w:cs="Times New Roman"/>
+          <w:color w:val="000000" w:themeColor="text1"/>
+        </w:rPr>
+        <w:t>,</w:t>
+      </w:r>
+      <w:r>
+        <w:rPr>
+          <w:rFonts w:ascii="Times New Roman" w:hAnsi="Times New Roman" w:cs="Times New Roman"/>
+          <w:color w:val="000000" w:themeColor="text1"/>
+        </w:rPr>
+        <w:t xml:space="preserve"> </w:t>
+      </w:r>
+      <w:r>
+        <w:rPr>
+          <w:rFonts w:ascii="Times New Roman" w:hAnsi="Times New Roman" w:cs="Times New Roman"/>
+          <w:color w:val="000000" w:themeColor="text1"/>
+        </w:rPr>
+        <w:t>p</w:t>
+      </w:r>
+      <w:r>
+        <w:rPr>
+          <w:rFonts w:ascii="Times New Roman" w:hAnsi="Times New Roman" w:cs="Times New Roman"/>
+          <w:color w:val="000000" w:themeColor="text1"/>
+        </w:rPr>
+        <w:t xml:space="preserve">atterns of pesticide use have changed dramatically. While </w:t>
+      </w:r>
+      <w:r>
+        <w:rPr>
+          <w:rFonts w:ascii="Times New Roman" w:hAnsi="Times New Roman" w:cs="Times New Roman"/>
+          <w:color w:val="000000" w:themeColor="text1"/>
+        </w:rPr>
+        <w:t>the</w:t>
+      </w:r>
+      <w:r>
+        <w:rPr>
+          <w:rFonts w:ascii="Times New Roman" w:hAnsi="Times New Roman" w:cs="Times New Roman"/>
+          <w:color w:val="000000" w:themeColor="text1"/>
+        </w:rPr>
+        <w:t xml:space="preserve"> aboveground </w:t>
+      </w:r>
+      <w:r>
+        <w:rPr>
+          <w:rFonts w:ascii="Times New Roman" w:hAnsi="Times New Roman" w:cs="Times New Roman"/>
+          <w:color w:val="000000" w:themeColor="text1"/>
+        </w:rPr>
+        <w:t>effects of herbicide application are often a primary focus</w:t>
+      </w:r>
+      <w:r>
+        <w:rPr>
+          <w:rFonts w:ascii="Times New Roman" w:hAnsi="Times New Roman" w:cs="Times New Roman"/>
+          <w:color w:val="000000" w:themeColor="text1"/>
+        </w:rPr>
+        <w:t xml:space="preserve">, our understanding of its influence belowground lags. With microbes largely responsible for nutrient cycling and other pivotal ecosystem processes, understanding the direction and magnitude of their responses to vegetation removal is of the utmost concern. Previous research has revealed mixed responses </w:t>
+      </w:r>
+      <w:r>
+        <w:rPr>
+          <w:rFonts w:ascii="Times New Roman" w:hAnsi="Times New Roman" w:cs="Times New Roman"/>
+          <w:color w:val="000000" w:themeColor="text1"/>
+        </w:rPr>
+        <w:t>of</w:t>
+      </w:r>
+      <w:r>
+        <w:rPr>
+          <w:rFonts w:ascii="Times New Roman" w:hAnsi="Times New Roman" w:cs="Times New Roman"/>
+          <w:color w:val="000000" w:themeColor="text1"/>
+        </w:rPr>
+        <w:t xml:space="preserve"> microbial diversity and function following herbicide application</w:t>
+      </w:r>
+      <w:r>
+        <w:rPr>
+          <w:rFonts w:ascii="Times New Roman" w:hAnsi="Times New Roman" w:cs="Times New Roman"/>
+          <w:color w:val="000000" w:themeColor="text1"/>
+        </w:rPr>
+        <w:t xml:space="preserve"> in </w:t>
       </w:r>
       <w:proofErr w:type="spellStart"/>
       <w:r>
@@ -355,119 +425,28 @@
           <w:rFonts w:ascii="Times New Roman" w:hAnsi="Times New Roman" w:cs="Times New Roman"/>
           <w:color w:val="000000" w:themeColor="text1"/>
         </w:rPr>
-        <w:t>-ecosystems is of the utmost concern.</w:t>
-      </w:r>
-      <w:r>
-        <w:rPr>
-          <w:rFonts w:ascii="Times New Roman" w:hAnsi="Times New Roman" w:cs="Times New Roman"/>
-          <w:color w:val="000000" w:themeColor="text1"/>
-        </w:rPr>
-        <w:t xml:space="preserve"> </w:t>
-      </w:r>
-      <w:r>
-        <w:rPr>
-          <w:rFonts w:ascii="Times New Roman" w:hAnsi="Times New Roman" w:cs="Times New Roman"/>
-          <w:color w:val="000000" w:themeColor="text1"/>
-        </w:rPr>
-        <w:t xml:space="preserve">Previous research has revealed mixed responses </w:t>
-      </w:r>
-      <w:r>
-        <w:rPr>
-          <w:rFonts w:ascii="Times New Roman" w:hAnsi="Times New Roman" w:cs="Times New Roman"/>
-          <w:color w:val="000000" w:themeColor="text1"/>
-        </w:rPr>
-        <w:t xml:space="preserve">in </w:t>
-      </w:r>
-      <w:r>
-        <w:rPr>
-          <w:rFonts w:ascii="Times New Roman" w:hAnsi="Times New Roman" w:cs="Times New Roman"/>
-          <w:color w:val="000000" w:themeColor="text1"/>
-        </w:rPr>
-        <w:t>microbial diversity and function following herbicide application</w:t>
-      </w:r>
-      <w:r>
-        <w:rPr>
-          <w:rFonts w:ascii="Times New Roman" w:hAnsi="Times New Roman" w:cs="Times New Roman"/>
-          <w:color w:val="000000" w:themeColor="text1"/>
-        </w:rPr>
-        <w:t xml:space="preserve">, </w:t>
-      </w:r>
-      <w:r>
-        <w:rPr>
-          <w:rFonts w:ascii="Times New Roman" w:hAnsi="Times New Roman" w:cs="Times New Roman"/>
-          <w:color w:val="000000" w:themeColor="text1"/>
-        </w:rPr>
-        <w:t>spurr</w:t>
-      </w:r>
-      <w:r>
-        <w:rPr>
-          <w:rFonts w:ascii="Times New Roman" w:hAnsi="Times New Roman" w:cs="Times New Roman"/>
-          <w:color w:val="000000" w:themeColor="text1"/>
-        </w:rPr>
-        <w:t>ing</w:t>
-      </w:r>
-      <w:r>
-        <w:rPr>
-          <w:rFonts w:ascii="Times New Roman" w:hAnsi="Times New Roman" w:cs="Times New Roman"/>
-          <w:color w:val="000000" w:themeColor="text1"/>
-        </w:rPr>
-        <w:t xml:space="preserve"> calls for further research to clarify direct and indirect effects. In this study, we </w:t>
-      </w:r>
-      <w:r>
-        <w:rPr>
-          <w:rFonts w:ascii="Times New Roman" w:hAnsi="Times New Roman" w:cs="Times New Roman"/>
-          <w:color w:val="000000" w:themeColor="text1"/>
-        </w:rPr>
-        <w:t xml:space="preserve">examine non-target effects of herbicide application by </w:t>
-      </w:r>
-      <w:r>
-        <w:rPr>
-          <w:rFonts w:ascii="Times New Roman" w:hAnsi="Times New Roman" w:cs="Times New Roman"/>
-          <w:color w:val="000000" w:themeColor="text1"/>
-        </w:rPr>
-        <w:t>compar</w:t>
-      </w:r>
-      <w:r>
-        <w:rPr>
-          <w:rFonts w:ascii="Times New Roman" w:hAnsi="Times New Roman" w:cs="Times New Roman"/>
-          <w:color w:val="000000" w:themeColor="text1"/>
-        </w:rPr>
-        <w:t>ing</w:t>
-      </w:r>
-      <w:r>
-        <w:rPr>
-          <w:rFonts w:ascii="Times New Roman" w:hAnsi="Times New Roman" w:cs="Times New Roman"/>
-          <w:color w:val="000000" w:themeColor="text1"/>
-        </w:rPr>
-        <w:t xml:space="preserve"> three </w:t>
-      </w:r>
-      <w:r>
-        <w:rPr>
-          <w:rFonts w:ascii="Times New Roman" w:hAnsi="Times New Roman" w:cs="Times New Roman"/>
-          <w:color w:val="000000" w:themeColor="text1"/>
-        </w:rPr>
-        <w:t xml:space="preserve">commonly used </w:t>
-      </w:r>
-      <w:r>
-        <w:rPr>
-          <w:rFonts w:ascii="Times New Roman" w:hAnsi="Times New Roman" w:cs="Times New Roman"/>
-          <w:color w:val="000000" w:themeColor="text1"/>
-        </w:rPr>
-        <w:t>chemical herbicides</w:t>
-      </w:r>
-      <w:r>
-        <w:rPr>
-          <w:rFonts w:ascii="Times New Roman" w:hAnsi="Times New Roman" w:cs="Times New Roman"/>
-          <w:color w:val="000000" w:themeColor="text1"/>
-        </w:rPr>
-        <w:t xml:space="preserve"> -</w:t>
-      </w:r>
-      <w:r>
-        <w:rPr>
-          <w:rFonts w:ascii="Times New Roman" w:hAnsi="Times New Roman" w:cs="Times New Roman"/>
-          <w:color w:val="000000" w:themeColor="text1"/>
-        </w:rPr>
-        <w:t xml:space="preserve">glyphosate, dicamba, and a tank mix of atrazine and </w:t>
+        <w:t>-ecosystems</w:t>
+      </w:r>
+      <w:r>
+        <w:rPr>
+          <w:rFonts w:ascii="Times New Roman" w:hAnsi="Times New Roman" w:cs="Times New Roman"/>
+          <w:color w:val="000000" w:themeColor="text1"/>
+        </w:rPr>
+        <w:t xml:space="preserve">, spurring calls for </w:t>
+      </w:r>
+      <w:r>
+        <w:rPr>
+          <w:rFonts w:ascii="Times New Roman" w:hAnsi="Times New Roman" w:cs="Times New Roman"/>
+          <w:color w:val="000000" w:themeColor="text1"/>
+        </w:rPr>
+        <w:t>additional</w:t>
+      </w:r>
+      <w:r>
+        <w:rPr>
+          <w:rFonts w:ascii="Times New Roman" w:hAnsi="Times New Roman" w:cs="Times New Roman"/>
+          <w:color w:val="000000" w:themeColor="text1"/>
+        </w:rPr>
+        <w:t xml:space="preserve"> research to clarify direct and indirect effects. In this study, we examine non-target effects of herbicide application by comparing three commonly used chemical herbicides -glyphosate, dicamba, and a tank mix of atrazine and </w:t>
       </w:r>
       <w:proofErr w:type="spellStart"/>
       <w:r>
@@ -483,6 +462,27 @@
           <w:rFonts w:ascii="Times New Roman" w:hAnsi="Times New Roman" w:cs="Times New Roman"/>
           <w:color w:val="000000" w:themeColor="text1"/>
         </w:rPr>
+        <w:t xml:space="preserve">- to </w:t>
+      </w:r>
+      <w:r>
+        <w:rPr>
+          <w:rFonts w:ascii="Times New Roman" w:hAnsi="Times New Roman" w:cs="Times New Roman"/>
+          <w:color w:val="000000" w:themeColor="text1"/>
+        </w:rPr>
+        <w:t>handweeded</w:t>
+      </w:r>
+      <w:r>
+        <w:rPr>
+          <w:rFonts w:ascii="Times New Roman" w:hAnsi="Times New Roman" w:cs="Times New Roman"/>
+          <w:color w:val="000000" w:themeColor="text1"/>
+        </w:rPr>
+        <w:t xml:space="preserve"> and non</w:t>
+      </w:r>
+      <w:r>
+        <w:rPr>
+          <w:rFonts w:ascii="Times New Roman" w:hAnsi="Times New Roman" w:cs="Times New Roman"/>
+          <w:color w:val="000000" w:themeColor="text1"/>
+        </w:rPr>
         <w:t>-</w:t>
       </w:r>
       <w:r>
@@ -490,14 +490,21 @@
           <w:rFonts w:ascii="Times New Roman" w:hAnsi="Times New Roman" w:cs="Times New Roman"/>
           <w:color w:val="000000" w:themeColor="text1"/>
         </w:rPr>
-        <w:t xml:space="preserve"> to handweeded and nontreated control</w:t>
-      </w:r>
-      <w:r>
-        <w:rPr>
-          <w:rFonts w:ascii="Times New Roman" w:hAnsi="Times New Roman" w:cs="Times New Roman"/>
-          <w:color w:val="000000" w:themeColor="text1"/>
-        </w:rPr>
-        <w:t xml:space="preserve">s. We examine shifts in soil microbial function, soil nutrient pools, and microbial community composition in </w:t>
+        <w:t xml:space="preserve">treated controls. We examine shifts in soil microbial function, soil nutrient pools, and </w:t>
+      </w:r>
+      <w:r>
+        <w:rPr>
+          <w:rFonts w:ascii="Times New Roman" w:hAnsi="Times New Roman" w:cs="Times New Roman"/>
+          <w:color w:val="000000" w:themeColor="text1"/>
+        </w:rPr>
+        <w:t>microbiome</w:t>
+      </w:r>
+      <w:r>
+        <w:rPr>
+          <w:rFonts w:ascii="Times New Roman" w:hAnsi="Times New Roman" w:cs="Times New Roman"/>
+          <w:color w:val="000000" w:themeColor="text1"/>
+        </w:rPr>
+        <w:t xml:space="preserve"> composition in </w:t>
       </w:r>
       <w:proofErr w:type="spellStart"/>
       <w:r>
@@ -524,49 +531,88 @@
           <w:rFonts w:ascii="Times New Roman" w:hAnsi="Times New Roman" w:cs="Times New Roman"/>
           <w:color w:val="000000" w:themeColor="text1"/>
         </w:rPr>
-        <w:t>fields over twenty-days post-treatment. We show</w:t>
-      </w:r>
-      <w:r>
-        <w:rPr>
-          <w:rFonts w:ascii="Times New Roman" w:hAnsi="Times New Roman" w:cs="Times New Roman"/>
-          <w:color w:val="000000" w:themeColor="text1"/>
-        </w:rPr>
-        <w:t xml:space="preserve"> the examined herbicides</w:t>
-      </w:r>
-      <w:r>
-        <w:rPr>
-          <w:rFonts w:ascii="Times New Roman" w:hAnsi="Times New Roman" w:cs="Times New Roman"/>
-          <w:color w:val="000000" w:themeColor="text1"/>
-        </w:rPr>
-        <w:t xml:space="preserve"> to</w:t>
-      </w:r>
-      <w:r>
-        <w:rPr>
-          <w:rFonts w:ascii="Times New Roman" w:hAnsi="Times New Roman" w:cs="Times New Roman"/>
-          <w:color w:val="000000" w:themeColor="text1"/>
-        </w:rPr>
-        <w:t xml:space="preserve"> have limited and short-lasting effects on soil edaphic properties and microbial functio</w:t>
-      </w:r>
-      <w:r>
-        <w:rPr>
-          <w:rFonts w:ascii="Times New Roman" w:hAnsi="Times New Roman" w:cs="Times New Roman"/>
-          <w:color w:val="000000" w:themeColor="text1"/>
-        </w:rPr>
-        <w:t xml:space="preserve">n. Shifts in </w:t>
-      </w:r>
-      <w:r>
-        <w:rPr>
-          <w:rFonts w:ascii="Times New Roman" w:hAnsi="Times New Roman" w:cs="Times New Roman"/>
-          <w:color w:val="000000" w:themeColor="text1"/>
-        </w:rPr>
-        <w:t>enzymatic activities, nutrient concentrations, and fungal community structure</w:t>
-      </w:r>
-      <w:r>
-        <w:rPr>
-          <w:rFonts w:ascii="Times New Roman" w:hAnsi="Times New Roman" w:cs="Times New Roman"/>
-          <w:color w:val="000000" w:themeColor="text1"/>
-        </w:rPr>
-        <w:t xml:space="preserve"> were predicted by weedy vegetation cover, but not weed removal treatment, suggesting that these responses may instead be indirectly mediated by herbicide application. However, we show that weed removal treatment was as significant predictor of bacterial community composition. Additionally, we report homogenization of bacterial community composition following chemical herbicide application, a trend not observed in the non-treated and handweeded controls. Our results suggest that chemical herbicide application may have limited effects on microbial diversity and ecosystem functions. </w:t>
+        <w:t>fields over twenty-days post-treatment. We show the examined herbicides to have limited and short-lasting effects on soil edaphic properties and microbial function. Shifts in enzymatic activities, nutrient concentrations, and fungal community structure were</w:t>
+      </w:r>
+      <w:r>
+        <w:rPr>
+          <w:rFonts w:ascii="Times New Roman" w:hAnsi="Times New Roman" w:cs="Times New Roman"/>
+          <w:color w:val="000000" w:themeColor="text1"/>
+        </w:rPr>
+        <w:t xml:space="preserve"> instead</w:t>
+      </w:r>
+      <w:r>
+        <w:rPr>
+          <w:rFonts w:ascii="Times New Roman" w:hAnsi="Times New Roman" w:cs="Times New Roman"/>
+          <w:color w:val="000000" w:themeColor="text1"/>
+        </w:rPr>
+        <w:t xml:space="preserve"> predicted by weedy vegetation cover, but not weed removal treatment, suggesting that these responses </w:t>
+      </w:r>
+      <w:r>
+        <w:rPr>
+          <w:rFonts w:ascii="Times New Roman" w:hAnsi="Times New Roman" w:cs="Times New Roman"/>
+          <w:color w:val="000000" w:themeColor="text1"/>
+        </w:rPr>
+        <w:t>are</w:t>
+      </w:r>
+      <w:r>
+        <w:rPr>
+          <w:rFonts w:ascii="Times New Roman" w:hAnsi="Times New Roman" w:cs="Times New Roman"/>
+          <w:color w:val="000000" w:themeColor="text1"/>
+        </w:rPr>
+        <w:t xml:space="preserve"> indirectly mediated by herbicide application. </w:t>
+      </w:r>
+      <w:proofErr w:type="spellStart"/>
+      <w:r>
+        <w:rPr>
+          <w:rFonts w:ascii="Times New Roman" w:hAnsi="Times New Roman" w:cs="Times New Roman"/>
+          <w:color w:val="000000" w:themeColor="text1"/>
+        </w:rPr>
+        <w:t>Conversley</w:t>
+      </w:r>
+      <w:proofErr w:type="spellEnd"/>
+      <w:r>
+        <w:rPr>
+          <w:rFonts w:ascii="Times New Roman" w:hAnsi="Times New Roman" w:cs="Times New Roman"/>
+          <w:color w:val="000000" w:themeColor="text1"/>
+        </w:rPr>
+        <w:t xml:space="preserve">, we show that weed removal treatment was as significant predictor of bacterial community composition. Additionally, we report homogenization of bacterial community composition following chemical herbicide application, a trend not observed in the non-treated and </w:t>
+      </w:r>
+      <w:r>
+        <w:rPr>
+          <w:rFonts w:ascii="Times New Roman" w:hAnsi="Times New Roman" w:cs="Times New Roman"/>
+          <w:color w:val="000000" w:themeColor="text1"/>
+        </w:rPr>
+        <w:t>handweeded</w:t>
+      </w:r>
+      <w:r>
+        <w:rPr>
+          <w:rFonts w:ascii="Times New Roman" w:hAnsi="Times New Roman" w:cs="Times New Roman"/>
+          <w:color w:val="000000" w:themeColor="text1"/>
+        </w:rPr>
+        <w:t xml:space="preserve"> controls. Our results suggest that chemical herbicide application may have limited effects on microbial diversity and functions</w:t>
+      </w:r>
+      <w:r>
+        <w:rPr>
+          <w:rFonts w:ascii="Times New Roman" w:hAnsi="Times New Roman" w:cs="Times New Roman"/>
+          <w:color w:val="000000" w:themeColor="text1"/>
+        </w:rPr>
+        <w:t xml:space="preserve"> in </w:t>
+      </w:r>
+      <w:proofErr w:type="spellStart"/>
+      <w:r>
+        <w:rPr>
+          <w:rFonts w:ascii="Times New Roman" w:hAnsi="Times New Roman" w:cs="Times New Roman"/>
+          <w:color w:val="000000" w:themeColor="text1"/>
+        </w:rPr>
+        <w:t>agro-ecoystems</w:t>
+      </w:r>
+      <w:proofErr w:type="spellEnd"/>
+      <w:r>
+        <w:rPr>
+          <w:rFonts w:ascii="Times New Roman" w:hAnsi="Times New Roman" w:cs="Times New Roman"/>
+          <w:color w:val="000000" w:themeColor="text1"/>
+        </w:rPr>
+        <w:t xml:space="preserve">. </w:t>
       </w:r>
     </w:p>
     <w:p>
@@ -738,7 +784,21 @@
           <w:rFonts w:ascii="Times New Roman" w:hAnsi="Times New Roman" w:cs="Times New Roman"/>
           <w:color w:val="000000" w:themeColor="text1"/>
         </w:rPr>
-        <w:t>a single parameter: crop yield. However, the birth of the soil health movement has prompted a new way of thinking about production agriculture with a newfound focus on long-term yield and a holo-ecosystem approach</w:t>
+        <w:t xml:space="preserve">a single parameter: crop yield. However, the birth of the soil health movement has prompted a new way of thinking about production agriculture with a </w:t>
+      </w:r>
+      <w:r>
+        <w:rPr>
+          <w:rFonts w:ascii="Times New Roman" w:hAnsi="Times New Roman" w:cs="Times New Roman"/>
+          <w:color w:val="000000" w:themeColor="text1"/>
+        </w:rPr>
+        <w:t>new appreciation for</w:t>
+      </w:r>
+      <w:r>
+        <w:rPr>
+          <w:rFonts w:ascii="Times New Roman" w:hAnsi="Times New Roman" w:cs="Times New Roman"/>
+          <w:color w:val="000000" w:themeColor="text1"/>
+        </w:rPr>
+        <w:t xml:space="preserve"> long-term yield and a holo-ecosystem approach</w:t>
       </w:r>
       <w:r>
         <w:rPr>
@@ -1099,7 +1159,14 @@
           <w:rFonts w:ascii="Times New Roman" w:hAnsi="Times New Roman" w:cs="Times New Roman"/>
           <w:color w:val="000000" w:themeColor="text1"/>
         </w:rPr>
-        <w:t xml:space="preserve">. Thus, </w:t>
+        <w:t>. T</w:t>
+      </w:r>
+      <w:r>
+        <w:rPr>
+          <w:rFonts w:ascii="Times New Roman" w:hAnsi="Times New Roman" w:cs="Times New Roman"/>
+          <w:color w:val="000000" w:themeColor="text1"/>
+        </w:rPr>
+        <w:t xml:space="preserve">hus, </w:t>
       </w:r>
       <w:r>
         <w:rPr>
@@ -1193,21 +1260,7 @@
           <w:rFonts w:ascii="Times New Roman" w:hAnsi="Times New Roman" w:cs="Times New Roman"/>
           <w:color w:val="000000" w:themeColor="text1"/>
         </w:rPr>
-        <w:t xml:space="preserve">is necessary </w:t>
-      </w:r>
-      <w:r>
-        <w:rPr>
-          <w:rFonts w:ascii="Times New Roman" w:hAnsi="Times New Roman" w:cs="Times New Roman"/>
-          <w:color w:val="000000" w:themeColor="text1"/>
-        </w:rPr>
-        <w:t>to</w:t>
-      </w:r>
-      <w:r>
-        <w:rPr>
-          <w:rFonts w:ascii="Times New Roman" w:hAnsi="Times New Roman" w:cs="Times New Roman"/>
-          <w:color w:val="000000" w:themeColor="text1"/>
-        </w:rPr>
-        <w:t xml:space="preserve"> optimize agricultural systems for </w:t>
+        <w:t xml:space="preserve">is necessary to optimize agricultural systems for </w:t>
       </w:r>
       <w:r>
         <w:rPr>
@@ -1246,259 +1299,404 @@
           <w:rFonts w:ascii="Times New Roman" w:eastAsia="Times New Roman" w:hAnsi="Times New Roman" w:cs="Times New Roman"/>
           <w:color w:val="222222"/>
         </w:rPr>
-        <w:t xml:space="preserve">Reviews and syntheses of the effects that herbicide application has microbiome structure and function reveal a lack of generalizable trends </w:t>
-      </w:r>
-      <w:r>
-        <w:rPr>
-          <w:rFonts w:ascii="Times New Roman" w:hAnsi="Times New Roman" w:cs="Times New Roman"/>
-          <w:color w:val="000000" w:themeColor="text1"/>
-        </w:rPr>
-        <w:fldChar w:fldCharType="begin" w:fldLock="1"/>
-      </w:r>
-      <w:r>
-        <w:rPr>
-          <w:rFonts w:ascii="Times New Roman" w:hAnsi="Times New Roman" w:cs="Times New Roman"/>
-          <w:color w:val="000000" w:themeColor="text1"/>
-        </w:rPr>
-        <w:instrText>ADDIN CSL_CITATION {"citationItems":[{"id":"ITEM-1","itemData":{"DOI":"10.1016/j.ejsobi.2011.11.010","ISBN":"1164-5563","ISSN":"11645563","abstract":"Extensive application of industrially-produced pesticides in agriculture has resulted in contamination of soil ecosystems. A variety of both cultivation-dependent and cultivation-independent methods can be applied to measure and interpret the effects of pesticide exposure. We review here the expanding panel of these methods in the specific context of responses of the soil bacterial microflora to pesticide exposure, and of ongoing advances in microbial molecular ecology, including metagenomics and new approaches for DNA sequencing. Several issues still need to be addressed in order to routinely evaluate the effect of pesticides on bacterial communities in soil in the future, and to make way for a widely accepted framework for risk assessment in agro-ecosystems that include bacterial indicators. © 2011 Elsevier Masson SAS.","author":[{"dropping-particle":"","family":"Imfeld","given":"Gwenaël","non-dropping-particle":"","parse-names":false,"suffix":""},{"dropping-particle":"","family":"Vuilleumier","given":"Stéphane","non-dropping-particle":"","parse-names":false,"suffix":""}],"container-title":"European Journal of Soil Biology","id":"ITEM-1","issued":{"date-parts":[["2012"]]},"page":"22-30","publisher":"Elsevier Masson SAS","title":"Measuring the effects of pesticides on bacterial communities in soil: A critical review","type":"article-journal","volume":"49"},"uris":["http://www.mendeley.com/documents/?uuid=268e01ee-2796-495d-9205-11bb5be45f98"]},{"id":"ITEM-2","itemData":{"DOI":"10.1071/SR05125","ISBN":"0004-9573","ISSN":"00049573","PMID":"696","abstract":"External agricultural inputs such as mineral fertilisers, organic amendments, microbial inoculants, and pesticides are applied with the ultimate goal of maximising productivity and economic returns, while side effects on soil organisms are often neglected. We have summarised the current understanding of how agricultural inputs affect the amounts, activity, and diversity of soil organisms. Mineral fertilisers have limited direct effects, but their application can enhance soil biological activity via increases in system productivity, crop residue return, and soil organic matter. Another important indirect effect especially of N fertilisation is soil acidification, with considerable negative effects on soil organisms. Organic amendments such as manure, compost, biosolids, and humic substances provide a direct source of C for soil organisms as well as an indirect C source via increased plant growth and plant residue returns. Non-target effects of microbial inoculants appear to be small and transient. Among the pesticides, few significant effects of herbicides on soil organisms have been documented, whereas negative effects of insecticides and fungicides are more common. Copper fungicides are among the most toxic and most persistent fungicides, and their application warrants strict regulation. Quality control of organic waste products such as municipal composts and biosolids is likewise mandatory to avoid accumulation of elements that are toxic to soil organisms. © CSIRO 2006.","author":[{"dropping-particle":"","family":"Bünemann","given":"E. K.","non-dropping-particle":"","parse-names":false,"suffix":""},{"dropping-particle":"","family":"Schwenke","given":"G. D.","non-dropping-particle":"","parse-names":false,"suffix":""},{"dropping-particle":"","family":"Zwieten","given":"L.","non-dropping-particle":"Van","parse-names":false,"suffix":""}],"container-title":"Australian Journal of Soil Research","id":"ITEM-2","issue":"4","issued":{"date-parts":[["2006"]]},"page":"379-406","title":"Impact of agricultural inputs on soil organisms - A review","type":"article-journal","volume":"44"},"uris":["http://www.mendeley.com/documents/?uuid=912753b6-4e3e-4c96-a9fa-4a7092330579"]},{"id":"ITEM-3","itemData":{"DOI":"10.1016/j.soilbio.2015.09.014","ISBN":"00380717","ISSN":"00380717","abstract":"The herbicide glyphosate is an important tool for weed management in many agricultural systems, but concerns have been raised that its increasing use impacts soil biology. At present, the influence of glyphosate on soil microbial biomass (SMB) and soil microbial respiration (SMR) is unclear, with inconsistent results across published studies. We hypothesised that differences in rates and formulation of herbicide application, presence or absence of plants, and variability in soil parameters such as pH and organic carbon (OC), may have contributed to the inconsistent results. To identify trends in the literature, we conducted a meta-analysis using linear mixed-effect and boosted regression tree models. Moderator variables included glyphosate concentration, soil pH, OC, planted or un-planted soils, field or pot experiments and time after glyphosate application. Glyphosate application, as well as moderator variables (pH, glyphosate concentration, OC and time after application) significantly affected microbial biomass and its activity. Increases in glyphosate and OC concentrations led to transitory enhancement (less than 60 days) of SMR and SMB, while respiration tended to be reduced after 60 days. Notably, field application rates (i.e. &lt;10 mg kg-1) had no significant effect on SMR or SMB, but SMB was significantly lower at glyphosate concentrations of 10-100 mg kg-1. Ultimately, the fact that management and environmental factors regulated the soil microbial response means that generalisations about the toxicity or safety of glyphosate to SMR and SMB should be qualified with details of the conditions under which glyphosate is applied.","author":[{"dropping-particle":"","family":"Nguyen","given":"Duy B.","non-dropping-particle":"","parse-names":false,"suffix":""},{"dropping-particle":"","family":"Rose","given":"Michael T.","non-dropping-particle":"","parse-names":false,"suffix":""},{"dropping-particle":"","family":"Rose","given":"Terry J.","non-dropping-particle":"","parse-names":false,"suffix":""},{"dropping-particle":"","family":"Morris","given":"Stephen G.","non-dropping-particle":"","parse-names":false,"suffix":""},{"dropping-particle":"","family":"Zwieten","given":"Lukas","non-dropping-particle":"van","parse-names":false,"suffix":""}],"container-title":"Soil Biology and Biochemistry","id":"ITEM-3","issued":{"date-parts":[["2016"]]},"page":"50-57","publisher":"Elsevier Ltd","title":"Impact of glyphosate on soil microbial biomass and respiration: A meta-analysis","type":"article-journal","volume":"92"},"uris":["http://www.mendeley.com/documents/?uuid=a6e2c827-3414-4c11-9d5c-18ab0cdbd710"]},{"id":"ITEM-4","itemData":{"DOI":"10.2903/sp.efsa.2012.en-359","ISSN":"23978325","abstract":"A systematic literature search was carried out in order to assess the response of microbial organisms to pesticides in aquatic and terrestrial environments. The major literature databases have been interrogated, and after a refinement of keywords, thousands of records were retrieved and manually screened for relevance, quality, publication date, language and suitability for quantitative metaanalyses. 234 records for the terrestrial lot and 42 records for the aquatic lot were retained after screening and analysed for the extraction of several relevant information regarding the type of study, the pesticide application dose, the microbial parameters measured. From each record, a number of case studies were extracted, a case study being represented by the measurement of a single product, at a specific dose on a specific microbiological endpoint. A high number of case studies (3405 for terrestrial and 458 for aquatic) were obtained, stored and analysed through an Access database query system. With such a query system, it was possible to show on a detailed semi-quantitative way that pesticides affect microbes in a number of ways, with significant reductions in microbiological endpoints of biomass and activity detected in less than half of the cases considered. Furthermore, a number of temporary effects were identified, with microbial endpoints being firstly affected and then restored to the original conditions. This report confirms on one hand the complexity of microbial parameters in terrestrial and aquatic environments, on the other the importance of considering carefully microbial features in the risk assessment of pesticides. In this context, the adoption of a macro-categorization of microbial responses (biomass, activity and structure) can be useful for handling complex data and to identify patterns that can be potentially used for the goal of protecting microorganisms from potential adverse effects of pesticides. Carrying out risk assessment for nontarget microbes on single molecules, as usually done for the risk assessment of pesticides, will be very important in order to identify which ones are eventually causing more detrimental effects. The literature survey also indicated that the pesticide applied dose strongly affect the outcomes, with less impacts when the pesticides are being applied at recommended field doses: it is thus recommended to further promote policies for use of pesticides according to good agricultural practices, since this can reduc…","author":[{"dropping-particle":"","family":"Puglisi","given":"Edoardo","non-dropping-particle":"","parse-names":false,"suffix":""}],"container-title":"EFSA Supporting Publications","id":"ITEM-4","issue":"11","issued":{"date-parts":[["2017"]]},"title":"Response of microbial organisms (aquatic and terrestrial) to pesticides","type":"article-journal","volume":"9"},"uris":["http://www.mendeley.com/documents/?uuid=03b764ae-ed20-47fa-8210-4a3a9d269f19"]},{"id":"ITEM-5","itemData":{"DOI":"10.1016/j.scitotenv.2019.05.230","ISSN":"18791026","PMID":"31153078","abstract":"Conventional agriculture still relies on the general use of agrochemicals (herbicides, fungicides and insecticides)to control various pests (weeds, fungal pathogens and insects), to ensure the yield of crop and to feed a constantly growing population. The generalized use of pesticides in agriculture leads to the contamination of soil and other connected environmental resources. The persistence of pesticide residues in soil is identified as a major threat for in-soil living organisms that are supporting an important number of ecosystem services. Although authorities released pesticides on the market only after their careful and thorough evaluation, the risk assessment for in-soil living organisms is unsatisfactory, particularly for microorganisms for which pesticide toxicity is solely considered by one global test measuring N mineralization. Recently, European Food Safety Authority (EFSA)underlined the lack of standardized methods to assess pesticide ecotoxicological effects on soil microorganisms. Within this context, there is an obvious need to develop innovative microbial markers sensitive to pesticide exposure. Biomarkers that reveal direct effects of pesticides on microorganisms are often viewed as the panacea. Such biomarkers can only be developed for pesticides having a mode of action inhibiting a specific enzyme not only found in the targeted organisms but also in microorganisms which are considered as “non-target organisms” by current regulations. This review explores possible ways of innovation to develop such biomarkers for herbicides. We scanned the herbicide classification by considering the mode of action, the targeted enzyme and the ecotoxicological effects of each class of active substance in order to identify those that can be tracked using sensitive microbial markers.","author":[{"dropping-particle":"","family":"Thiour-Mauprivez","given":"Clémence","non-dropping-particle":"","parse-names":false,"suffix":""},{"dropping-particle":"","family":"Martin-Laurent","given":"Fabrice","non-dropping-particle":"","parse-names":false,"suffix":""},{"dropping-particle":"","family":"Calvayrac","given":"Christophe","non-dropping-particle":"","parse-names":false,"suffix":""},{"dropping-particle":"","family":"Barthelmebs","given":"Lise","non-dropping-particle":"","parse-names":false,"suffix":""}],"container-title":"Science of the Total Environment","id":"ITEM-5","issued":{"date-parts":[["2019"]]},"page":"314-325","publisher":"Elsevier B.V.","title":"Effects of herbicide on non-target microorganisms: Towards a new class of biomarkers?","type":"article-journal","volume":"684"},"uris":["http://www.mendeley.com/documents/?uuid=30c9144b-bbc6-44e9-b071-fcdc022bdb87"]}],"mendeley":{"formattedCitation":"(5, 15–18)","plainTextFormattedCitation":"(5, 15–18)","previouslyFormattedCitation":"(5, 15–18)"},"properties":{"noteIndex":0},"schema":"https://github.com/citation-style-language/schema/raw/master/csl-citation.json"}</w:instrText>
-      </w:r>
-      <w:r>
-        <w:rPr>
-          <w:rFonts w:ascii="Times New Roman" w:hAnsi="Times New Roman" w:cs="Times New Roman"/>
-          <w:color w:val="000000" w:themeColor="text1"/>
-        </w:rPr>
-        <w:fldChar w:fldCharType="separate"/>
-      </w:r>
-      <w:r>
-        <w:rPr>
-          <w:rFonts w:ascii="Times New Roman" w:hAnsi="Times New Roman" w:cs="Times New Roman"/>
-          <w:noProof/>
-          <w:color w:val="000000" w:themeColor="text1"/>
-        </w:rPr>
-        <w:t>(5, 15–18)</w:t>
-      </w:r>
-      <w:r>
-        <w:rPr>
-          <w:rFonts w:ascii="Times New Roman" w:hAnsi="Times New Roman" w:cs="Times New Roman"/>
-          <w:color w:val="000000" w:themeColor="text1"/>
-        </w:rPr>
-        <w:fldChar w:fldCharType="end"/>
-      </w:r>
-      <w:r>
-        <w:rPr>
-          <w:rFonts w:ascii="Times New Roman" w:hAnsi="Times New Roman" w:cs="Times New Roman"/>
-          <w:color w:val="000000" w:themeColor="text1"/>
-        </w:rPr>
-        <w:t xml:space="preserve"> </w:t>
+        <w:t>Reviews and syntheses of the effects that herbicide application has</w:t>
       </w:r>
       <w:r>
         <w:rPr>
           <w:rFonts w:ascii="Times New Roman" w:eastAsia="Times New Roman" w:hAnsi="Times New Roman" w:cs="Times New Roman"/>
           <w:color w:val="222222"/>
         </w:rPr>
-        <w:t xml:space="preserve">and instead show that the effects are dependent upon the characteristics of the soil, plant, application rate, and mode of action </w:t>
-      </w:r>
-      <w:r>
-        <w:rPr>
-          <w:rFonts w:ascii="Times New Roman" w:hAnsi="Times New Roman" w:cs="Times New Roman"/>
-          <w:color w:val="000000" w:themeColor="text1"/>
-        </w:rPr>
-        <w:fldChar w:fldCharType="begin" w:fldLock="1"/>
-      </w:r>
-      <w:r>
-        <w:rPr>
-          <w:rFonts w:ascii="Times New Roman" w:hAnsi="Times New Roman" w:cs="Times New Roman"/>
-          <w:color w:val="000000" w:themeColor="text1"/>
-        </w:rPr>
-        <w:instrText>ADDIN CSL_CITATION {"citationItems":[{"id":"ITEM-1","itemData":{"DOI":"10.1016/j.soilbio.2015.09.014","ISBN":"00380717","ISSN":"00380717","abstract":"The herbicide glyphosate is an important tool for weed management in many agricultural systems, but concerns have been raised that its increasing use impacts soil biology. At present, the influence of glyphosate on soil microbial biomass (SMB) and soil microbial respiration (SMR) is unclear, with inconsistent results across published studies. We hypothesised that differences in rates and formulation of herbicide application, presence or absence of plants, and variability in soil parameters such as pH and organic carbon (OC), may have contributed to the inconsistent results. To identify trends in the literature, we conducted a meta-analysis using linear mixed-effect and boosted regression tree models. Moderator variables included glyphosate concentration, soil pH, OC, planted or un-planted soils, field or pot experiments and time after glyphosate application. Glyphosate application, as well as moderator variables (pH, glyphosate concentration, OC and time after application) significantly affected microbial biomass and its activity. Increases in glyphosate and OC concentrations led to transitory enhancement (less than 60 days) of SMR and SMB, while respiration tended to be reduced after 60 days. Notably, field application rates (i.e. &lt;10 mg kg-1) had no significant effect on SMR or SMB, but SMB was significantly lower at glyphosate concentrations of 10-100 mg kg-1. Ultimately, the fact that management and environmental factors regulated the soil microbial response means that generalisations about the toxicity or safety of glyphosate to SMR and SMB should be qualified with details of the conditions under which glyphosate is applied.","author":[{"dropping-particle":"","family":"Nguyen","given":"Duy B.","non-dropping-particle":"","parse-names":false,"suffix":""},{"dropping-particle":"","family":"Rose","given":"Michael T.","non-dropping-particle":"","parse-names":false,"suffix":""},{"dropping-particle":"","family":"Rose","given":"Terry J.","non-dropping-particle":"","parse-names":false,"suffix":""},{"dropping-particle":"","family":"Morris","given":"Stephen G.","non-dropping-particle":"","parse-names":false,"suffix":""},{"dropping-particle":"","family":"Zwieten","given":"Lukas","non-dropping-particle":"van","parse-names":false,"suffix":""}],"container-title":"Soil Biology and Biochemistry","id":"ITEM-1","issued":{"date-parts":[["2016"]]},"page":"50-57","publisher":"Elsevier Ltd","title":"Impact of glyphosate on soil microbial biomass and respiration: A meta-analysis","type":"article-journal","volume":"92"},"uris":["http://www.mendeley.com/documents/?uuid=a6e2c827-3414-4c11-9d5c-18ab0cdbd710"]},{"id":"ITEM-2","itemData":{"DOI":"10.1007/s10886-009-9735-0","ISBN":"0098-0331","ISSN":"0098-0331","PMID":"20077127","abstract":"Invasive plants have a multitude of impacts on plant communities through their direct and indirect effects on soil chemistry and ecosystem function. For example, plants modify the soil environment through root exudates that affect soil structure, and mobilize and/or chelate nutrients. The long-term impact of litter and root exudates can modify soil nutrient pools, and there is evidence that invasive plant species may alter nutrient cycles differently from native species. The effects of plants on ecosystem biogeochemistry may be caused by differences in leaf tissue nutrient stoichiometry or secondary metabolites, although evidence for the importance of allelochemicals in driving these processes is lacking. Some invasive species may gain a competitive advantage through the release of compounds or combinations of compounds that are unique to the invaded community-the \"novel weapons hypothesis.\" Invasive plants also can exert profound impact on plant communities indirectly through the herbicides used to control them. Glyphosate, the most widely used herbicide in the world, often is used to help control invasive weeds, and generally is considered to have minimal environmental impacts. Most studies show little to no effect of glyphosate and other herbicides on soil microbial communities. However, herbicide applications can reduce or promote rhizobium nodulation and mycorrhiza formation. Herbicide drift can affect the growth of non-target plants, and glyphosate and other herbicides can impact significantly the secondary chemistry of plants at sublethal doses. In summary, the literature indicates that invasive species can alter the biogeochemistry of ecosystems, that secondary metabolites released by invasive species may play important roles in soil chemistry as well as plant-plant and plant-microbe interactions, and that the herbicides used to control invasive species can impact plant chemistry and ecosystems in ways that have yet to be fully explored.","author":[{"dropping-particle":"","family":"Weidenhamer","given":"Jeffrey D.","non-dropping-particle":"","parse-names":false,"suffix":""},{"dropping-particle":"","family":"Callaway","given":"Ragan M.","non-dropping-particle":"","parse-names":false,"suffix":""}],"container-title":"Journal of Chemical Ecology","id":"ITEM-2","issue":"1","issued":{"date-parts":[["2010"]]},"note":"From Duplicate 2 (Direct and Indirect Effects of Invasive Plants on Soil Chemistry and Ecosystem Function - Weidenhamer, Jeffrey D; Callaway, Ragan M)\n\n153","page":"59-69","title":"Direct and Indirect Effects of Invasive Plants on Soil Chemistry and Ecosystem Function","type":"article-journal","volume":"36"},"uris":["http://www.mendeley.com/documents/?uuid=46c49909-054e-4074-b79c-32a737687ec4"]},{"id":"ITEM-3","itemData":{"DOI":"10.1016/bs.agron.2015.11.005","ISBN":"9780128046814","ISSN":"00652113","abstract":"There is a growing awareness among farmers about the importance of soil for sustaining crop production and providing beneficial ecosystem services. Over the last 2 decades, global herbicide use has increased as farmers have shifted to more sustainable conservation tillage practices and have adopted herbicide-tolerant crop cultivars. The implications of increased herbicide use for soil biology are being questioned, but a comprehensive review on this topic is lacking. In this chapter we outline the chemistry and use of the major herbicide classes, and review the soil functions relevant to crop production. We then collate and critically evaluate the evidence for herbicide effects on soil biota and activity. In general, most studies suggest that the impacts of herbicide application on soil function are only minor and/or temporary. However, there are some instances where findings consistently suggest effects that could significantly alter soil function. These include disruptions to earthworm ecology in soils exposed to glyphosate and atrazine; inhibition of soil N-cycling (including biological N2-fixation, mineralization and nitrification) by sulfonylurea herbicides in alkaline or low organic matter soils; and site-specific increases in disease resulting from the application of a variety of herbicides. Issues with extrapolating these findings to broadacre farming include the lack of a consistent framework for assessing herbicide risk to soil biology, the relevance of the magnitude of herbicide impacts compared with the impacts of other soil management practices such as tillage or crop rotation, the complexity of herbicide formulations and mixtures, and the limited number of long-term field studies. © 2016.","author":[{"dropping-particle":"","family":"Rose","given":"Michael T.","non-dropping-particle":"","parse-names":false,"suffix":""},{"dropping-particle":"","family":"Cavagnaro","given":"Timothy R.","non-dropping-particle":"","parse-names":false,"suffix":""},{"dropping-particle":"","family":"Scanlan","given":"Craig A.","non-dropping-particle":"","parse-names":false,"suffix":""},{"dropping-particle":"","family":"Rose","given":"Terry J.","non-dropping-particle":"","parse-names":false,"suffix":""},{"dropping-particle":"","family":"Vancov","given":"Tony","non-dropping-particle":"","parse-names":false,"suffix":""},{"dropping-particle":"","family":"Kimber","given":"Stephen","non-dropping-particle":"","parse-names":false,"suffix":""},{"dropping-particle":"","family":"Kennedy","given":"Ivan R.","non-dropping-particle":"","parse-names":false,"suffix":""},{"dropping-particle":"","family":"Kookana","given":"Rai S.","non-dropping-particle":"","parse-names":false,"suffix":""},{"dropping-particle":"","family":"Zwieten","given":"Lukas","non-dropping-particle":"Van","parse-names":false,"suffix":""}],"container-title":"Advances in Agronomy","id":"ITEM-3","issued":{"date-parts":[["2016"]]},"number-of-pages":"133-220","publisher":"Elsevier Inc.","title":"Impact of Herbicides on Soil Biology and Function","type":"book","volume":"136"},"uris":["http://www.mendeley.com/documents/?uuid=ac62daf4-810b-4a1f-ac72-9f2d93b21b0b"]}],"mendeley":{"formattedCitation":"(2, 5, 19)","plainTextFormattedCitation":"(2, 5, 19)","previouslyFormattedCitation":"(2, 5, 19)"},"properties":{"noteIndex":0},"schema":"https://github.com/citation-style-language/schema/raw/master/csl-citation.json"}</w:instrText>
-      </w:r>
-      <w:r>
-        <w:rPr>
-          <w:rFonts w:ascii="Times New Roman" w:hAnsi="Times New Roman" w:cs="Times New Roman"/>
-          <w:color w:val="000000" w:themeColor="text1"/>
-        </w:rPr>
-        <w:fldChar w:fldCharType="separate"/>
-      </w:r>
-      <w:r>
-        <w:rPr>
-          <w:rFonts w:ascii="Times New Roman" w:hAnsi="Times New Roman" w:cs="Times New Roman"/>
-          <w:noProof/>
-          <w:color w:val="000000" w:themeColor="text1"/>
-        </w:rPr>
-        <w:t>(2, 5, 19)</w:t>
-      </w:r>
-      <w:r>
-        <w:rPr>
-          <w:rFonts w:ascii="Times New Roman" w:hAnsi="Times New Roman" w:cs="Times New Roman"/>
-          <w:color w:val="000000" w:themeColor="text1"/>
-        </w:rPr>
-        <w:fldChar w:fldCharType="end"/>
-      </w:r>
-      <w:r>
-        <w:rPr>
-          <w:rFonts w:ascii="Times New Roman" w:hAnsi="Times New Roman" w:cs="Times New Roman"/>
-          <w:color w:val="000000" w:themeColor="text1"/>
-        </w:rPr>
-        <w:t>. Further complicating efforts to accurately model the influence of chemical intervention is the fact that herbicides have the potential to indirectly affect the soil microbiome through changes to vegetation and subsequent shifts in the patterns of root exudation</w:t>
+        <w:t xml:space="preserve"> on</w:t>
       </w:r>
       <w:r>
         <w:rPr>
           <w:rFonts w:ascii="Times New Roman" w:eastAsia="Times New Roman" w:hAnsi="Times New Roman" w:cs="Times New Roman"/>
           <w:color w:val="222222"/>
         </w:rPr>
+        <w:t xml:space="preserve"> microbiome structure and function reveal a lack of generalizable trends </w:t>
+      </w:r>
+      <w:r>
+        <w:rPr>
+          <w:rFonts w:ascii="Times New Roman" w:hAnsi="Times New Roman" w:cs="Times New Roman"/>
+          <w:color w:val="000000" w:themeColor="text1"/>
+        </w:rPr>
+        <w:fldChar w:fldCharType="begin" w:fldLock="1"/>
+      </w:r>
+      <w:r>
+        <w:rPr>
+          <w:rFonts w:ascii="Times New Roman" w:hAnsi="Times New Roman" w:cs="Times New Roman"/>
+          <w:color w:val="000000" w:themeColor="text1"/>
+        </w:rPr>
+        <w:instrText>ADDIN CSL_CITATION {"citationItems":[{"id":"ITEM-1","itemData":{"DOI":"10.1016/j.ejsobi.2011.11.010","ISBN":"1164-5563","ISSN":"11645563","abstract":"Extensive application of industrially-produced pesticides in agriculture has resulted in contamination of soil ecosystems. A variety of both cultivation-dependent and cultivation-independent methods can be applied to measure and interpret the effects of pesticide exposure. We review here the expanding panel of these methods in the specific context of responses of the soil bacterial microflora to pesticide exposure, and of ongoing advances in microbial molecular ecology, including metagenomics and new approaches for DNA sequencing. Several issues still need to be addressed in order to routinely evaluate the effect of pesticides on bacterial communities in soil in the future, and to make way for a widely accepted framework for risk assessment in agro-ecosystems that include bacterial indicators. © 2011 Elsevier Masson SAS.","author":[{"dropping-particle":"","family":"Imfeld","given":"Gwenaël","non-dropping-particle":"","parse-names":false,"suffix":""},{"dropping-particle":"","family":"Vuilleumier","given":"Stéphane","non-dropping-particle":"","parse-names":false,"suffix":""}],"container-title":"European Journal of Soil Biology","id":"ITEM-1","issued":{"date-parts":[["2012"]]},"page":"22-30","publisher":"Elsevier Masson SAS","title":"Measuring the effects of pesticides on bacterial communities in soil: A critical review","type":"article-journal","volume":"49"},"uris":["http://www.mendeley.com/documents/?uuid=268e01ee-2796-495d-9205-11bb5be45f98"]},{"id":"ITEM-2","itemData":{"DOI":"10.1071/SR05125","ISBN":"0004-9573","ISSN":"00049573","PMID":"696","abstract":"External agricultural inputs such as mineral fertilisers, organic amendments, microbial inoculants, and pesticides are applied with the ultimate goal of maximising productivity and economic returns, while side effects on soil organisms are often neglected. We have summarised the current understanding of how agricultural inputs affect the amounts, activity, and diversity of soil organisms. Mineral fertilisers have limited direct effects, but their application can enhance soil biological activity via increases in system productivity, crop residue return, and soil organic matter. Another important indirect effect especially of N fertilisation is soil acidification, with considerable negative effects on soil organisms. Organic amendments such as manure, compost, biosolids, and humic substances provide a direct source of C for soil organisms as well as an indirect C source via increased plant growth and plant residue returns. Non-target effects of microbial inoculants appear to be small and transient. Among the pesticides, few significant effects of herbicides on soil organisms have been documented, whereas negative effects of insecticides and fungicides are more common. Copper fungicides are among the most toxic and most persistent fungicides, and their application warrants strict regulation. Quality control of organic waste products such as municipal composts and biosolids is likewise mandatory to avoid accumulation of elements that are toxic to soil organisms. © CSIRO 2006.","author":[{"dropping-particle":"","family":"Bünemann","given":"E. K.","non-dropping-particle":"","parse-names":false,"suffix":""},{"dropping-particle":"","family":"Schwenke","given":"G. D.","non-dropping-particle":"","parse-names":false,"suffix":""},{"dropping-particle":"","family":"Zwieten","given":"L.","non-dropping-particle":"Van","parse-names":false,"suffix":""}],"container-title":"Australian Journal of Soil Research","id":"ITEM-2","issue":"4","issued":{"date-parts":[["2006"]]},"page":"379-406","title":"Impact of agricultural inputs on soil organisms - A review","type":"article-journal","volume":"44"},"uris":["http://www.mendeley.com/documents/?uuid=912753b6-4e3e-4c96-a9fa-4a7092330579"]},{"id":"ITEM-3","itemData":{"DOI":"10.1016/j.soilbio.2015.09.014","ISBN":"00380717","ISSN":"00380717","abstract":"The herbicide glyphosate is an important tool for weed management in many agricultural systems, but concerns have been raised that its increasing use impacts soil biology. At present, the influence of glyphosate on soil microbial biomass (SMB) and soil microbial respiration (SMR) is unclear, with inconsistent results across published studies. We hypothesised that differences in rates and formulation of herbicide application, presence or absence of plants, and variability in soil parameters such as pH and organic carbon (OC), may have contributed to the inconsistent results. To identify trends in the literature, we conducted a meta-analysis using linear mixed-effect and boosted regression tree models. Moderator variables included glyphosate concentration, soil pH, OC, planted or un-planted soils, field or pot experiments and time after glyphosate application. Glyphosate application, as well as moderator variables (pH, glyphosate concentration, OC and time after application) significantly affected microbial biomass and its activity. Increases in glyphosate and OC concentrations led to transitory enhancement (less than 60 days) of SMR and SMB, while respiration tended to be reduced after 60 days. Notably, field application rates (i.e. &lt;10 mg kg-1) had no significant effect on SMR or SMB, but SMB was significantly lower at glyphosate concentrations of 10-100 mg kg-1. Ultimately, the fact that management and environmental factors regulated the soil microbial response means that generalisations about the toxicity or safety of glyphosate to SMR and SMB should be qualified with details of the conditions under which glyphosate is applied.","author":[{"dropping-particle":"","family":"Nguyen","given":"Duy B.","non-dropping-particle":"","parse-names":false,"suffix":""},{"dropping-particle":"","family":"Rose","given":"Michael T.","non-dropping-particle":"","parse-names":false,"suffix":""},{"dropping-particle":"","family":"Rose","given":"Terry J.","non-dropping-particle":"","parse-names":false,"suffix":""},{"dropping-particle":"","family":"Morris","given":"Stephen G.","non-dropping-particle":"","parse-names":false,"suffix":""},{"dropping-particle":"","family":"Zwieten","given":"Lukas","non-dropping-particle":"van","parse-names":false,"suffix":""}],"container-title":"Soil Biology and Biochemistry","id":"ITEM-3","issued":{"date-parts":[["2016"]]},"page":"50-57","publisher":"Elsevier Ltd","title":"Impact of glyphosate on soil microbial biomass and respiration: A meta-analysis","type":"article-journal","volume":"92"},"uris":["http://www.mendeley.com/documents/?uuid=a6e2c827-3414-4c11-9d5c-18ab0cdbd710"]},{"id":"ITEM-4","itemData":{"DOI":"10.2903/sp.efsa.2012.en-359","ISSN":"23978325","abstract":"A systematic literature search was carried out in order to assess the response of microbial organisms to pesticides in aquatic and terrestrial environments. The major literature databases have been interrogated, and after a refinement of keywords, thousands of records were retrieved and manually screened for relevance, quality, publication date, language and suitability for quantitative metaanalyses. 234 records for the terrestrial lot and 42 records for the aquatic lot were retained after screening and analysed for the extraction of several relevant information regarding the type of study, the pesticide application dose, the microbial parameters measured. From each record, a number of case studies were extracted, a case study being represented by the measurement of a single product, at a specific dose on a specific microbiological endpoint. A high number of case studies (3405 for terrestrial and 458 for aquatic) were obtained, stored and analysed through an Access database query system. With such a query system, it was possible to show on a detailed semi-quantitative way that pesticides affect microbes in a number of ways, with significant reductions in microbiological endpoints of biomass and activity detected in less than half of the cases considered. Furthermore, a number of temporary effects were identified, with microbial endpoints being firstly affected and then restored to the original conditions. This report confirms on one hand the complexity of microbial parameters in terrestrial and aquatic environments, on the other the importance of considering carefully microbial features in the risk assessment of pesticides. In this context, the adoption of a macro-categorization of microbial responses (biomass, activity and structure) can be useful for handling complex data and to identify patterns that can be potentially used for the goal of protecting microorganisms from potential adverse effects of pesticides. Carrying out risk assessment for nontarget microbes on single molecules, as usually done for the risk assessment of pesticides, will be very important in order to identify which ones are eventually causing more detrimental effects. The literature survey also indicated that the pesticide applied dose strongly affect the outcomes, with less impacts when the pesticides are being applied at recommended field doses: it is thus recommended to further promote policies for use of pesticides according to good agricultural practices, since this can reduc…","author":[{"dropping-particle":"","family":"Puglisi","given":"Edoardo","non-dropping-particle":"","parse-names":false,"suffix":""}],"container-title":"EFSA Supporting Publications","id":"ITEM-4","issue":"11","issued":{"date-parts":[["2017"]]},"title":"Response of microbial organisms (aquatic and terrestrial) to pesticides","type":"article-journal","volume":"9"},"uris":["http://www.mendeley.com/documents/?uuid=03b764ae-ed20-47fa-8210-4a3a9d269f19"]},{"id":"ITEM-5","itemData":{"DOI":"10.1016/j.scitotenv.2019.05.230","ISSN":"18791026","PMID":"31153078","abstract":"Conventional agriculture still relies on the general use of agrochemicals (herbicides, fungicides and insecticides)to control various pests (weeds, fungal pathogens and insects), to ensure the yield of crop and to feed a constantly growing population. The generalized use of pesticides in agriculture leads to the contamination of soil and other connected environmental resources. The persistence of pesticide residues in soil is identified as a major threat for in-soil living organisms that are supporting an important number of ecosystem services. Although authorities released pesticides on the market only after their careful and thorough evaluation, the risk assessment for in-soil living organisms is unsatisfactory, particularly for microorganisms for which pesticide toxicity is solely considered by one global test measuring N mineralization. Recently, European Food Safety Authority (EFSA)underlined the lack of standardized methods to assess pesticide ecotoxicological effects on soil microorganisms. Within this context, there is an obvious need to develop innovative microbial markers sensitive to pesticide exposure. Biomarkers that reveal direct effects of pesticides on microorganisms are often viewed as the panacea. Such biomarkers can only be developed for pesticides having a mode of action inhibiting a specific enzyme not only found in the targeted organisms but also in microorganisms which are considered as “non-target organisms” by current regulations. This review explores possible ways of innovation to develop such biomarkers for herbicides. We scanned the herbicide classification by considering the mode of action, the targeted enzyme and the ecotoxicological effects of each class of active substance in order to identify those that can be tracked using sensitive microbial markers.","author":[{"dropping-particle":"","family":"Thiour-Mauprivez","given":"Clémence","non-dropping-particle":"","parse-names":false,"suffix":""},{"dropping-particle":"","family":"Martin-Laurent","given":"Fabrice","non-dropping-particle":"","parse-names":false,"suffix":""},{"dropping-particle":"","family":"Calvayrac","given":"Christophe","non-dropping-particle":"","parse-names":false,"suffix":""},{"dropping-particle":"","family":"Barthelmebs","given":"Lise","non-dropping-particle":"","parse-names":false,"suffix":""}],"container-title":"Science of the Total Environment","id":"ITEM-5","issued":{"date-parts":[["2019"]]},"page":"314-325","publisher":"Elsevier B.V.","title":"Effects of herbicide on non-target microorganisms: Towards a new class of biomarkers?","type":"article-journal","volume":"684"},"uris":["http://www.mendeley.com/documents/?uuid=30c9144b-bbc6-44e9-b071-fcdc022bdb87"]}],"mendeley":{"formattedCitation":"(5, 15–18)","plainTextFormattedCitation":"(5, 15–18)","previouslyFormattedCitation":"(5, 15–18)"},"properties":{"noteIndex":0},"schema":"https://github.com/citation-style-language/schema/raw/master/csl-citation.json"}</w:instrText>
+      </w:r>
+      <w:r>
+        <w:rPr>
+          <w:rFonts w:ascii="Times New Roman" w:hAnsi="Times New Roman" w:cs="Times New Roman"/>
+          <w:color w:val="000000" w:themeColor="text1"/>
+        </w:rPr>
+        <w:fldChar w:fldCharType="separate"/>
+      </w:r>
+      <w:r>
+        <w:rPr>
+          <w:rFonts w:ascii="Times New Roman" w:hAnsi="Times New Roman" w:cs="Times New Roman"/>
+          <w:noProof/>
+          <w:color w:val="000000" w:themeColor="text1"/>
+        </w:rPr>
+        <w:t>(5, 15–18)</w:t>
+      </w:r>
+      <w:r>
+        <w:rPr>
+          <w:rFonts w:ascii="Times New Roman" w:hAnsi="Times New Roman" w:cs="Times New Roman"/>
+          <w:color w:val="000000" w:themeColor="text1"/>
+        </w:rPr>
+        <w:fldChar w:fldCharType="end"/>
+      </w:r>
+      <w:r>
+        <w:rPr>
+          <w:rFonts w:ascii="Times New Roman" w:hAnsi="Times New Roman" w:cs="Times New Roman"/>
+          <w:color w:val="000000" w:themeColor="text1"/>
+        </w:rPr>
         <w:t xml:space="preserve"> </w:t>
       </w:r>
       <w:r>
-        <w:rPr>
-          <w:rFonts w:ascii="Times New Roman" w:hAnsi="Times New Roman" w:cs="Times New Roman"/>
-          <w:color w:val="000000" w:themeColor="text1"/>
-        </w:rPr>
-        <w:fldChar w:fldCharType="begin" w:fldLock="1"/>
-      </w:r>
-      <w:r>
-        <w:rPr>
-          <w:rFonts w:ascii="Times New Roman" w:hAnsi="Times New Roman" w:cs="Times New Roman"/>
-          <w:color w:val="000000" w:themeColor="text1"/>
-        </w:rPr>
-        <w:instrText>ADDIN CSL_CITATION {"citationItems":[{"id":"ITEM-1","itemData":{"DOI":"10.1002/eap.1613","ISSN":"19395582","author":[{"dropping-particle":"","family":"Lekberg","given":"Ylva","non-dropping-particle":"","parse-names":false,"suffix":""},{"dropping-particle":"","family":"Wagner","given":"Viktoria","non-dropping-particle":"","parse-names":false,"suffix":""},{"dropping-particle":"","family":"Rummel","given":"Alexii","non-dropping-particle":"","parse-names":false,"suffix":""},{"dropping-particle":"","family":"McLeod","given":"Morgan","non-dropping-particle":"","parse-names":false,"suffix":""},{"dropping-particle":"","family":"Ramsey","given":"Philip W.","non-dropping-particle":"","parse-names":false,"suffix":""}],"container-title":"Ecological Applications","id":"ITEM-1","issued":{"date-parts":[["2017"]]},"title":"Strong indirect herbicide effects on mycorrhizal associations through plant community shifts and secondary invasions","type":"article-journal"},"uris":["http://www.mendeley.com/documents/?uuid=0b10cb65-d0f0-3f31-b798-541e3a5c7a7a"]}],"mendeley":{"formattedCitation":"(20)","plainTextFormattedCitation":"(20)","previouslyFormattedCitation":"(20)"},"properties":{"noteIndex":0},"schema":"https://github.com/citation-style-language/schema/raw/master/csl-citation.json"}</w:instrText>
-      </w:r>
-      <w:r>
-        <w:rPr>
-          <w:rFonts w:ascii="Times New Roman" w:hAnsi="Times New Roman" w:cs="Times New Roman"/>
-          <w:color w:val="000000" w:themeColor="text1"/>
-        </w:rPr>
-        <w:fldChar w:fldCharType="separate"/>
-      </w:r>
-      <w:r>
-        <w:rPr>
-          <w:rFonts w:ascii="Times New Roman" w:hAnsi="Times New Roman" w:cs="Times New Roman"/>
-          <w:noProof/>
-          <w:color w:val="000000" w:themeColor="text1"/>
-        </w:rPr>
-        <w:t>(20)</w:t>
-      </w:r>
-      <w:r>
-        <w:rPr>
-          <w:rFonts w:ascii="Times New Roman" w:hAnsi="Times New Roman" w:cs="Times New Roman"/>
-          <w:color w:val="000000" w:themeColor="text1"/>
-        </w:rPr>
-        <w:fldChar w:fldCharType="end"/>
-      </w:r>
-      <w:r>
-        <w:rPr>
-          <w:rFonts w:ascii="Times New Roman" w:hAnsi="Times New Roman" w:cs="Times New Roman"/>
-          <w:color w:val="000000" w:themeColor="text1"/>
-        </w:rPr>
-        <w:t xml:space="preserve">. To better understand the short-term effects chemical herbicide application has on the soil microbiome, we compared three herbicides, with unique modes of action, alongside hand weeded and non-treated control plots, allowing for the direct and indirect effects of herbicide application to be assessed. With each chemical herbicide acting on a unique mode of action (Table 1), we hypothesized that each would elicit a unique response in microbial function and microbiome structure </w:t>
-      </w:r>
-      <w:r>
-        <w:rPr>
-          <w:rFonts w:ascii="Times New Roman" w:hAnsi="Times New Roman" w:cs="Times New Roman"/>
-          <w:color w:val="000000" w:themeColor="text1"/>
-        </w:rPr>
-        <w:fldChar w:fldCharType="begin" w:fldLock="1"/>
-      </w:r>
-      <w:r>
-        <w:rPr>
-          <w:rFonts w:ascii="Times New Roman" w:hAnsi="Times New Roman" w:cs="Times New Roman"/>
-          <w:color w:val="000000" w:themeColor="text1"/>
-        </w:rPr>
-        <w:instrText>ADDIN CSL_CITATION {"citationItems":[{"id":"ITEM-1","itemData":{"DOI":"10.1016/bs.agron.2015.11.005","ISBN":"9780128046814","ISSN":"00652113","abstract":"There is a growing awareness among farmers about the importance of soil for sustaining crop production and providing beneficial ecosystem services. Over the last 2 decades, global herbicide use has increased as farmers have shifted to more sustainable conservation tillage practices and have adopted herbicide-tolerant crop cultivars. The implications of increased herbicide use for soil biology are being questioned, but a comprehensive review on this topic is lacking. In this chapter we outline the chemistry and use of the major herbicide classes, and review the soil functions relevant to crop production. We then collate and critically evaluate the evidence for herbicide effects on soil biota and activity. In general, most studies suggest that the impacts of herbicide application on soil function are only minor and/or temporary. However, there are some instances where findings consistently suggest effects that could significantly alter soil function. These include disruptions to earthworm ecology in soils exposed to glyphosate and atrazine; inhibition of soil N-cycling (including biological N2-fixation, mineralization and nitrification) by sulfonylurea herbicides in alkaline or low organic matter soils; and site-specific increases in disease resulting from the application of a variety of herbicides. Issues with extrapolating these findings to broadacre farming include the lack of a consistent framework for assessing herbicide risk to soil biology, the relevance of the magnitude of herbicide impacts compared with the impacts of other soil management practices such as tillage or crop rotation, the complexity of herbicide formulations and mixtures, and the limited number of long-term field studies. © 2016.","author":[{"dropping-particle":"","family":"Rose","given":"Michael T.","non-dropping-particle":"","parse-names":false,"suffix":""},{"dropping-particle":"","family":"Cavagnaro","given":"Timothy R.","non-dropping-particle":"","parse-names":false,"suffix":""},{"dropping-particle":"","family":"Scanlan","given":"Craig A.","non-dropping-particle":"","parse-names":false,"suffix":""},{"dropping-particle":"","family":"Rose","given":"Terry J.","non-dropping-particle":"","parse-names":false,"suffix":""},{"dropping-particle":"","family":"Vancov","given":"Tony","non-dropping-particle":"","parse-names":false,"suffix":""},{"dropping-particle":"","family":"Kimber","given":"Stephen","non-dropping-particle":"","parse-names":false,"suffix":""},{"dropping-particle":"","family":"Kennedy","given":"Ivan R.","non-dropping-particle":"","parse-names":false,"suffix":""},{"dropping-particle":"","family":"Kookana","given":"Rai S.","non-dropping-particle":"","parse-names":false,"suffix":""},{"dropping-particle":"","family":"Zwieten","given":"Lukas","non-dropping-particle":"Van","parse-names":false,"suffix":""}],"container-title":"Advances in Agronomy","id":"ITEM-1","issued":{"date-parts":[["2016"]]},"number-of-pages":"133-220","publisher":"Elsevier Inc.","title":"Impact of Herbicides on Soil Biology and Function","type":"book","volume":"136"},"uris":["http://www.mendeley.com/documents/?uuid=ac62daf4-810b-4a1f-ac72-9f2d93b21b0b"]}],"mendeley":{"formattedCitation":"(2)","plainTextFormattedCitation":"(2)","previouslyFormattedCitation":"(2)"},"properties":{"noteIndex":0},"schema":"https://github.com/citation-style-language/schema/raw/master/csl-citation.json"}</w:instrText>
-      </w:r>
-      <w:r>
-        <w:rPr>
-          <w:rFonts w:ascii="Times New Roman" w:hAnsi="Times New Roman" w:cs="Times New Roman"/>
-          <w:color w:val="000000" w:themeColor="text1"/>
-        </w:rPr>
-        <w:fldChar w:fldCharType="separate"/>
-      </w:r>
-      <w:r>
-        <w:rPr>
-          <w:rFonts w:ascii="Times New Roman" w:hAnsi="Times New Roman" w:cs="Times New Roman"/>
-          <w:noProof/>
-          <w:color w:val="000000" w:themeColor="text1"/>
-        </w:rPr>
-        <w:t>(2)</w:t>
-      </w:r>
-      <w:r>
-        <w:rPr>
-          <w:rFonts w:ascii="Times New Roman" w:hAnsi="Times New Roman" w:cs="Times New Roman"/>
-          <w:color w:val="000000" w:themeColor="text1"/>
-        </w:rPr>
-        <w:fldChar w:fldCharType="end"/>
-      </w:r>
-      <w:r>
-        <w:rPr>
-          <w:rFonts w:ascii="Times New Roman" w:hAnsi="Times New Roman" w:cs="Times New Roman"/>
-          <w:color w:val="000000" w:themeColor="text1"/>
-        </w:rPr>
-        <w:t>. Specifically, we hypothesized that the atrazine-</w:t>
-      </w:r>
-      <w:proofErr w:type="spellStart"/>
-      <w:r>
-        <w:rPr>
-          <w:rFonts w:ascii="Times New Roman" w:hAnsi="Times New Roman" w:cs="Times New Roman"/>
-          <w:color w:val="000000" w:themeColor="text1"/>
-        </w:rPr>
-        <w:t>mesotrione</w:t>
-      </w:r>
-      <w:proofErr w:type="spellEnd"/>
-      <w:r>
-        <w:rPr>
-          <w:rFonts w:ascii="Times New Roman" w:hAnsi="Times New Roman" w:cs="Times New Roman"/>
-          <w:color w:val="000000" w:themeColor="text1"/>
-        </w:rPr>
-        <w:t xml:space="preserve"> treated plots would affect nitrogen (N) cycling microbes </w:t>
-      </w:r>
-      <w:r>
-        <w:rPr>
-          <w:rFonts w:ascii="Times New Roman" w:hAnsi="Times New Roman" w:cs="Times New Roman"/>
-        </w:rPr>
-        <w:fldChar w:fldCharType="begin" w:fldLock="1"/>
-      </w:r>
-      <w:r>
-        <w:rPr>
-          <w:rFonts w:ascii="Times New Roman" w:hAnsi="Times New Roman" w:cs="Times New Roman"/>
-        </w:rPr>
-        <w:instrText>ADDIN CSL_CITATION {"citationItems":[{"id":"ITEM-1","itemData":{"DOI":"10.1111/j.1574-6941.2011.01180.x","ISSN":"01686496","author":[{"dropping-particle":"","family":"Hernández","given":"Marcela","non-dropping-particle":"","parse-names":false,"suffix":""},{"dropping-particle":"","family":"Jia","given":"Zhongjun","non-dropping-particle":"","parse-names":false,"suffix":""},{"dropping-particle":"","family":"Conrad","given":"Ralf","non-dropping-particle":"","parse-names":false,"suffix":""},{"dropping-particle":"","family":"Seeger","given":"Michael","non-dropping-particle":"","parse-names":false,"suffix":""}],"container-title":"FEMS Microbiology Ecology","id":"ITEM-1","issue":"3","issued":{"date-parts":[["2011","12"]]},"page":"511-519","title":"Simazine application inhibits nitrification and changes the ammonia-oxidizing bacterial communities in a fertilized agricultural soil","type":"article-journal","volume":"78"},"uris":["http://www.mendeley.com/documents/?uuid=4ef583de-3680-4df6-b680-5c5b50ce018c"]}],"mendeley":{"formattedCitation":"(21)","plainTextFormattedCitation":"(21)","previouslyFormattedCitation":"(21)"},"properties":{"noteIndex":0},"schema":"https://github.com/citation-style-language/schema/raw/master/csl-citation.json"}</w:instrText>
-      </w:r>
-      <w:r>
-        <w:rPr>
-          <w:rFonts w:ascii="Times New Roman" w:hAnsi="Times New Roman" w:cs="Times New Roman"/>
-        </w:rPr>
-        <w:fldChar w:fldCharType="separate"/>
-      </w:r>
-      <w:r>
-        <w:rPr>
-          <w:rFonts w:ascii="Times New Roman" w:hAnsi="Times New Roman" w:cs="Times New Roman"/>
-          <w:noProof/>
-        </w:rPr>
-        <w:t>(21)</w:t>
-      </w:r>
-      <w:r>
-        <w:rPr>
-          <w:rFonts w:ascii="Times New Roman" w:hAnsi="Times New Roman" w:cs="Times New Roman"/>
-        </w:rPr>
-        <w:fldChar w:fldCharType="end"/>
-      </w:r>
-      <w:r>
-        <w:rPr>
-          <w:rFonts w:ascii="Times New Roman" w:hAnsi="Times New Roman" w:cs="Times New Roman"/>
-        </w:rPr>
-        <w:t xml:space="preserve"> and result in significant shifts in N-pools and N-associated enzymes. Additionally, we expected glyphosate and dicamba containing herbicides to affect the soil microbiome through disruption of amino acid synthesis pathways present in both microbes and plants. </w:t>
-      </w:r>
-    </w:p>
-    <w:p>
-      <w:pPr>
-        <w:shd w:val="clear" w:color="auto" w:fill="FFFFFF"/>
-        <w:spacing w:before="100" w:beforeAutospacing="1" w:after="100" w:afterAutospacing="1"/>
-        <w:ind w:left="360"/>
-        <w:jc w:val="both"/>
         <w:rPr>
           <w:rFonts w:ascii="Times New Roman" w:eastAsia="Times New Roman" w:hAnsi="Times New Roman" w:cs="Times New Roman"/>
           <w:color w:val="222222"/>
         </w:rPr>
-      </w:pPr>
+        <w:t xml:space="preserve">and instead show that the effects are dependent upon the characteristics of the soil, plant, application rate, and </w:t>
+      </w:r>
+      <w:r>
+        <w:rPr>
+          <w:rFonts w:ascii="Times New Roman" w:eastAsia="Times New Roman" w:hAnsi="Times New Roman" w:cs="Times New Roman"/>
+          <w:color w:val="222222"/>
+        </w:rPr>
+        <w:t xml:space="preserve">herbicide </w:t>
+      </w:r>
+      <w:r>
+        <w:rPr>
+          <w:rFonts w:ascii="Times New Roman" w:eastAsia="Times New Roman" w:hAnsi="Times New Roman" w:cs="Times New Roman"/>
+          <w:color w:val="222222"/>
+        </w:rPr>
+        <w:t xml:space="preserve">mode of action </w:t>
+      </w:r>
+      <w:r>
+        <w:rPr>
+          <w:rFonts w:ascii="Times New Roman" w:hAnsi="Times New Roman" w:cs="Times New Roman"/>
+          <w:color w:val="000000" w:themeColor="text1"/>
+        </w:rPr>
+        <w:fldChar w:fldCharType="begin" w:fldLock="1"/>
+      </w:r>
+      <w:r>
+        <w:rPr>
+          <w:rFonts w:ascii="Times New Roman" w:hAnsi="Times New Roman" w:cs="Times New Roman"/>
+          <w:color w:val="000000" w:themeColor="text1"/>
+        </w:rPr>
+        <w:instrText>ADDIN CSL_CITATION {"citationItems":[{"id":"ITEM-1","itemData":{"DOI":"10.1016/j.soilbio.2015.09.014","ISBN":"00380717","ISSN":"00380717","abstract":"The herbicide glyphosate is an important tool for weed management in many agricultural systems, but concerns have been raised that its increasing use impacts soil biology. At present, the influence of glyphosate on soil microbial biomass (SMB) and soil microbial respiration (SMR) is unclear, with inconsistent results across published studies. We hypothesised that differences in rates and formulation of herbicide application, presence or absence of plants, and variability in soil parameters such as pH and organic carbon (OC), may have contributed to the inconsistent results. To identify trends in the literature, we conducted a meta-analysis using linear mixed-effect and boosted regression tree models. Moderator variables included glyphosate concentration, soil pH, OC, planted or un-planted soils, field or pot experiments and time after glyphosate application. Glyphosate application, as well as moderator variables (pH, glyphosate concentration, OC and time after application) significantly affected microbial biomass and its activity. Increases in glyphosate and OC concentrations led to transitory enhancement (less than 60 days) of SMR and SMB, while respiration tended to be reduced after 60 days. Notably, field application rates (i.e. &lt;10 mg kg-1) had no significant effect on SMR or SMB, but SMB was significantly lower at glyphosate concentrations of 10-100 mg kg-1. Ultimately, the fact that management and environmental factors regulated the soil microbial response means that generalisations about the toxicity or safety of glyphosate to SMR and SMB should be qualified with details of the conditions under which glyphosate is applied.","author":[{"dropping-particle":"","family":"Nguyen","given":"Duy B.","non-dropping-particle":"","parse-names":false,"suffix":""},{"dropping-particle":"","family":"Rose","given":"Michael T.","non-dropping-particle":"","parse-names":false,"suffix":""},{"dropping-particle":"","family":"Rose","given":"Terry J.","non-dropping-particle":"","parse-names":false,"suffix":""},{"dropping-particle":"","family":"Morris","given":"Stephen G.","non-dropping-particle":"","parse-names":false,"suffix":""},{"dropping-particle":"","family":"Zwieten","given":"Lukas","non-dropping-particle":"van","parse-names":false,"suffix":""}],"container-title":"Soil Biology and Biochemistry","id":"ITEM-1","issued":{"date-parts":[["2016"]]},"page":"50-57","publisher":"Elsevier Ltd","title":"Impact of glyphosate on soil microbial biomass and respiration: A meta-analysis","type":"article-journal","volume":"92"},"uris":["http://www.mendeley.com/documents/?uuid=a6e2c827-3414-4c11-9d5c-18ab0cdbd710"]},{"id":"ITEM-2","itemData":{"DOI":"10.1007/s10886-009-9735-0","ISBN":"0098-0331","ISSN":"0098-0331","PMID":"20077127","abstract":"Invasive plants have a multitude of impacts on plant communities through their direct and indirect effects on soil chemistry and ecosystem function. For example, plants modify the soil environment through root exudates that affect soil structure, and mobilize and/or chelate nutrients. The long-term impact of litter and root exudates can modify soil nutrient pools, and there is evidence that invasive plant species may alter nutrient cycles differently from native species. The effects of plants on ecosystem biogeochemistry may be caused by differences in leaf tissue nutrient stoichiometry or secondary metabolites, although evidence for the importance of allelochemicals in driving these processes is lacking. Some invasive species may gain a competitive advantage through the release of compounds or combinations of compounds that are unique to the invaded community-the \"novel weapons hypothesis.\" Invasive plants also can exert profound impact on plant communities indirectly through the herbicides used to control them. Glyphosate, the most widely used herbicide in the world, often is used to help control invasive weeds, and generally is considered to have minimal environmental impacts. Most studies show little to no effect of glyphosate and other herbicides on soil microbial communities. However, herbicide applications can reduce or promote rhizobium nodulation and mycorrhiza formation. Herbicide drift can affect the growth of non-target plants, and glyphosate and other herbicides can impact significantly the secondary chemistry of plants at sublethal doses. In summary, the literature indicates that invasive species can alter the biogeochemistry of ecosystems, that secondary metabolites released by invasive species may play important roles in soil chemistry as well as plant-plant and plant-microbe interactions, and that the herbicides used to control invasive species can impact plant chemistry and ecosystems in ways that have yet to be fully explored.","author":[{"dropping-particle":"","family":"Weidenhamer","given":"Jeffrey D.","non-dropping-particle":"","parse-names":false,"suffix":""},{"dropping-particle":"","family":"Callaway","given":"Ragan M.","non-dropping-particle":"","parse-names":false,"suffix":""}],"container-title":"Journal of Chemical Ecology","id":"ITEM-2","issue":"1","issued":{"date-parts":[["2010"]]},"note":"From Duplicate 2 (Direct and Indirect Effects of Invasive Plants on Soil Chemistry and Ecosystem Function - Weidenhamer, Jeffrey D; Callaway, Ragan M)\n\n153","page":"59-69","title":"Direct and Indirect Effects of Invasive Plants on Soil Chemistry and Ecosystem Function","type":"article-journal","volume":"36"},"uris":["http://www.mendeley.com/documents/?uuid=46c49909-054e-4074-b79c-32a737687ec4"]},{"id":"ITEM-3","itemData":{"DOI":"10.1016/bs.agron.2015.11.005","ISBN":"9780128046814","ISSN":"00652113","abstract":"There is a growing awareness among farmers about the importance of soil for sustaining crop production and providing beneficial ecosystem services. Over the last 2 decades, global herbicide use has increased as farmers have shifted to more sustainable conservation tillage practices and have adopted herbicide-tolerant crop cultivars. The implications of increased herbicide use for soil biology are being questioned, but a comprehensive review on this topic is lacking. In this chapter we outline the chemistry and use of the major herbicide classes, and review the soil functions relevant to crop production. We then collate and critically evaluate the evidence for herbicide effects on soil biota and activity. In general, most studies suggest that the impacts of herbicide application on soil function are only minor and/or temporary. However, there are some instances where findings consistently suggest effects that could significantly alter soil function. These include disruptions to earthworm ecology in soils exposed to glyphosate and atrazine; inhibition of soil N-cycling (including biological N2-fixation, mineralization and nitrification) by sulfonylurea herbicides in alkaline or low organic matter soils; and site-specific increases in disease resulting from the application of a variety of herbicides. Issues with extrapolating these findings to broadacre farming include the lack of a consistent framework for assessing herbicide risk to soil biology, the relevance of the magnitude of herbicide impacts compared with the impacts of other soil management practices such as tillage or crop rotation, the complexity of herbicide formulations and mixtures, and the limited number of long-term field studies. © 2016.","author":[{"dropping-particle":"","family":"Rose","given":"Michael T.","non-dropping-particle":"","parse-names":false,"suffix":""},{"dropping-particle":"","family":"Cavagnaro","given":"Timothy R.","non-dropping-particle":"","parse-names":false,"suffix":""},{"dropping-particle":"","family":"Scanlan","given":"Craig A.","non-dropping-particle":"","parse-names":false,"suffix":""},{"dropping-particle":"","family":"Rose","given":"Terry J.","non-dropping-particle":"","parse-names":false,"suffix":""},{"dropping-particle":"","family":"Vancov","given":"Tony","non-dropping-particle":"","parse-names":false,"suffix":""},{"dropping-particle":"","family":"Kimber","given":"Stephen","non-dropping-particle":"","parse-names":false,"suffix":""},{"dropping-particle":"","family":"Kennedy","given":"Ivan R.","non-dropping-particle":"","parse-names":false,"suffix":""},{"dropping-particle":"","family":"Kookana","given":"Rai S.","non-dropping-particle":"","parse-names":false,"suffix":""},{"dropping-particle":"","family":"Zwieten","given":"Lukas","non-dropping-particle":"Van","parse-names":false,"suffix":""}],"container-title":"Advances in Agronomy","id":"ITEM-3","issued":{"date-parts":[["2016"]]},"number-of-pages":"133-220","publisher":"Elsevier Inc.","title":"Impact of Herbicides on Soil Biology and Function","type":"book","volume":"136"},"uris":["http://www.mendeley.com/documents/?uuid=ac62daf4-810b-4a1f-ac72-9f2d93b21b0b"]}],"mendeley":{"formattedCitation":"(2, 5, 19)","plainTextFormattedCitation":"(2, 5, 19)","previouslyFormattedCitation":"(2, 5, 19)"},"properties":{"noteIndex":0},"schema":"https://github.com/citation-style-language/schema/raw/master/csl-citation.json"}</w:instrText>
+      </w:r>
+      <w:r>
+        <w:rPr>
+          <w:rFonts w:ascii="Times New Roman" w:hAnsi="Times New Roman" w:cs="Times New Roman"/>
+          <w:color w:val="000000" w:themeColor="text1"/>
+        </w:rPr>
+        <w:fldChar w:fldCharType="separate"/>
+      </w:r>
+      <w:r>
+        <w:rPr>
+          <w:rFonts w:ascii="Times New Roman" w:hAnsi="Times New Roman" w:cs="Times New Roman"/>
+          <w:noProof/>
+          <w:color w:val="000000" w:themeColor="text1"/>
+        </w:rPr>
+        <w:t>(2, 5, 19)</w:t>
+      </w:r>
+      <w:r>
+        <w:rPr>
+          <w:rFonts w:ascii="Times New Roman" w:hAnsi="Times New Roman" w:cs="Times New Roman"/>
+          <w:color w:val="000000" w:themeColor="text1"/>
+        </w:rPr>
+        <w:fldChar w:fldCharType="end"/>
+      </w:r>
+      <w:r>
+        <w:rPr>
+          <w:rFonts w:ascii="Times New Roman" w:hAnsi="Times New Roman" w:cs="Times New Roman"/>
+          <w:color w:val="000000" w:themeColor="text1"/>
+        </w:rPr>
+        <w:t>. Further complicating efforts to accurately model the influence of chemical intervention is the fact that herbicides have the potential to indirectly affect the soil microbiome through changes to vegetation and subsequent shifts in the patterns of root exudation</w:t>
+      </w:r>
+      <w:r>
+        <w:rPr>
+          <w:rFonts w:ascii="Times New Roman" w:eastAsia="Times New Roman" w:hAnsi="Times New Roman" w:cs="Times New Roman"/>
+          <w:color w:val="222222"/>
+        </w:rPr>
+        <w:t xml:space="preserve"> </w:t>
+      </w:r>
+      <w:r>
+        <w:rPr>
+          <w:rFonts w:ascii="Times New Roman" w:hAnsi="Times New Roman" w:cs="Times New Roman"/>
+          <w:color w:val="000000" w:themeColor="text1"/>
+        </w:rPr>
+        <w:fldChar w:fldCharType="begin" w:fldLock="1"/>
+      </w:r>
+      <w:r>
+        <w:rPr>
+          <w:rFonts w:ascii="Times New Roman" w:hAnsi="Times New Roman" w:cs="Times New Roman"/>
+          <w:color w:val="000000" w:themeColor="text1"/>
+        </w:rPr>
+        <w:instrText>ADDIN CSL_CITATION {"citationItems":[{"id":"ITEM-1","itemData":{"DOI":"10.1002/eap.1613","ISSN":"19395582","author":[{"dropping-particle":"","family":"Lekberg","given":"Ylva","non-dropping-particle":"","parse-names":false,"suffix":""},{"dropping-particle":"","family":"Wagner","given":"Viktoria","non-dropping-particle":"","parse-names":false,"suffix":""},{"dropping-particle":"","family":"Rummel","given":"Alexii","non-dropping-particle":"","parse-names":false,"suffix":""},{"dropping-particle":"","family":"McLeod","given":"Morgan","non-dropping-particle":"","parse-names":false,"suffix":""},{"dropping-particle":"","family":"Ramsey","given":"Philip W.","non-dropping-particle":"","parse-names":false,"suffix":""}],"container-title":"Ecological Applications","id":"ITEM-1","issued":{"date-parts":[["2017"]]},"title":"Strong indirect herbicide effects on mycorrhizal associations through plant community shifts and secondary invasions","type":"article-journal"},"uris":["http://www.mendeley.com/documents/?uuid=0b10cb65-d0f0-3f31-b798-541e3a5c7a7a"]}],"mendeley":{"formattedCitation":"(20)","plainTextFormattedCitation":"(20)","previouslyFormattedCitation":"(20)"},"properties":{"noteIndex":0},"schema":"https://github.com/citation-style-language/schema/raw/master/csl-citation.json"}</w:instrText>
+      </w:r>
+      <w:r>
+        <w:rPr>
+          <w:rFonts w:ascii="Times New Roman" w:hAnsi="Times New Roman" w:cs="Times New Roman"/>
+          <w:color w:val="000000" w:themeColor="text1"/>
+        </w:rPr>
+        <w:fldChar w:fldCharType="separate"/>
+      </w:r>
+      <w:r>
+        <w:rPr>
+          <w:rFonts w:ascii="Times New Roman" w:hAnsi="Times New Roman" w:cs="Times New Roman"/>
+          <w:noProof/>
+          <w:color w:val="000000" w:themeColor="text1"/>
+        </w:rPr>
+        <w:t>(20)</w:t>
+      </w:r>
+      <w:r>
+        <w:rPr>
+          <w:rFonts w:ascii="Times New Roman" w:hAnsi="Times New Roman" w:cs="Times New Roman"/>
+          <w:color w:val="000000" w:themeColor="text1"/>
+        </w:rPr>
+        <w:fldChar w:fldCharType="end"/>
+      </w:r>
+      <w:r>
+        <w:rPr>
+          <w:rFonts w:ascii="Times New Roman" w:hAnsi="Times New Roman" w:cs="Times New Roman"/>
+          <w:color w:val="000000" w:themeColor="text1"/>
+        </w:rPr>
+        <w:t xml:space="preserve">. To better understand the short-term effects chemical herbicide application has on the soil microbiome, we compared three herbicides, </w:t>
+      </w:r>
+      <w:r>
+        <w:rPr>
+          <w:rFonts w:ascii="Times New Roman" w:hAnsi="Times New Roman" w:cs="Times New Roman"/>
+          <w:color w:val="000000" w:themeColor="text1"/>
+        </w:rPr>
+        <w:t xml:space="preserve">each </w:t>
+      </w:r>
+      <w:r>
+        <w:rPr>
+          <w:rFonts w:ascii="Times New Roman" w:hAnsi="Times New Roman" w:cs="Times New Roman"/>
+          <w:color w:val="000000" w:themeColor="text1"/>
+        </w:rPr>
+        <w:t xml:space="preserve">with </w:t>
+      </w:r>
+      <w:r>
+        <w:rPr>
+          <w:rFonts w:ascii="Times New Roman" w:hAnsi="Times New Roman" w:cs="Times New Roman"/>
+          <w:color w:val="000000" w:themeColor="text1"/>
+        </w:rPr>
+        <w:t xml:space="preserve">a </w:t>
+      </w:r>
+      <w:r>
+        <w:rPr>
+          <w:rFonts w:ascii="Times New Roman" w:hAnsi="Times New Roman" w:cs="Times New Roman"/>
+          <w:color w:val="000000" w:themeColor="text1"/>
+        </w:rPr>
+        <w:t xml:space="preserve">unique mode of action, alongside </w:t>
+      </w:r>
+      <w:r>
+        <w:rPr>
+          <w:rFonts w:ascii="Times New Roman" w:hAnsi="Times New Roman" w:cs="Times New Roman"/>
+          <w:color w:val="000000" w:themeColor="text1"/>
+        </w:rPr>
+        <w:t>handweeded</w:t>
+      </w:r>
+      <w:r>
+        <w:rPr>
+          <w:rFonts w:ascii="Times New Roman" w:hAnsi="Times New Roman" w:cs="Times New Roman"/>
+          <w:color w:val="000000" w:themeColor="text1"/>
+        </w:rPr>
+        <w:t xml:space="preserve"> and non-treated control plots, allowing for the direct and indirect effects of herbicide application to be assessed.</w:t>
+      </w:r>
+      <w:r>
+        <w:rPr>
+          <w:rFonts w:ascii="Times New Roman" w:hAnsi="Times New Roman" w:cs="Times New Roman"/>
+          <w:color w:val="000000" w:themeColor="text1"/>
+        </w:rPr>
+        <w:t xml:space="preserve"> </w:t>
+      </w:r>
+      <w:r>
+        <w:rPr>
+          <w:rFonts w:ascii="Times New Roman" w:hAnsi="Times New Roman" w:cs="Times New Roman"/>
+          <w:color w:val="000000" w:themeColor="text1"/>
+        </w:rPr>
+        <w:t>With</w:t>
+      </w:r>
+      <w:r>
+        <w:rPr>
+          <w:rFonts w:ascii="Times New Roman" w:hAnsi="Times New Roman" w:cs="Times New Roman"/>
+          <w:color w:val="000000" w:themeColor="text1"/>
+        </w:rPr>
+        <w:t xml:space="preserve"> each </w:t>
+      </w:r>
+      <w:r>
+        <w:rPr>
+          <w:rFonts w:ascii="Times New Roman" w:hAnsi="Times New Roman" w:cs="Times New Roman"/>
+          <w:color w:val="000000" w:themeColor="text1"/>
+        </w:rPr>
+        <w:t xml:space="preserve">chemical herbicide </w:t>
+      </w:r>
+      <w:r>
+        <w:rPr>
+          <w:rFonts w:ascii="Times New Roman" w:hAnsi="Times New Roman" w:cs="Times New Roman"/>
+          <w:color w:val="000000" w:themeColor="text1"/>
+        </w:rPr>
+        <w:t xml:space="preserve">possessing a </w:t>
+      </w:r>
+      <w:r>
+        <w:rPr>
+          <w:rFonts w:ascii="Times New Roman" w:hAnsi="Times New Roman" w:cs="Times New Roman"/>
+          <w:color w:val="000000" w:themeColor="text1"/>
+        </w:rPr>
+        <w:t xml:space="preserve">unique mode of action (Table 1), we hypothesized that </w:t>
+      </w:r>
+      <w:r>
+        <w:rPr>
+          <w:rFonts w:ascii="Times New Roman" w:hAnsi="Times New Roman" w:cs="Times New Roman"/>
+          <w:color w:val="000000" w:themeColor="text1"/>
+        </w:rPr>
+        <w:t>we would observe</w:t>
+      </w:r>
+      <w:r>
+        <w:rPr>
+          <w:rFonts w:ascii="Times New Roman" w:hAnsi="Times New Roman" w:cs="Times New Roman"/>
+          <w:color w:val="000000" w:themeColor="text1"/>
+        </w:rPr>
+        <w:t xml:space="preserve"> a unique response in microbial function and microbiome structure </w:t>
+      </w:r>
+      <w:r>
+        <w:rPr>
+          <w:rFonts w:ascii="Times New Roman" w:hAnsi="Times New Roman" w:cs="Times New Roman"/>
+          <w:color w:val="000000" w:themeColor="text1"/>
+        </w:rPr>
+        <w:fldChar w:fldCharType="begin" w:fldLock="1"/>
+      </w:r>
+      <w:r>
+        <w:rPr>
+          <w:rFonts w:ascii="Times New Roman" w:hAnsi="Times New Roman" w:cs="Times New Roman"/>
+          <w:color w:val="000000" w:themeColor="text1"/>
+        </w:rPr>
+        <w:instrText>ADDIN CSL_CITATION {"citationItems":[{"id":"ITEM-1","itemData":{"DOI":"10.1016/bs.agron.2015.11.005","ISBN":"9780128046814","ISSN":"00652113","abstract":"There is a growing awareness among farmers about the importance of soil for sustaining crop production and providing beneficial ecosystem services. Over the last 2 decades, global herbicide use has increased as farmers have shifted to more sustainable conservation tillage practices and have adopted herbicide-tolerant crop cultivars. The implications of increased herbicide use for soil biology are being questioned, but a comprehensive review on this topic is lacking. In this chapter we outline the chemistry and use of the major herbicide classes, and review the soil functions relevant to crop production. We then collate and critically evaluate the evidence for herbicide effects on soil biota and activity. In general, most studies suggest that the impacts of herbicide application on soil function are only minor and/or temporary. However, there are some instances where findings consistently suggest effects that could significantly alter soil function. These include disruptions to earthworm ecology in soils exposed to glyphosate and atrazine; inhibition of soil N-cycling (including biological N2-fixation, mineralization and nitrification) by sulfonylurea herbicides in alkaline or low organic matter soils; and site-specific increases in disease resulting from the application of a variety of herbicides. Issues with extrapolating these findings to broadacre farming include the lack of a consistent framework for assessing herbicide risk to soil biology, the relevance of the magnitude of herbicide impacts compared with the impacts of other soil management practices such as tillage or crop rotation, the complexity of herbicide formulations and mixtures, and the limited number of long-term field studies. © 2016.","author":[{"dropping-particle":"","family":"Rose","given":"Michael T.","non-dropping-particle":"","parse-names":false,"suffix":""},{"dropping-particle":"","family":"Cavagnaro","given":"Timothy R.","non-dropping-particle":"","parse-names":false,"suffix":""},{"dropping-particle":"","family":"Scanlan","given":"Craig A.","non-dropping-particle":"","parse-names":false,"suffix":""},{"dropping-particle":"","family":"Rose","given":"Terry J.","non-dropping-particle":"","parse-names":false,"suffix":""},{"dropping-particle":"","family":"Vancov","given":"Tony","non-dropping-particle":"","parse-names":false,"suffix":""},{"dropping-particle":"","family":"Kimber","given":"Stephen","non-dropping-particle":"","parse-names":false,"suffix":""},{"dropping-particle":"","family":"Kennedy","given":"Ivan R.","non-dropping-particle":"","parse-names":false,"suffix":""},{"dropping-particle":"","family":"Kookana","given":"Rai S.","non-dropping-particle":"","parse-names":false,"suffix":""},{"dropping-particle":"","family":"Zwieten","given":"Lukas","non-dropping-particle":"Van","parse-names":false,"suffix":""}],"container-title":"Advances in Agronomy","id":"ITEM-1","issued":{"date-parts":[["2016"]]},"number-of-pages":"133-220","publisher":"Elsevier Inc.","title":"Impact of Herbicides on Soil Biology and Function","type":"book","volume":"136"},"uris":["http://www.mendeley.com/documents/?uuid=ac62daf4-810b-4a1f-ac72-9f2d93b21b0b"]}],"mendeley":{"formattedCitation":"(2)","plainTextFormattedCitation":"(2)","previouslyFormattedCitation":"(2)"},"properties":{"noteIndex":0},"schema":"https://github.com/citation-style-language/schema/raw/master/csl-citation.json"}</w:instrText>
+      </w:r>
+      <w:r>
+        <w:rPr>
+          <w:rFonts w:ascii="Times New Roman" w:hAnsi="Times New Roman" w:cs="Times New Roman"/>
+          <w:color w:val="000000" w:themeColor="text1"/>
+        </w:rPr>
+        <w:fldChar w:fldCharType="separate"/>
+      </w:r>
+      <w:r>
+        <w:rPr>
+          <w:rFonts w:ascii="Times New Roman" w:hAnsi="Times New Roman" w:cs="Times New Roman"/>
+          <w:noProof/>
+          <w:color w:val="000000" w:themeColor="text1"/>
+        </w:rPr>
+        <w:t>(2)</w:t>
+      </w:r>
+      <w:r>
+        <w:rPr>
+          <w:rFonts w:ascii="Times New Roman" w:hAnsi="Times New Roman" w:cs="Times New Roman"/>
+          <w:color w:val="000000" w:themeColor="text1"/>
+        </w:rPr>
+        <w:fldChar w:fldCharType="end"/>
+      </w:r>
+      <w:r>
+        <w:rPr>
+          <w:rFonts w:ascii="Times New Roman" w:hAnsi="Times New Roman" w:cs="Times New Roman"/>
+          <w:color w:val="000000" w:themeColor="text1"/>
+        </w:rPr>
+        <w:t xml:space="preserve"> for each treatment</w:t>
+      </w:r>
+      <w:r>
+        <w:rPr>
+          <w:rFonts w:ascii="Times New Roman" w:hAnsi="Times New Roman" w:cs="Times New Roman"/>
+          <w:color w:val="000000" w:themeColor="text1"/>
+        </w:rPr>
+        <w:t>. Specifically, we hypothesized that the atrazine-</w:t>
+      </w:r>
+      <w:proofErr w:type="spellStart"/>
+      <w:r>
+        <w:rPr>
+          <w:rFonts w:ascii="Times New Roman" w:hAnsi="Times New Roman" w:cs="Times New Roman"/>
+          <w:color w:val="000000" w:themeColor="text1"/>
+        </w:rPr>
+        <w:t>mesotrione</w:t>
+      </w:r>
+      <w:proofErr w:type="spellEnd"/>
+      <w:r>
+        <w:rPr>
+          <w:rFonts w:ascii="Times New Roman" w:hAnsi="Times New Roman" w:cs="Times New Roman"/>
+          <w:color w:val="000000" w:themeColor="text1"/>
+        </w:rPr>
+        <w:t xml:space="preserve"> treated plots would affect nitrogen (N) cycling microbes </w:t>
+      </w:r>
+      <w:r>
+        <w:rPr>
+          <w:rFonts w:ascii="Times New Roman" w:hAnsi="Times New Roman" w:cs="Times New Roman"/>
+        </w:rPr>
+        <w:fldChar w:fldCharType="begin" w:fldLock="1"/>
+      </w:r>
+      <w:r>
+        <w:rPr>
+          <w:rFonts w:ascii="Times New Roman" w:hAnsi="Times New Roman" w:cs="Times New Roman"/>
+        </w:rPr>
+        <w:instrText>ADDIN CSL_CITATION {"citationItems":[{"id":"ITEM-1","itemData":{"DOI":"10.1111/j.1574-6941.2011.01180.x","ISSN":"01686496","author":[{"dropping-particle":"","family":"Hernández","given":"Marcela","non-dropping-particle":"","parse-names":false,"suffix":""},{"dropping-particle":"","family":"Jia","given":"Zhongjun","non-dropping-particle":"","parse-names":false,"suffix":""},{"dropping-particle":"","family":"Conrad","given":"Ralf","non-dropping-particle":"","parse-names":false,"suffix":""},{"dropping-particle":"","family":"Seeger","given":"Michael","non-dropping-particle":"","parse-names":false,"suffix":""}],"container-title":"FEMS Microbiology Ecology","id":"ITEM-1","issue":"3","issued":{"date-parts":[["2011","12"]]},"page":"511-519","title":"Simazine application inhibits nitrification and changes the ammonia-oxidizing bacterial communities in a fertilized agricultural soil","type":"article-journal","volume":"78"},"uris":["http://www.mendeley.com/documents/?uuid=4ef583de-3680-4df6-b680-5c5b50ce018c"]}],"mendeley":{"formattedCitation":"(21)","plainTextFormattedCitation":"(21)","previouslyFormattedCitation":"(21)"},"properties":{"noteIndex":0},"schema":"https://github.com/citation-style-language/schema/raw/master/csl-citation.json"}</w:instrText>
+      </w:r>
+      <w:r>
+        <w:rPr>
+          <w:rFonts w:ascii="Times New Roman" w:hAnsi="Times New Roman" w:cs="Times New Roman"/>
+        </w:rPr>
+        <w:fldChar w:fldCharType="separate"/>
+      </w:r>
+      <w:r>
+        <w:rPr>
+          <w:rFonts w:ascii="Times New Roman" w:hAnsi="Times New Roman" w:cs="Times New Roman"/>
+          <w:noProof/>
+        </w:rPr>
+        <w:t>(21)</w:t>
+      </w:r>
+      <w:r>
+        <w:rPr>
+          <w:rFonts w:ascii="Times New Roman" w:hAnsi="Times New Roman" w:cs="Times New Roman"/>
+        </w:rPr>
+        <w:fldChar w:fldCharType="end"/>
+      </w:r>
+      <w:r>
+        <w:rPr>
+          <w:rFonts w:ascii="Times New Roman" w:hAnsi="Times New Roman" w:cs="Times New Roman"/>
+        </w:rPr>
+        <w:t xml:space="preserve"> and result in significant shifts in N-pools and N-</w:t>
+      </w:r>
+      <w:r>
+        <w:rPr>
+          <w:rFonts w:ascii="Times New Roman" w:hAnsi="Times New Roman" w:cs="Times New Roman"/>
+        </w:rPr>
+        <w:t>acquiring</w:t>
+      </w:r>
+      <w:r>
+        <w:rPr>
+          <w:rFonts w:ascii="Times New Roman" w:hAnsi="Times New Roman" w:cs="Times New Roman"/>
+        </w:rPr>
+        <w:t xml:space="preserve"> enzymes. Additionally, we expected</w:t>
+      </w:r>
+      <w:r>
+        <w:rPr>
+          <w:rFonts w:ascii="Times New Roman" w:hAnsi="Times New Roman" w:cs="Times New Roman"/>
+        </w:rPr>
+        <w:t xml:space="preserve"> the</w:t>
+      </w:r>
+      <w:r>
+        <w:rPr>
+          <w:rFonts w:ascii="Times New Roman" w:hAnsi="Times New Roman" w:cs="Times New Roman"/>
+        </w:rPr>
+        <w:t xml:space="preserve"> glyphosate and dicamba herbicides to affect the soil microbiome through disruption of amino acid synthesis pathways present in both microbes and plants. </w:t>
+      </w:r>
     </w:p>
     <w:p>
       <w:pPr>
@@ -1519,7 +1717,7 @@
           <w:bCs/>
           <w:color w:val="222222"/>
         </w:rPr>
-        <w:t>Results (with subheadings)</w:t>
+        <w:t>Results</w:t>
       </w:r>
     </w:p>
     <w:p>
@@ -1551,15 +1749,46 @@
         <w:rPr>
           <w:rFonts w:ascii="Times New Roman" w:hAnsi="Times New Roman" w:cs="Times New Roman"/>
         </w:rPr>
-        <w:t xml:space="preserve">Chemical weed removal treatments resulted in a reduction of weedy vegetation cover at both post-treatment sampling points (p &lt; 0.05). </w:t>
-      </w:r>
-      <w:r>
-        <w:rPr>
-          <w:rFonts w:ascii="Times New Roman" w:hAnsi="Times New Roman" w:cs="Times New Roman"/>
-          <w:color w:val="000000" w:themeColor="text1"/>
-          <w:shd w:val="clear" w:color="auto" w:fill="FFFFFF"/>
-        </w:rPr>
-        <w:t xml:space="preserve">Like total weedy cover, herbicide application reduced </w:t>
+        <w:t>Herbicide</w:t>
+      </w:r>
+      <w:r>
+        <w:rPr>
+          <w:rFonts w:ascii="Times New Roman" w:hAnsi="Times New Roman" w:cs="Times New Roman"/>
+        </w:rPr>
+        <w:t xml:space="preserve"> weed removal treatments resulted in a reduction of weedy vegetation cover at both post-treatment sampling points (p &lt; 0.</w:t>
+      </w:r>
+      <w:r>
+        <w:rPr>
+          <w:rFonts w:ascii="Times New Roman" w:hAnsi="Times New Roman" w:cs="Times New Roman"/>
+        </w:rPr>
+        <w:t>01, F</w:t>
+      </w:r>
+      <w:r>
+        <w:rPr>
+          <w:rFonts w:ascii="Times New Roman" w:hAnsi="Times New Roman" w:cs="Times New Roman"/>
+          <w:vertAlign w:val="subscript"/>
+        </w:rPr>
+        <w:t>4,15</w:t>
+      </w:r>
+      <w:r>
+        <w:rPr>
+          <w:rFonts w:ascii="Times New Roman" w:hAnsi="Times New Roman" w:cs="Times New Roman"/>
+        </w:rPr>
+        <w:t xml:space="preserve"> &gt; 8.75 18.75</w:t>
+      </w:r>
+      <w:r>
+        <w:rPr>
+          <w:rFonts w:ascii="Times New Roman" w:hAnsi="Times New Roman" w:cs="Times New Roman"/>
+        </w:rPr>
+        <w:t xml:space="preserve">). </w:t>
+      </w:r>
+      <w:r>
+        <w:rPr>
+          <w:rFonts w:ascii="Times New Roman" w:hAnsi="Times New Roman" w:cs="Times New Roman"/>
+          <w:color w:val="000000" w:themeColor="text1"/>
+          <w:shd w:val="clear" w:color="auto" w:fill="FFFFFF"/>
+        </w:rPr>
+        <w:t>Like total weedy cover, herbicide application reduced lamb’s quarter and redroot pigweed cover at 10- and 20-days post-</w:t>
       </w:r>
       <w:r>
         <w:rPr>
@@ -1568,7 +1797,31 @@
           <w:shd w:val="clear" w:color="auto" w:fill="FFFFFF"/>
         </w:rPr>
         <w:lastRenderedPageBreak/>
-        <w:t xml:space="preserve">lamb’s quarter and redroot pigweed cover at 10- and 20-days post-application when compared to the nontreated plots. Handweeded plots showed an initial decrease in weed cover relative to the non-treated plots (p &lt; 0.05), but at 20-days post treatment, weed cover in the two control plots was similar. </w:t>
+        <w:t>application when compared to the nontreated plots</w:t>
+      </w:r>
+      <w:r>
+        <w:rPr>
+          <w:rFonts w:ascii="Times New Roman" w:hAnsi="Times New Roman" w:cs="Times New Roman"/>
+          <w:color w:val="000000" w:themeColor="text1"/>
+          <w:shd w:val="clear" w:color="auto" w:fill="FFFFFF"/>
+        </w:rPr>
+        <w:t xml:space="preserve"> </w:t>
+      </w:r>
+      <w:r>
+        <w:rPr>
+          <w:rFonts w:ascii="Times New Roman" w:hAnsi="Times New Roman" w:cs="Times New Roman"/>
+          <w:color w:val="000000" w:themeColor="text1"/>
+          <w:shd w:val="clear" w:color="auto" w:fill="FFFFFF"/>
+        </w:rPr>
+        <w:t>(p &lt; 0.05)</w:t>
+      </w:r>
+      <w:r>
+        <w:rPr>
+          <w:rFonts w:ascii="Times New Roman" w:hAnsi="Times New Roman" w:cs="Times New Roman"/>
+          <w:color w:val="000000" w:themeColor="text1"/>
+          <w:shd w:val="clear" w:color="auto" w:fill="FFFFFF"/>
+        </w:rPr>
+        <w:t xml:space="preserve">. Handweeded plots showed an initial decrease in weed cover relative to the non-treated plots (p &lt; 0.05), but at 20-days post treatment, weed cover in the two control plots was similar. </w:t>
       </w:r>
     </w:p>
     <w:p>
@@ -1616,15 +1869,50 @@
       <w:r>
         <w:rPr>
           <w:rFonts w:ascii="Times New Roman" w:hAnsi="Times New Roman" w:cs="Times New Roman"/>
-          <w:highlight w:val="yellow"/>
-        </w:rPr>
-        <w:t>Tables XXX</w:t>
-      </w:r>
-      <w:r>
-        <w:rPr>
-          <w:rFonts w:ascii="Times New Roman" w:hAnsi="Times New Roman" w:cs="Times New Roman"/>
-        </w:rPr>
-        <w:t xml:space="preserve">). Weed removal treatment was found to be a significant predictor of nitrate and total inorganic N content at both post treatment sampling points (p &lt; 0.05), with total weedy vegetation being significant only at the 20-day sampling time. Glyphosate treated plots were found to have higher levels of nitrate and total inorganic N than the handweeded plots at both post-treatment sampling points (p &lt; 0.05).  </w:t>
+        </w:rPr>
+        <w:t xml:space="preserve">Supplementary </w:t>
+      </w:r>
+      <w:r>
+        <w:rPr>
+          <w:rFonts w:ascii="Times New Roman" w:hAnsi="Times New Roman" w:cs="Times New Roman"/>
+        </w:rPr>
+        <w:t>Table</w:t>
+      </w:r>
+      <w:r>
+        <w:rPr>
+          <w:rFonts w:ascii="Times New Roman" w:hAnsi="Times New Roman" w:cs="Times New Roman"/>
+        </w:rPr>
+        <w:t xml:space="preserve"> A1</w:t>
+      </w:r>
+      <w:r>
+        <w:rPr>
+          <w:rFonts w:ascii="Times New Roman" w:hAnsi="Times New Roman" w:cs="Times New Roman"/>
+        </w:rPr>
+        <w:t>). Weed removal treatment was found to be a significant predictor of nitrate and total inorganic N content at both post treatment sampling points (p &lt; 0.05), with total weedy vegetation being significant only at the 20-day sampling time</w:t>
+      </w:r>
+      <w:r>
+        <w:rPr>
+          <w:rFonts w:ascii="Times New Roman" w:hAnsi="Times New Roman" w:cs="Times New Roman"/>
+        </w:rPr>
+        <w:t xml:space="preserve"> (Supplementary Table A2)</w:t>
+      </w:r>
+      <w:r>
+        <w:rPr>
+          <w:rFonts w:ascii="Times New Roman" w:hAnsi="Times New Roman" w:cs="Times New Roman"/>
+        </w:rPr>
+        <w:t>. Glyphosate treated plots were found to have higher levels of nitrate and total inorganic N than the handweeded plots at both post-treatment sampling points (p &lt; 0.05)</w:t>
+      </w:r>
+      <w:r>
+        <w:rPr>
+          <w:rFonts w:ascii="Times New Roman" w:hAnsi="Times New Roman" w:cs="Times New Roman"/>
+        </w:rPr>
+        <w:t xml:space="preserve"> (Supplementary Table A3)</w:t>
+      </w:r>
+      <w:r>
+        <w:rPr>
+          <w:rFonts w:ascii="Times New Roman" w:hAnsi="Times New Roman" w:cs="Times New Roman"/>
+        </w:rPr>
+        <w:t xml:space="preserve">.  </w:t>
       </w:r>
     </w:p>
     <w:p>
@@ -1648,10 +1936,17 @@
         <w:rPr>
           <w:rFonts w:ascii="Times New Roman" w:hAnsi="Times New Roman" w:cs="Times New Roman"/>
           <w:color w:val="000000" w:themeColor="text1"/>
-          <w:highlight w:val="yellow"/>
-          <w:shd w:val="clear" w:color="auto" w:fill="FFFFFF"/>
-        </w:rPr>
-        <w:t>Table 3 and Supplementary Tables 2a and 2b</w:t>
+          <w:shd w:val="clear" w:color="auto" w:fill="FFFFFF"/>
+        </w:rPr>
+        <w:t>Supplementary Table</w:t>
+      </w:r>
+      <w:r>
+        <w:rPr>
+          <w:rFonts w:ascii="Times New Roman" w:hAnsi="Times New Roman" w:cs="Times New Roman"/>
+          <w:color w:val="000000" w:themeColor="text1"/>
+          <w:shd w:val="clear" w:color="auto" w:fill="FFFFFF"/>
+        </w:rPr>
+        <w:t xml:space="preserve"> B1</w:t>
       </w:r>
       <w:r>
         <w:rPr>
@@ -1667,7 +1962,71 @@
           <w:color w:val="000000" w:themeColor="text1"/>
           <w:shd w:val="clear" w:color="auto" w:fill="FFFFFF"/>
         </w:rPr>
-        <w:t xml:space="preserve"> Pairwise comparisons showed the pre-treatment sampling point to have the highest levels of nitrate, total inorganic N, calcium, and magnesium, though only nitrate and inorganic N were statistically significant (p &lt; 0.05). In all plots, gravimetric moisture content increased over the twenty-day sampling period (p&lt;0.05). </w:t>
+        <w:t xml:space="preserve"> Pairwise comparisons showed the pre-treatment sampling point to have the highest levels of nitrate, total inorganic N, calcium, and magnesium, though only nitrate and inorganic N were statistically significant (p &lt; 0.05)</w:t>
+      </w:r>
+      <w:r>
+        <w:rPr>
+          <w:rFonts w:ascii="Times New Roman" w:hAnsi="Times New Roman" w:cs="Times New Roman"/>
+          <w:color w:val="000000" w:themeColor="text1"/>
+          <w:shd w:val="clear" w:color="auto" w:fill="FFFFFF"/>
+        </w:rPr>
+        <w:t xml:space="preserve"> </w:t>
+      </w:r>
+      <w:r>
+        <w:rPr>
+          <w:rFonts w:ascii="Times New Roman" w:hAnsi="Times New Roman" w:cs="Times New Roman"/>
+          <w:color w:val="000000" w:themeColor="text1"/>
+          <w:shd w:val="clear" w:color="auto" w:fill="FFFFFF"/>
+        </w:rPr>
+        <w:t>(</w:t>
+      </w:r>
+      <w:r>
+        <w:rPr>
+          <w:rFonts w:ascii="Times New Roman" w:hAnsi="Times New Roman" w:cs="Times New Roman"/>
+          <w:color w:val="000000" w:themeColor="text1"/>
+          <w:shd w:val="clear" w:color="auto" w:fill="FFFFFF"/>
+        </w:rPr>
+        <w:t>Supplementary Table</w:t>
+      </w:r>
+      <w:r>
+        <w:rPr>
+          <w:rFonts w:ascii="Times New Roman" w:hAnsi="Times New Roman" w:cs="Times New Roman"/>
+          <w:color w:val="000000" w:themeColor="text1"/>
+          <w:shd w:val="clear" w:color="auto" w:fill="FFFFFF"/>
+        </w:rPr>
+        <w:t>s</w:t>
+      </w:r>
+      <w:r>
+        <w:rPr>
+          <w:rFonts w:ascii="Times New Roman" w:hAnsi="Times New Roman" w:cs="Times New Roman"/>
+          <w:color w:val="000000" w:themeColor="text1"/>
+          <w:shd w:val="clear" w:color="auto" w:fill="FFFFFF"/>
+        </w:rPr>
+        <w:t xml:space="preserve"> B</w:t>
+      </w:r>
+      <w:r>
+        <w:rPr>
+          <w:rFonts w:ascii="Times New Roman" w:hAnsi="Times New Roman" w:cs="Times New Roman"/>
+          <w:color w:val="000000" w:themeColor="text1"/>
+          <w:shd w:val="clear" w:color="auto" w:fill="FFFFFF"/>
+        </w:rPr>
+        <w:t>2 and B3</w:t>
+      </w:r>
+      <w:r>
+        <w:rPr>
+          <w:rFonts w:ascii="Times New Roman" w:hAnsi="Times New Roman" w:cs="Times New Roman"/>
+          <w:color w:val="000000" w:themeColor="text1"/>
+          <w:shd w:val="clear" w:color="auto" w:fill="FFFFFF"/>
+        </w:rPr>
+        <w:t>).</w:t>
+      </w:r>
+      <w:r>
+        <w:rPr>
+          <w:rFonts w:ascii="Times New Roman" w:hAnsi="Times New Roman" w:cs="Times New Roman"/>
+          <w:color w:val="000000" w:themeColor="text1"/>
+          <w:shd w:val="clear" w:color="auto" w:fill="FFFFFF"/>
+        </w:rPr>
+        <w:t xml:space="preserve"> In all plots, gravimetric moisture content increased over the twenty-day sampling period (p&lt;0.05). </w:t>
       </w:r>
       <w:r>
         <w:rPr>
@@ -1867,24 +2226,30 @@
           <w:rFonts w:ascii="Times New Roman" w:hAnsi="Times New Roman" w:cs="Times New Roman"/>
           <w:color w:val="000000" w:themeColor="text1"/>
         </w:rPr>
-        <w:t xml:space="preserve"> significant differences among herbicide treatments (p &lt; 0.05) (</w:t>
-      </w:r>
-      <w:r>
-        <w:rPr>
-          <w:rFonts w:ascii="Times New Roman" w:hAnsi="Times New Roman" w:cs="Times New Roman"/>
-          <w:color w:val="000000" w:themeColor="text1"/>
-          <w:highlight w:val="yellow"/>
-        </w:rPr>
-        <w:t>T</w:t>
-      </w:r>
-      <w:r>
-        <w:rPr>
-          <w:rFonts w:ascii="Times New Roman" w:hAnsi="Times New Roman" w:cs="Times New Roman"/>
-          <w:color w:val="000000" w:themeColor="text1"/>
-          <w:highlight w:val="yellow"/>
-          <w:shd w:val="clear" w:color="auto" w:fill="FFFFFF"/>
-        </w:rPr>
-        <w:t>able 4, and Supplementary Tables 3a and 3b</w:t>
+        <w:t xml:space="preserve"> significant differences among herbicide treatments (p &lt; 0.05) </w:t>
+      </w:r>
+      <w:r>
+        <w:rPr>
+          <w:rFonts w:ascii="Times New Roman" w:hAnsi="Times New Roman" w:cs="Times New Roman"/>
+          <w:color w:val="000000" w:themeColor="text1"/>
+        </w:rPr>
+        <w:t>(</w:t>
+      </w:r>
+      <w:r>
+        <w:rPr>
+          <w:rFonts w:ascii="Times New Roman" w:hAnsi="Times New Roman" w:cs="Times New Roman"/>
+          <w:color w:val="000000" w:themeColor="text1"/>
+          <w:shd w:val="clear" w:color="auto" w:fill="FFFFFF"/>
+        </w:rPr>
+        <w:t xml:space="preserve">Supplementary Table </w:t>
+      </w:r>
+      <w:r>
+        <w:rPr>
+          <w:rFonts w:ascii="Times New Roman" w:hAnsi="Times New Roman" w:cs="Times New Roman"/>
+          <w:color w:val="000000" w:themeColor="text1"/>
+          <w:shd w:val="clear" w:color="auto" w:fill="FFFFFF"/>
+        </w:rPr>
+        <w:t>C1</w:t>
       </w:r>
       <w:r>
         <w:rPr>
@@ -1936,7 +2301,7 @@
           <w:rFonts w:ascii="Times New Roman" w:hAnsi="Times New Roman" w:cs="Times New Roman"/>
           <w:color w:val="000000" w:themeColor="text1"/>
         </w:rPr>
-        <w:t>mesiotrione</w:t>
+        <w:t>mesotrione</w:t>
       </w:r>
       <w:proofErr w:type="spellEnd"/>
       <w:r>
@@ -1944,7 +2309,7 @@
           <w:rFonts w:ascii="Times New Roman" w:hAnsi="Times New Roman" w:cs="Times New Roman"/>
           <w:color w:val="000000" w:themeColor="text1"/>
         </w:rPr>
-        <w:t xml:space="preserve"> treated plots.</w:t>
+        <w:t xml:space="preserve"> treated plots</w:t>
       </w:r>
       <w:r>
         <w:rPr>
@@ -1958,6 +2323,51 @@
           <w:rFonts w:ascii="Times New Roman" w:hAnsi="Times New Roman" w:cs="Times New Roman"/>
           <w:color w:val="000000" w:themeColor="text1"/>
         </w:rPr>
+        <w:t>(</w:t>
+      </w:r>
+      <w:r>
+        <w:rPr>
+          <w:rFonts w:ascii="Times New Roman" w:hAnsi="Times New Roman" w:cs="Times New Roman"/>
+          <w:color w:val="000000" w:themeColor="text1"/>
+          <w:shd w:val="clear" w:color="auto" w:fill="FFFFFF"/>
+        </w:rPr>
+        <w:t>Supplementary Tables C</w:t>
+      </w:r>
+      <w:r>
+        <w:rPr>
+          <w:rFonts w:ascii="Times New Roman" w:hAnsi="Times New Roman" w:cs="Times New Roman"/>
+          <w:color w:val="000000" w:themeColor="text1"/>
+          <w:shd w:val="clear" w:color="auto" w:fill="FFFFFF"/>
+        </w:rPr>
+        <w:t>2 and C3</w:t>
+      </w:r>
+      <w:r>
+        <w:rPr>
+          <w:rFonts w:ascii="Times New Roman" w:hAnsi="Times New Roman" w:cs="Times New Roman"/>
+          <w:color w:val="000000" w:themeColor="text1"/>
+          <w:shd w:val="clear" w:color="auto" w:fill="FFFFFF"/>
+        </w:rPr>
+        <w:t>)</w:t>
+      </w:r>
+      <w:r>
+        <w:rPr>
+          <w:rFonts w:ascii="Times New Roman" w:hAnsi="Times New Roman" w:cs="Times New Roman"/>
+          <w:color w:val="000000" w:themeColor="text1"/>
+        </w:rPr>
+        <w:t>.</w:t>
+      </w:r>
+      <w:r>
+        <w:rPr>
+          <w:rFonts w:ascii="Times New Roman" w:hAnsi="Times New Roman" w:cs="Times New Roman"/>
+          <w:color w:val="000000" w:themeColor="text1"/>
+        </w:rPr>
+        <w:t xml:space="preserve"> </w:t>
+      </w:r>
+      <w:r>
+        <w:rPr>
+          <w:rFonts w:ascii="Times New Roman" w:hAnsi="Times New Roman" w:cs="Times New Roman"/>
+          <w:color w:val="000000" w:themeColor="text1"/>
+        </w:rPr>
         <w:t>While not statistically significant, this trend flipped at sampling time two and three with handweeded plots exhibiting the highest mean PHOS activity across all treatment types. Likewise, the activity of BG spiked at time two in the handweeded plots compared to the other treatments</w:t>
       </w:r>
       <w:r>
@@ -2008,13 +2418,6 @@
           <w:color w:val="000000" w:themeColor="text1"/>
         </w:rPr>
         <w:t xml:space="preserve"> coefficients of the regressions were positive indicating that total weedy vegetation had a positive effect on enzyme activity</w:t>
-      </w:r>
-      <w:r>
-        <w:rPr>
-          <w:rFonts w:ascii="Times New Roman" w:hAnsi="Times New Roman" w:cs="Times New Roman"/>
-          <w:color w:val="000000" w:themeColor="text1"/>
-        </w:rPr>
-        <w:t xml:space="preserve"> (Table X)</w:t>
       </w:r>
       <w:r>
         <w:rPr>
@@ -2314,7 +2717,23 @@
           <w:color w:val="000000" w:themeColor="text1"/>
           <w:shd w:val="clear" w:color="auto" w:fill="FFFFFF"/>
         </w:rPr>
-        <w:t xml:space="preserve"> plots (p &lt; 0.05). No correlation was found between phosphate ion concentration and PHOS activity when considering all plots (p &gt; 0.9, r = 0.011). </w:t>
+        <w:t xml:space="preserve"> plots (p &lt; 0.05)</w:t>
+      </w:r>
+      <w:r>
+        <w:rPr>
+          <w:rFonts w:ascii="Times New Roman" w:hAnsi="Times New Roman" w:cs="Times New Roman"/>
+          <w:color w:val="000000" w:themeColor="text1"/>
+          <w:shd w:val="clear" w:color="auto" w:fill="FFFFFF"/>
+        </w:rPr>
+        <w:t xml:space="preserve"> (Figure 1, Supplementary Table D1)</w:t>
+      </w:r>
+      <w:r>
+        <w:rPr>
+          <w:rFonts w:ascii="Times New Roman" w:hAnsi="Times New Roman" w:cs="Times New Roman"/>
+          <w:color w:val="000000" w:themeColor="text1"/>
+          <w:shd w:val="clear" w:color="auto" w:fill="FFFFFF"/>
+        </w:rPr>
+        <w:t xml:space="preserve">. No correlation was found between phosphate ion concentration and PHOS activity when considering all plots (p &gt; 0.9, r = 0.011). </w:t>
       </w:r>
       <w:r>
         <w:rPr>
@@ -2426,15 +2845,55 @@
           <w:color w:val="000000" w:themeColor="text1"/>
           <w:shd w:val="clear" w:color="auto" w:fill="FFFFFF"/>
         </w:rPr>
-        <w:t xml:space="preserve"> a return to pretreatment levels at sampling time three (Figure </w:t>
-      </w:r>
-      <w:r>
-        <w:rPr>
-          <w:rFonts w:ascii="Times New Roman" w:hAnsi="Times New Roman" w:cs="Times New Roman"/>
-          <w:color w:val="000000" w:themeColor="text1"/>
-          <w:shd w:val="clear" w:color="auto" w:fill="FFFFFF"/>
-        </w:rPr>
-        <w:t>1</w:t>
+        <w:t xml:space="preserve"> a return to pretreatment levels at sampling time three.</w:t>
+      </w:r>
+      <w:r>
+        <w:rPr>
+          <w:rFonts w:ascii="Times New Roman" w:hAnsi="Times New Roman" w:cs="Times New Roman"/>
+          <w:color w:val="000000" w:themeColor="text1"/>
+          <w:shd w:val="clear" w:color="auto" w:fill="FFFFFF"/>
+        </w:rPr>
+        <w:t xml:space="preserve"> </w:t>
+      </w:r>
+      <w:r>
+        <w:rPr>
+          <w:rFonts w:ascii="Times New Roman" w:hAnsi="Times New Roman" w:cs="Times New Roman"/>
+          <w:color w:val="000000" w:themeColor="text1"/>
+          <w:shd w:val="clear" w:color="auto" w:fill="FFFFFF"/>
+        </w:rPr>
+        <w:t>However, this was only statistically significant for the handweeded plots (p &lt; 0.05) (</w:t>
+      </w:r>
+      <w:r>
+        <w:rPr>
+          <w:rFonts w:ascii="Times New Roman" w:hAnsi="Times New Roman" w:cs="Times New Roman"/>
+          <w:color w:val="000000" w:themeColor="text1"/>
+          <w:shd w:val="clear" w:color="auto" w:fill="FFFFFF"/>
+        </w:rPr>
+        <w:t xml:space="preserve">Supplementary Tables </w:t>
+      </w:r>
+      <w:r>
+        <w:rPr>
+          <w:rFonts w:ascii="Times New Roman" w:hAnsi="Times New Roman" w:cs="Times New Roman"/>
+          <w:color w:val="000000" w:themeColor="text1"/>
+          <w:shd w:val="clear" w:color="auto" w:fill="FFFFFF"/>
+        </w:rPr>
+        <w:t>D2</w:t>
+      </w:r>
+      <w:r>
+        <w:rPr>
+          <w:rFonts w:ascii="Times New Roman" w:hAnsi="Times New Roman" w:cs="Times New Roman"/>
+          <w:color w:val="000000" w:themeColor="text1"/>
+          <w:shd w:val="clear" w:color="auto" w:fill="FFFFFF"/>
+        </w:rPr>
+        <w:t xml:space="preserve"> and </w:t>
+      </w:r>
+      <w:r>
+        <w:rPr>
+          <w:rFonts w:ascii="Times New Roman" w:hAnsi="Times New Roman" w:cs="Times New Roman"/>
+          <w:color w:val="000000" w:themeColor="text1"/>
+          <w:shd w:val="clear" w:color="auto" w:fill="FFFFFF"/>
+        </w:rPr>
+        <w:t>D3</w:t>
       </w:r>
       <w:r>
         <w:rPr>
@@ -2458,24 +2917,99 @@
           <w:color w:val="000000" w:themeColor="text1"/>
           <w:shd w:val="clear" w:color="auto" w:fill="FFFFFF"/>
         </w:rPr>
-        <w:t>However, this was only statistically significant for the handweeded plots (p &lt; 0.05) (</w:t>
-      </w:r>
-      <w:r>
-        <w:rPr>
-          <w:rFonts w:ascii="Times New Roman" w:hAnsi="Times New Roman" w:cs="Times New Roman"/>
-          <w:color w:val="000000" w:themeColor="text1"/>
-          <w:highlight w:val="yellow"/>
-          <w:shd w:val="clear" w:color="auto" w:fill="FFFFFF"/>
-        </w:rPr>
-        <w:t>Table 5 and Supplementary Tables 4a and 4b</w:t>
-      </w:r>
-      <w:r>
-        <w:rPr>
-          <w:rFonts w:ascii="Times New Roman" w:hAnsi="Times New Roman" w:cs="Times New Roman"/>
-          <w:color w:val="000000" w:themeColor="text1"/>
-          <w:shd w:val="clear" w:color="auto" w:fill="FFFFFF"/>
-        </w:rPr>
-        <w:t>).</w:t>
+        <w:t>Finally, mantel testing of edaphic conditions and enzymatic activities showed that distance matrices of nutrient availability and total enzymatic profile were not correlated (p &gt; 0.75, r = -0.037</w:t>
+      </w:r>
+      <w:r>
+        <w:rPr>
+          <w:rFonts w:ascii="Times New Roman" w:hAnsi="Times New Roman" w:cs="Times New Roman"/>
+          <w:color w:val="000000" w:themeColor="text1"/>
+          <w:shd w:val="clear" w:color="auto" w:fill="FFFFFF"/>
+        </w:rPr>
+        <w:t xml:space="preserve">). </w:t>
+      </w:r>
+    </w:p>
+    <w:p>
+      <w:pPr>
+        <w:ind w:firstLine="360"/>
+        <w:rPr>
+          <w:rFonts w:ascii="Times New Roman" w:hAnsi="Times New Roman" w:cs="Times New Roman"/>
+          <w:color w:val="000000" w:themeColor="text1"/>
+          <w:shd w:val="clear" w:color="auto" w:fill="FFFFFF"/>
+        </w:rPr>
+      </w:pPr>
+      <w:r>
+        <w:rPr>
+          <w:rFonts w:ascii="Times New Roman" w:hAnsi="Times New Roman" w:cs="Times New Roman"/>
+          <w:color w:val="000000" w:themeColor="text1"/>
+          <w:shd w:val="clear" w:color="auto" w:fill="FFFFFF"/>
+        </w:rPr>
+        <w:t xml:space="preserve">Our conservative linear mixed models of the entire dataset revealed enzyme specific </w:t>
+      </w:r>
+      <w:r>
+        <w:rPr>
+          <w:rFonts w:ascii="Times New Roman" w:hAnsi="Times New Roman" w:cs="Times New Roman"/>
+          <w:color w:val="000000" w:themeColor="text1"/>
+          <w:shd w:val="clear" w:color="auto" w:fill="FFFFFF"/>
+        </w:rPr>
+        <w:t xml:space="preserve">responses </w:t>
+      </w:r>
+      <w:r>
+        <w:rPr>
+          <w:rFonts w:ascii="Times New Roman" w:hAnsi="Times New Roman" w:cs="Times New Roman"/>
+          <w:color w:val="000000" w:themeColor="text1"/>
+          <w:shd w:val="clear" w:color="auto" w:fill="FFFFFF"/>
+        </w:rPr>
+        <w:t xml:space="preserve">to weed removal treatment, initial enzyme activity, total weedy vegetation, and the interaction of time and weed removal treatment. BG, </w:t>
+      </w:r>
+      <w:proofErr w:type="gramStart"/>
+      <w:r>
+        <w:rPr>
+          <w:rFonts w:ascii="Times New Roman" w:hAnsi="Times New Roman" w:cs="Times New Roman"/>
+          <w:color w:val="000000" w:themeColor="text1"/>
+          <w:shd w:val="clear" w:color="auto" w:fill="FFFFFF"/>
+        </w:rPr>
+        <w:t>LAP</w:t>
+      </w:r>
+      <w:proofErr w:type="gramEnd"/>
+      <w:r>
+        <w:rPr>
+          <w:rFonts w:ascii="Times New Roman" w:hAnsi="Times New Roman" w:cs="Times New Roman"/>
+          <w:color w:val="000000" w:themeColor="text1"/>
+          <w:shd w:val="clear" w:color="auto" w:fill="FFFFFF"/>
+        </w:rPr>
+        <w:t xml:space="preserve"> and the ratio of C:P cycling enzymes were predicted by total weedy vegetation (p &lt; 0.05). </w:t>
+      </w:r>
+      <w:r>
+        <w:rPr>
+          <w:rFonts w:ascii="Times New Roman" w:hAnsi="Times New Roman" w:cs="Times New Roman"/>
+          <w:color w:val="000000" w:themeColor="text1"/>
+          <w:shd w:val="clear" w:color="auto" w:fill="FFFFFF"/>
+        </w:rPr>
+        <w:t>P</w:t>
+      </w:r>
+      <w:r>
+        <w:rPr>
+          <w:rFonts w:ascii="Times New Roman" w:hAnsi="Times New Roman" w:cs="Times New Roman"/>
+          <w:color w:val="000000" w:themeColor="text1"/>
+          <w:shd w:val="clear" w:color="auto" w:fill="FFFFFF"/>
+        </w:rPr>
+        <w:t xml:space="preserve">ositive </w:t>
+      </w:r>
+      <w:r>
+        <w:rPr>
+          <w:rFonts w:ascii="Times New Roman" w:hAnsi="Times New Roman" w:cs="Times New Roman"/>
+          <w:color w:val="000000" w:themeColor="text1"/>
+          <w:shd w:val="clear" w:color="auto" w:fill="FFFFFF"/>
+        </w:rPr>
+        <w:sym w:font="Symbol" w:char="F062"/>
+      </w:r>
+      <w:r>
+        <w:rPr>
+          <w:rFonts w:ascii="Times New Roman" w:hAnsi="Times New Roman" w:cs="Times New Roman"/>
+          <w:color w:val="000000" w:themeColor="text1"/>
+          <w:shd w:val="clear" w:color="auto" w:fill="FFFFFF"/>
+        </w:rPr>
+        <w:t>-coefficients for weedy vegetation cover</w:t>
       </w:r>
       <w:r>
         <w:rPr>
@@ -2491,96 +3025,6 @@
           <w:color w:val="000000" w:themeColor="text1"/>
           <w:shd w:val="clear" w:color="auto" w:fill="FFFFFF"/>
         </w:rPr>
-        <w:t>Finally, mantel testing of edaphic conditions and enzymatic activities showed that distance matrices of nutrient availability and total enzymatic profile were not correlated (p &gt; 0.75, r = -0.037</w:t>
-      </w:r>
-      <w:r>
-        <w:rPr>
-          <w:rFonts w:ascii="Times New Roman" w:hAnsi="Times New Roman" w:cs="Times New Roman"/>
-          <w:color w:val="000000" w:themeColor="text1"/>
-          <w:shd w:val="clear" w:color="auto" w:fill="FFFFFF"/>
-        </w:rPr>
-        <w:t xml:space="preserve">). </w:t>
-      </w:r>
-    </w:p>
-    <w:p>
-      <w:pPr>
-        <w:ind w:firstLine="360"/>
-        <w:rPr>
-          <w:rFonts w:ascii="Times New Roman" w:hAnsi="Times New Roman" w:cs="Times New Roman"/>
-          <w:color w:val="000000" w:themeColor="text1"/>
-          <w:shd w:val="clear" w:color="auto" w:fill="FFFFFF"/>
-        </w:rPr>
-      </w:pPr>
-      <w:r>
-        <w:rPr>
-          <w:rFonts w:ascii="Times New Roman" w:hAnsi="Times New Roman" w:cs="Times New Roman"/>
-          <w:color w:val="000000" w:themeColor="text1"/>
-          <w:shd w:val="clear" w:color="auto" w:fill="FFFFFF"/>
-        </w:rPr>
-        <w:t xml:space="preserve">Our conservative linear mixed models of the entire dataset revealed enzyme specific </w:t>
-      </w:r>
-      <w:r>
-        <w:rPr>
-          <w:rFonts w:ascii="Times New Roman" w:hAnsi="Times New Roman" w:cs="Times New Roman"/>
-          <w:color w:val="000000" w:themeColor="text1"/>
-          <w:shd w:val="clear" w:color="auto" w:fill="FFFFFF"/>
-        </w:rPr>
-        <w:t xml:space="preserve">responses </w:t>
-      </w:r>
-      <w:r>
-        <w:rPr>
-          <w:rFonts w:ascii="Times New Roman" w:hAnsi="Times New Roman" w:cs="Times New Roman"/>
-          <w:color w:val="000000" w:themeColor="text1"/>
-          <w:shd w:val="clear" w:color="auto" w:fill="FFFFFF"/>
-        </w:rPr>
-        <w:t xml:space="preserve">to weed removal treatment, initial enzyme activity, total weedy vegetation, and the interaction of time and weed removal treatment. BG, LAP and the ratio of C:P cycling enzymes were predicted by total weedy vegetation (p &lt; 0.05). </w:t>
-      </w:r>
-      <w:r>
-        <w:rPr>
-          <w:rFonts w:ascii="Times New Roman" w:hAnsi="Times New Roman" w:cs="Times New Roman"/>
-          <w:color w:val="000000" w:themeColor="text1"/>
-          <w:shd w:val="clear" w:color="auto" w:fill="FFFFFF"/>
-        </w:rPr>
-        <w:t>P</w:t>
-      </w:r>
-      <w:r>
-        <w:rPr>
-          <w:rFonts w:ascii="Times New Roman" w:hAnsi="Times New Roman" w:cs="Times New Roman"/>
-          <w:color w:val="000000" w:themeColor="text1"/>
-          <w:shd w:val="clear" w:color="auto" w:fill="FFFFFF"/>
-        </w:rPr>
-        <w:t xml:space="preserve">ositive </w:t>
-      </w:r>
-      <w:r>
-        <w:rPr>
-          <w:rFonts w:ascii="Times New Roman" w:hAnsi="Times New Roman" w:cs="Times New Roman"/>
-          <w:color w:val="000000" w:themeColor="text1"/>
-          <w:shd w:val="clear" w:color="auto" w:fill="FFFFFF"/>
-        </w:rPr>
-        <w:sym w:font="Symbol" w:char="F062"/>
-      </w:r>
-      <w:r>
-        <w:rPr>
-          <w:rFonts w:ascii="Times New Roman" w:hAnsi="Times New Roman" w:cs="Times New Roman"/>
-          <w:color w:val="000000" w:themeColor="text1"/>
-          <w:shd w:val="clear" w:color="auto" w:fill="FFFFFF"/>
-        </w:rPr>
-        <w:t>-coefficients for weedy vegetation cover</w:t>
-      </w:r>
-      <w:r>
-        <w:rPr>
-          <w:rFonts w:ascii="Times New Roman" w:hAnsi="Times New Roman" w:cs="Times New Roman"/>
-          <w:color w:val="000000" w:themeColor="text1"/>
-          <w:shd w:val="clear" w:color="auto" w:fill="FFFFFF"/>
-        </w:rPr>
-        <w:t xml:space="preserve"> </w:t>
-      </w:r>
-      <w:r>
-        <w:rPr>
-          <w:rFonts w:ascii="Times New Roman" w:hAnsi="Times New Roman" w:cs="Times New Roman"/>
-          <w:color w:val="000000" w:themeColor="text1"/>
-          <w:shd w:val="clear" w:color="auto" w:fill="FFFFFF"/>
-        </w:rPr>
         <w:t>indicat</w:t>
       </w:r>
       <w:r>
@@ -2635,10 +3079,17 @@
         <w:rPr>
           <w:rFonts w:ascii="Times New Roman" w:hAnsi="Times New Roman" w:cs="Times New Roman"/>
           <w:color w:val="000000" w:themeColor="text1"/>
-          <w:highlight w:val="yellow"/>
-          <w:shd w:val="clear" w:color="auto" w:fill="FFFFFF"/>
-        </w:rPr>
-        <w:t>Supplementary Table 5</w:t>
+          <w:shd w:val="clear" w:color="auto" w:fill="FFFFFF"/>
+        </w:rPr>
+        <w:t xml:space="preserve">Supplementary Table </w:t>
+      </w:r>
+      <w:r>
+        <w:rPr>
+          <w:rFonts w:ascii="Times New Roman" w:hAnsi="Times New Roman" w:cs="Times New Roman"/>
+          <w:color w:val="000000" w:themeColor="text1"/>
+          <w:shd w:val="clear" w:color="auto" w:fill="FFFFFF"/>
+        </w:rPr>
+        <w:t>E1</w:t>
       </w:r>
       <w:r>
         <w:rPr>
@@ -2659,7 +3110,9 @@
           <w:shd w:val="clear" w:color="auto" w:fill="FFFFFF"/>
         </w:rPr>
       </w:pPr>
-      <w:r>
+    </w:p>
+    <w:p>
+      <w:pPr>
         <w:rPr>
           <w:rFonts w:ascii="Times New Roman" w:hAnsi="Times New Roman" w:cs="Times New Roman"/>
           <w:i/>
@@ -2667,6 +3120,15 @@
           <w:color w:val="000000" w:themeColor="text1"/>
           <w:shd w:val="clear" w:color="auto" w:fill="FFFFFF"/>
         </w:rPr>
+      </w:pPr>
+      <w:r>
+        <w:rPr>
+          <w:rFonts w:ascii="Times New Roman" w:hAnsi="Times New Roman" w:cs="Times New Roman"/>
+          <w:i/>
+          <w:iCs/>
+          <w:color w:val="000000" w:themeColor="text1"/>
+          <w:shd w:val="clear" w:color="auto" w:fill="FFFFFF"/>
+        </w:rPr>
         <w:t>Bacterial diversity</w:t>
       </w:r>
     </w:p>
@@ -2732,7 +3194,25 @@
           <w:color w:val="000000" w:themeColor="text1"/>
           <w:shd w:val="clear" w:color="auto" w:fill="FFFFFF"/>
         </w:rPr>
-        <w:t xml:space="preserve">-diversity (Shannon, richness, or Chao1) were found between the treatment types at any of the sampling times (p &gt; 0.26). Adonis testing of the rarefied and DMN taxon tables showed a significant effect of weed removal treatment (p &lt; 0.05, </w:t>
+        <w:t xml:space="preserve">-diversity (Shannon, richness, or Chao1) were found between the treatment types at any of the sampling times (p &gt; 0.26). </w:t>
+      </w:r>
+      <w:proofErr w:type="gramStart"/>
+      <w:r>
+        <w:rPr>
+          <w:rFonts w:ascii="Times New Roman" w:hAnsi="Times New Roman" w:cs="Times New Roman"/>
+          <w:color w:val="000000" w:themeColor="text1"/>
+          <w:shd w:val="clear" w:color="auto" w:fill="FFFFFF"/>
+        </w:rPr>
+        <w:t>Adonis</w:t>
+      </w:r>
+      <w:proofErr w:type="gramEnd"/>
+      <w:r>
+        <w:rPr>
+          <w:rFonts w:ascii="Times New Roman" w:hAnsi="Times New Roman" w:cs="Times New Roman"/>
+          <w:color w:val="000000" w:themeColor="text1"/>
+          <w:shd w:val="clear" w:color="auto" w:fill="FFFFFF"/>
+        </w:rPr>
+        <w:t xml:space="preserve"> testing of the rarefied and DMN taxon tables showed a significant effect of weed removal treatment (p &lt; 0.05, </w:t>
       </w:r>
       <w:r>
         <w:rPr>
@@ -3269,7 +3749,7 @@
           <w:color w:val="000000" w:themeColor="text1"/>
           <w:shd w:val="clear" w:color="auto" w:fill="FFFFFF"/>
         </w:rPr>
-        <w:t>revealed</w:t>
+        <w:t>showed</w:t>
       </w:r>
       <w:r>
         <w:rPr>
@@ -3301,6 +3781,14 @@
           <w:color w:val="000000" w:themeColor="text1"/>
           <w:shd w:val="clear" w:color="auto" w:fill="FFFFFF"/>
         </w:rPr>
+        <w:t xml:space="preserve"> (Figure 2, column 2)</w:t>
+      </w:r>
+      <w:r>
+        <w:rPr>
+          <w:rFonts w:ascii="Times New Roman" w:hAnsi="Times New Roman" w:cs="Times New Roman"/>
+          <w:color w:val="000000" w:themeColor="text1"/>
+          <w:shd w:val="clear" w:color="auto" w:fill="FFFFFF"/>
+        </w:rPr>
         <w:t>.</w:t>
       </w:r>
       <w:r>
@@ -3325,32 +3813,88 @@
           <w:color w:val="000000" w:themeColor="text1"/>
           <w:shd w:val="clear" w:color="auto" w:fill="FFFFFF"/>
         </w:rPr>
-        <w:t>he handweeded and nontreated plots showed a trend of increased heterogeneity, though this was not statistically significant (</w:t>
-      </w:r>
-      <w:r>
-        <w:rPr>
-          <w:rFonts w:ascii="Times New Roman" w:hAnsi="Times New Roman" w:cs="Times New Roman"/>
-          <w:color w:val="000000" w:themeColor="text1"/>
-          <w:highlight w:val="yellow"/>
-          <w:shd w:val="clear" w:color="auto" w:fill="FFFFFF"/>
-        </w:rPr>
-        <w:t>Figure 2 – column 2</w:t>
-      </w:r>
-      <w:r>
-        <w:rPr>
-          <w:rFonts w:ascii="Times New Roman" w:hAnsi="Times New Roman" w:cs="Times New Roman"/>
-          <w:color w:val="000000" w:themeColor="text1"/>
-          <w:shd w:val="clear" w:color="auto" w:fill="FFFFFF"/>
-        </w:rPr>
-        <w:t>). When all chemical treatments were combined</w:t>
-      </w:r>
-      <w:r>
-        <w:rPr>
-          <w:rFonts w:ascii="Times New Roman" w:hAnsi="Times New Roman" w:cs="Times New Roman"/>
-          <w:color w:val="000000" w:themeColor="text1"/>
-          <w:shd w:val="clear" w:color="auto" w:fill="FFFFFF"/>
-        </w:rPr>
-        <w:t xml:space="preserve"> into the single chemical herbicide treated group, we show </w:t>
+        <w:t>he handweeded and nontreated plots showed a trend of increased heterogeneity, though this was not statistically significant</w:t>
+      </w:r>
+      <w:r>
+        <w:rPr>
+          <w:rFonts w:ascii="Times New Roman" w:hAnsi="Times New Roman" w:cs="Times New Roman"/>
+          <w:color w:val="000000" w:themeColor="text1"/>
+          <w:shd w:val="clear" w:color="auto" w:fill="FFFFFF"/>
+        </w:rPr>
+        <w:t xml:space="preserve">. </w:t>
+      </w:r>
+      <w:r>
+        <w:rPr>
+          <w:rFonts w:ascii="Times New Roman" w:hAnsi="Times New Roman" w:cs="Times New Roman"/>
+          <w:color w:val="000000" w:themeColor="text1"/>
+          <w:shd w:val="clear" w:color="auto" w:fill="FFFFFF"/>
+        </w:rPr>
+        <w:t>When all chemical treatments were combined</w:t>
+      </w:r>
+      <w:r>
+        <w:rPr>
+          <w:rFonts w:ascii="Times New Roman" w:hAnsi="Times New Roman" w:cs="Times New Roman"/>
+          <w:color w:val="000000" w:themeColor="text1"/>
+          <w:shd w:val="clear" w:color="auto" w:fill="FFFFFF"/>
+        </w:rPr>
+        <w:t xml:space="preserve"> into the single chemical</w:t>
+      </w:r>
+      <w:r>
+        <w:rPr>
+          <w:rFonts w:ascii="Times New Roman" w:hAnsi="Times New Roman" w:cs="Times New Roman"/>
+          <w:color w:val="000000" w:themeColor="text1"/>
+          <w:shd w:val="clear" w:color="auto" w:fill="FFFFFF"/>
+        </w:rPr>
+        <w:t>ly</w:t>
+      </w:r>
+      <w:r>
+        <w:rPr>
+          <w:rFonts w:ascii="Times New Roman" w:hAnsi="Times New Roman" w:cs="Times New Roman"/>
+          <w:color w:val="000000" w:themeColor="text1"/>
+          <w:shd w:val="clear" w:color="auto" w:fill="FFFFFF"/>
+        </w:rPr>
+        <w:t xml:space="preserve"> </w:t>
+      </w:r>
+      <w:r>
+        <w:rPr>
+          <w:rFonts w:ascii="Times New Roman" w:hAnsi="Times New Roman" w:cs="Times New Roman"/>
+          <w:color w:val="000000" w:themeColor="text1"/>
+          <w:shd w:val="clear" w:color="auto" w:fill="FFFFFF"/>
+        </w:rPr>
+        <w:lastRenderedPageBreak/>
+        <w:t xml:space="preserve">treated </w:t>
+      </w:r>
+      <w:r>
+        <w:rPr>
+          <w:rFonts w:ascii="Times New Roman" w:hAnsi="Times New Roman" w:cs="Times New Roman"/>
+          <w:color w:val="000000" w:themeColor="text1"/>
+          <w:shd w:val="clear" w:color="auto" w:fill="FFFFFF"/>
+        </w:rPr>
+        <w:t xml:space="preserve">herbicide </w:t>
+      </w:r>
+      <w:r>
+        <w:rPr>
+          <w:rFonts w:ascii="Times New Roman" w:hAnsi="Times New Roman" w:cs="Times New Roman"/>
+          <w:color w:val="000000" w:themeColor="text1"/>
+          <w:shd w:val="clear" w:color="auto" w:fill="FFFFFF"/>
+        </w:rPr>
+        <w:t xml:space="preserve">group, we </w:t>
+      </w:r>
+      <w:r>
+        <w:rPr>
+          <w:rFonts w:ascii="Times New Roman" w:hAnsi="Times New Roman" w:cs="Times New Roman"/>
+          <w:color w:val="000000" w:themeColor="text1"/>
+          <w:shd w:val="clear" w:color="auto" w:fill="FFFFFF"/>
+        </w:rPr>
+        <w:t>found</w:t>
+      </w:r>
+      <w:r>
+        <w:rPr>
+          <w:rFonts w:ascii="Times New Roman" w:hAnsi="Times New Roman" w:cs="Times New Roman"/>
+          <w:color w:val="000000" w:themeColor="text1"/>
+          <w:shd w:val="clear" w:color="auto" w:fill="FFFFFF"/>
+        </w:rPr>
+        <w:t xml:space="preserve"> </w:t>
       </w:r>
       <w:r>
         <w:rPr>
@@ -3374,40 +3918,63 @@
           <w:color w:val="000000" w:themeColor="text1"/>
           <w:shd w:val="clear" w:color="auto" w:fill="FFFFFF"/>
         </w:rPr>
-        <w:t xml:space="preserve"> of multivariate spread as compared to the non-</w:t>
-      </w:r>
-      <w:r>
-        <w:rPr>
-          <w:rFonts w:ascii="Times New Roman" w:hAnsi="Times New Roman" w:cs="Times New Roman"/>
-          <w:color w:val="000000" w:themeColor="text1"/>
-          <w:shd w:val="clear" w:color="auto" w:fill="FFFFFF"/>
-        </w:rPr>
-        <w:lastRenderedPageBreak/>
-        <w:t>treated and handweeded plots at sampling time one (p &lt; 0.01).</w:t>
-      </w:r>
-      <w:r>
-        <w:rPr>
-          <w:rFonts w:ascii="Times New Roman" w:hAnsi="Times New Roman" w:cs="Times New Roman"/>
-          <w:color w:val="000000" w:themeColor="text1"/>
-          <w:shd w:val="clear" w:color="auto" w:fill="FFFFFF"/>
-        </w:rPr>
-        <w:t xml:space="preserve"> However, dispersion decreased over the next twenty-days</w:t>
-      </w:r>
-      <w:r>
-        <w:rPr>
-          <w:rFonts w:ascii="Times New Roman" w:hAnsi="Times New Roman" w:cs="Times New Roman"/>
-          <w:color w:val="000000" w:themeColor="text1"/>
-          <w:shd w:val="clear" w:color="auto" w:fill="FFFFFF"/>
-        </w:rPr>
-        <w:t xml:space="preserve">, and at the final sampling, all groups showed similar levels of multivariate spread (Figure </w:t>
-      </w:r>
-      <w:r>
-        <w:rPr>
-          <w:rFonts w:ascii="Times New Roman" w:hAnsi="Times New Roman" w:cs="Times New Roman"/>
-          <w:color w:val="FF0000"/>
-          <w:shd w:val="clear" w:color="auto" w:fill="FFFFFF"/>
-        </w:rPr>
-        <w:t>XX</w:t>
+        <w:t xml:space="preserve"> of multivariate spread as compared to the non-treated and handweeded plots at sampling time one (p &lt; 0.01).</w:t>
+      </w:r>
+      <w:r>
+        <w:rPr>
+          <w:rFonts w:ascii="Times New Roman" w:hAnsi="Times New Roman" w:cs="Times New Roman"/>
+          <w:color w:val="000000" w:themeColor="text1"/>
+          <w:shd w:val="clear" w:color="auto" w:fill="FFFFFF"/>
+        </w:rPr>
+        <w:t xml:space="preserve"> However, </w:t>
+      </w:r>
+      <w:r>
+        <w:rPr>
+          <w:rFonts w:ascii="Times New Roman" w:hAnsi="Times New Roman" w:cs="Times New Roman"/>
+          <w:color w:val="000000" w:themeColor="text1"/>
+          <w:shd w:val="clear" w:color="auto" w:fill="FFFFFF"/>
+        </w:rPr>
+        <w:t xml:space="preserve">the </w:t>
+      </w:r>
+      <w:r>
+        <w:rPr>
+          <w:rFonts w:ascii="Times New Roman" w:hAnsi="Times New Roman" w:cs="Times New Roman"/>
+          <w:color w:val="000000" w:themeColor="text1"/>
+          <w:shd w:val="clear" w:color="auto" w:fill="FFFFFF"/>
+        </w:rPr>
+        <w:t xml:space="preserve">dispersion </w:t>
+      </w:r>
+      <w:r>
+        <w:rPr>
+          <w:rFonts w:ascii="Times New Roman" w:hAnsi="Times New Roman" w:cs="Times New Roman"/>
+          <w:color w:val="000000" w:themeColor="text1"/>
+          <w:shd w:val="clear" w:color="auto" w:fill="FFFFFF"/>
+        </w:rPr>
+        <w:t xml:space="preserve">of the chemically treated group </w:t>
+      </w:r>
+      <w:r>
+        <w:rPr>
+          <w:rFonts w:ascii="Times New Roman" w:hAnsi="Times New Roman" w:cs="Times New Roman"/>
+          <w:color w:val="000000" w:themeColor="text1"/>
+          <w:shd w:val="clear" w:color="auto" w:fill="FFFFFF"/>
+        </w:rPr>
+        <w:t>decreased over the next twenty-days</w:t>
+      </w:r>
+      <w:r>
+        <w:rPr>
+          <w:rFonts w:ascii="Times New Roman" w:hAnsi="Times New Roman" w:cs="Times New Roman"/>
+          <w:color w:val="000000" w:themeColor="text1"/>
+          <w:shd w:val="clear" w:color="auto" w:fill="FFFFFF"/>
+        </w:rPr>
+        <w:t>, and at the final sampling, all groups showed similar levels of multivariate spread (Figure</w:t>
+      </w:r>
+      <w:r>
+        <w:rPr>
+          <w:rFonts w:ascii="Times New Roman" w:hAnsi="Times New Roman" w:cs="Times New Roman"/>
+          <w:color w:val="000000" w:themeColor="text1"/>
+          <w:shd w:val="clear" w:color="auto" w:fill="FFFFFF"/>
+        </w:rPr>
+        <w:t xml:space="preserve"> 2, column 3</w:t>
       </w:r>
       <w:r>
         <w:rPr>
@@ -3494,7 +4061,7 @@
           <w:highlight w:val="yellow"/>
           <w:shd w:val="clear" w:color="auto" w:fill="FFFFFF"/>
         </w:rPr>
-        <w:t>= 9.469) (Supplementary figure XXX).</w:t>
+        <w:t>= 9.469).</w:t>
       </w:r>
       <w:r>
         <w:rPr>
@@ -3503,6 +4070,32 @@
           <w:shd w:val="clear" w:color="auto" w:fill="FFFFFF"/>
         </w:rPr>
         <w:t xml:space="preserve">  </w:t>
+      </w:r>
+      <w:r>
+        <w:rPr>
+          <w:rFonts w:ascii="Times New Roman" w:hAnsi="Times New Roman" w:cs="Times New Roman"/>
+          <w:color w:val="000000" w:themeColor="text1"/>
+          <w:shd w:val="clear" w:color="auto" w:fill="FFFFFF"/>
+        </w:rPr>
+        <w:t xml:space="preserve">Linear modeling of taxa identified by simper and the </w:t>
+      </w:r>
+      <w:proofErr w:type="spellStart"/>
+      <w:r>
+        <w:rPr>
+          <w:rFonts w:ascii="Times New Roman" w:hAnsi="Times New Roman" w:cs="Times New Roman"/>
+          <w:color w:val="000000" w:themeColor="text1"/>
+          <w:shd w:val="clear" w:color="auto" w:fill="FFFFFF"/>
+        </w:rPr>
+        <w:t>Baruta</w:t>
+      </w:r>
+      <w:proofErr w:type="spellEnd"/>
+      <w:r>
+        <w:rPr>
+          <w:rFonts w:ascii="Times New Roman" w:hAnsi="Times New Roman" w:cs="Times New Roman"/>
+          <w:color w:val="000000" w:themeColor="text1"/>
+          <w:shd w:val="clear" w:color="auto" w:fill="FFFFFF"/>
+        </w:rPr>
+        <w:t xml:space="preserve"> classification algorithm showed that weed removal treatment, sampling time, and total weedy vegetation explained at most 15% of the total variation in taxon abundances (Supplementary Table F1.). </w:t>
       </w:r>
     </w:p>
     <w:p>
@@ -4325,7 +4918,25 @@
           <w:color w:val="000000" w:themeColor="text1"/>
           <w:shd w:val="clear" w:color="auto" w:fill="FFFFFF"/>
         </w:rPr>
-        <w:t xml:space="preserve"> concentrations of nutrients like ammonium, phosphate, nitrate, magnesium and calcium</w:t>
+        <w:t xml:space="preserve"> concentrations of nutrients like ammonium, phosphate, nitrate, </w:t>
+      </w:r>
+      <w:proofErr w:type="gramStart"/>
+      <w:r>
+        <w:rPr>
+          <w:rFonts w:ascii="Times New Roman" w:hAnsi="Times New Roman" w:cs="Times New Roman"/>
+          <w:color w:val="000000" w:themeColor="text1"/>
+          <w:shd w:val="clear" w:color="auto" w:fill="FFFFFF"/>
+        </w:rPr>
+        <w:t>magnesium</w:t>
+      </w:r>
+      <w:proofErr w:type="gramEnd"/>
+      <w:r>
+        <w:rPr>
+          <w:rFonts w:ascii="Times New Roman" w:hAnsi="Times New Roman" w:cs="Times New Roman"/>
+          <w:color w:val="000000" w:themeColor="text1"/>
+          <w:shd w:val="clear" w:color="auto" w:fill="FFFFFF"/>
+        </w:rPr>
+        <w:t xml:space="preserve"> and calcium</w:t>
       </w:r>
       <w:r>
         <w:rPr>
@@ -4357,7 +4968,16 @@
           <w:color w:val="000000" w:themeColor="text1"/>
           <w:shd w:val="clear" w:color="auto" w:fill="FFFFFF"/>
         </w:rPr>
-        <w:t xml:space="preserve"> were correlated with </w:t>
+        <w:t xml:space="preserve"> were </w:t>
+      </w:r>
+      <w:r>
+        <w:rPr>
+          <w:rFonts w:ascii="Times New Roman" w:hAnsi="Times New Roman" w:cs="Times New Roman"/>
+          <w:color w:val="000000" w:themeColor="text1"/>
+          <w:shd w:val="clear" w:color="auto" w:fill="FFFFFF"/>
+        </w:rPr>
+        <w:lastRenderedPageBreak/>
+        <w:t xml:space="preserve">correlated with </w:t>
       </w:r>
       <w:r>
         <w:rPr>
@@ -4469,16 +5089,7 @@
           <w:color w:val="000000" w:themeColor="text1"/>
           <w:shd w:val="clear" w:color="auto" w:fill="FFFFFF"/>
         </w:rPr>
-        <w:t xml:space="preserve">, we suggest that the effects of herbicide treatment are indirectly </w:t>
-      </w:r>
-      <w:r>
-        <w:rPr>
-          <w:rFonts w:ascii="Times New Roman" w:hAnsi="Times New Roman" w:cs="Times New Roman"/>
-          <w:color w:val="000000" w:themeColor="text1"/>
-          <w:shd w:val="clear" w:color="auto" w:fill="FFFFFF"/>
-        </w:rPr>
-        <w:lastRenderedPageBreak/>
-        <w:t>mediated through increased litter inputs</w:t>
+        <w:t>, we suggest that the effects of herbicide treatment are indirectly mediated through increased litter inputs</w:t>
       </w:r>
       <w:r>
         <w:rPr>
@@ -4701,7 +5312,23 @@
           <w:color w:val="000000" w:themeColor="text1"/>
           <w:shd w:val="clear" w:color="auto" w:fill="FFFFFF"/>
         </w:rPr>
-        <w:t xml:space="preserve"> (e.g., hand weeded and glyphosate)</w:t>
+        <w:t xml:space="preserve"> (e.g., </w:t>
+      </w:r>
+      <w:r>
+        <w:rPr>
+          <w:rFonts w:ascii="Times New Roman" w:hAnsi="Times New Roman" w:cs="Times New Roman"/>
+          <w:color w:val="000000" w:themeColor="text1"/>
+          <w:shd w:val="clear" w:color="auto" w:fill="FFFFFF"/>
+        </w:rPr>
+        <w:t>handweeded</w:t>
+      </w:r>
+      <w:r>
+        <w:rPr>
+          <w:rFonts w:ascii="Times New Roman" w:hAnsi="Times New Roman" w:cs="Times New Roman"/>
+          <w:color w:val="000000" w:themeColor="text1"/>
+          <w:shd w:val="clear" w:color="auto" w:fill="FFFFFF"/>
+        </w:rPr>
+        <w:t xml:space="preserve"> and glyphosate)</w:t>
       </w:r>
       <w:r>
         <w:rPr>
@@ -5946,7 +6573,16 @@
           <w:color w:val="000000" w:themeColor="text1"/>
           <w:shd w:val="clear" w:color="auto" w:fill="FFFFFF"/>
         </w:rPr>
-        <w:t xml:space="preserve"> our hypothesis that each mode of action would result in a unique f</w:t>
+        <w:t xml:space="preserve"> our </w:t>
+      </w:r>
+      <w:r>
+        <w:rPr>
+          <w:rFonts w:ascii="Times New Roman" w:hAnsi="Times New Roman" w:cs="Times New Roman"/>
+          <w:color w:val="000000" w:themeColor="text1"/>
+          <w:shd w:val="clear" w:color="auto" w:fill="FFFFFF"/>
+        </w:rPr>
+        <w:lastRenderedPageBreak/>
+        <w:t>hypothesis that each mode of action would result in a unique f</w:t>
       </w:r>
       <w:r>
         <w:rPr>
@@ -6015,7 +6651,6 @@
           <w:color w:val="000000" w:themeColor="text1"/>
           <w:shd w:val="clear" w:color="auto" w:fill="FFFFFF"/>
         </w:rPr>
-        <w:lastRenderedPageBreak/>
         <w:t xml:space="preserve">Though not following the same humped pattern that we observed, others have found the response of PHOS to glyphosate based herbicides in clay-loam soils to be related to time since application, with alkaline phosphatase being more sensitive </w:t>
       </w:r>
       <w:r>
@@ -6924,7 +7559,25 @@
           <w:color w:val="000000" w:themeColor="text1"/>
           <w:shd w:val="clear" w:color="auto" w:fill="FFFFFF"/>
         </w:rPr>
-        <w:t xml:space="preserve"> follows a similar trend, with ….. With this, o</w:t>
+        <w:t xml:space="preserve"> follows a similar trend, with </w:t>
+      </w:r>
+      <w:proofErr w:type="gramStart"/>
+      <w:r>
+        <w:rPr>
+          <w:rFonts w:ascii="Times New Roman" w:hAnsi="Times New Roman" w:cs="Times New Roman"/>
+          <w:color w:val="000000" w:themeColor="text1"/>
+          <w:shd w:val="clear" w:color="auto" w:fill="FFFFFF"/>
+        </w:rPr>
+        <w:t>…..</w:t>
+      </w:r>
+      <w:proofErr w:type="gramEnd"/>
+      <w:r>
+        <w:rPr>
+          <w:rFonts w:ascii="Times New Roman" w:hAnsi="Times New Roman" w:cs="Times New Roman"/>
+          <w:color w:val="000000" w:themeColor="text1"/>
+          <w:shd w:val="clear" w:color="auto" w:fill="FFFFFF"/>
+        </w:rPr>
+        <w:t xml:space="preserve"> With this, o</w:t>
       </w:r>
       <w:r>
         <w:rPr>
@@ -7010,6 +7663,7 @@
           <w:bCs/>
           <w:color w:val="222222"/>
         </w:rPr>
+        <w:lastRenderedPageBreak/>
         <w:t>Methods</w:t>
       </w:r>
     </w:p>
@@ -7029,7 +7683,6 @@
           <w:iCs/>
           <w:color w:val="000000" w:themeColor="text1"/>
         </w:rPr>
-        <w:lastRenderedPageBreak/>
         <w:t>Site description and</w:t>
       </w:r>
       <w:r>
@@ -7453,7 +8106,7 @@
           <w:color w:val="000000" w:themeColor="text1"/>
           <w:shd w:val="clear" w:color="auto" w:fill="FFFFFF"/>
         </w:rPr>
-        <w:t>hand</w:t>
+        <w:t>handweeded</w:t>
       </w:r>
       <w:r>
         <w:rPr>
@@ -7469,15 +8122,23 @@
           <w:color w:val="000000" w:themeColor="text1"/>
           <w:shd w:val="clear" w:color="auto" w:fill="FFFFFF"/>
         </w:rPr>
-        <w:t xml:space="preserve">weeded </w:t>
-      </w:r>
-      <w:r>
-        <w:rPr>
-          <w:rFonts w:ascii="Times New Roman" w:hAnsi="Times New Roman" w:cs="Times New Roman"/>
-          <w:color w:val="000000" w:themeColor="text1"/>
-          <w:shd w:val="clear" w:color="auto" w:fill="FFFFFF"/>
-        </w:rPr>
-        <w:t>control (herein referred to as hand weeded)</w:t>
+        <w:t xml:space="preserve">control (herein referred to as </w:t>
+      </w:r>
+      <w:r>
+        <w:rPr>
+          <w:rFonts w:ascii="Times New Roman" w:hAnsi="Times New Roman" w:cs="Times New Roman"/>
+          <w:color w:val="000000" w:themeColor="text1"/>
+          <w:shd w:val="clear" w:color="auto" w:fill="FFFFFF"/>
+        </w:rPr>
+        <w:t>handweeded</w:t>
+      </w:r>
+      <w:r>
+        <w:rPr>
+          <w:rFonts w:ascii="Times New Roman" w:hAnsi="Times New Roman" w:cs="Times New Roman"/>
+          <w:color w:val="000000" w:themeColor="text1"/>
+          <w:shd w:val="clear" w:color="auto" w:fill="FFFFFF"/>
+        </w:rPr>
+        <w:t>)</w:t>
       </w:r>
       <w:r>
         <w:rPr>
@@ -7551,23 +8212,23 @@
           <w:color w:val="000000" w:themeColor="text1"/>
           <w:shd w:val="clear" w:color="auto" w:fill="FFFFFF"/>
         </w:rPr>
-        <w:t>In the hand</w:t>
-      </w:r>
-      <w:r>
-        <w:rPr>
-          <w:rFonts w:ascii="Times New Roman" w:hAnsi="Times New Roman" w:cs="Times New Roman"/>
-          <w:color w:val="000000" w:themeColor="text1"/>
-          <w:shd w:val="clear" w:color="auto" w:fill="FFFFFF"/>
-        </w:rPr>
-        <w:t xml:space="preserve"> </w:t>
-      </w:r>
-      <w:r>
-        <w:rPr>
-          <w:rFonts w:ascii="Times New Roman" w:hAnsi="Times New Roman" w:cs="Times New Roman"/>
-          <w:color w:val="000000" w:themeColor="text1"/>
-          <w:shd w:val="clear" w:color="auto" w:fill="FFFFFF"/>
-        </w:rPr>
-        <w:t xml:space="preserve">weeded plots, above ground vegetation was cut using a hoe and left on the soil surface. Belowground biomass was not disturbed and remained in the soil. A pre-treatment sampling was conducted on the morning of </w:t>
+        <w:t xml:space="preserve">In the </w:t>
+      </w:r>
+      <w:r>
+        <w:rPr>
+          <w:rFonts w:ascii="Times New Roman" w:hAnsi="Times New Roman" w:cs="Times New Roman"/>
+          <w:color w:val="000000" w:themeColor="text1"/>
+          <w:shd w:val="clear" w:color="auto" w:fill="FFFFFF"/>
+        </w:rPr>
+        <w:t>handweeded</w:t>
+      </w:r>
+      <w:r>
+        <w:rPr>
+          <w:rFonts w:ascii="Times New Roman" w:hAnsi="Times New Roman" w:cs="Times New Roman"/>
+          <w:color w:val="000000" w:themeColor="text1"/>
+          <w:shd w:val="clear" w:color="auto" w:fill="FFFFFF"/>
+        </w:rPr>
+        <w:t xml:space="preserve"> plots, above ground vegetation was cut using a hoe and left on the soil surface. Belowground biomass was not disturbed and remained in the soil. A pre-treatment sampling was conducted on the morning of </w:t>
       </w:r>
       <w:r>
         <w:rPr>
@@ -7591,15 +8252,7 @@
           <w:color w:val="000000" w:themeColor="text1"/>
           <w:shd w:val="clear" w:color="auto" w:fill="FFFFFF"/>
         </w:rPr>
-        <w:t xml:space="preserve">: </w:t>
-      </w:r>
-      <w:r>
-        <w:rPr>
-          <w:rFonts w:ascii="Times New Roman" w:hAnsi="Times New Roman" w:cs="Times New Roman"/>
-          <w:color w:val="000000" w:themeColor="text1"/>
-          <w:shd w:val="clear" w:color="auto" w:fill="FFFFFF"/>
-        </w:rPr>
-        <w:t>10-days</w:t>
+        <w:t>: 10-days</w:t>
       </w:r>
       <w:r>
         <w:rPr>
@@ -7729,6 +8382,7 @@
         </w:rPr>
         <w:t>coordinate was selected, and a 0.25 m</w:t>
       </w:r>
+      <w:proofErr w:type="gramStart"/>
       <w:r>
         <w:rPr>
           <w:rFonts w:ascii="Times New Roman" w:hAnsi="Times New Roman" w:cs="Times New Roman"/>
@@ -7753,7 +8407,16 @@
           <w:color w:val="000000" w:themeColor="text1"/>
           <w:shd w:val="clear" w:color="auto" w:fill="FFFFFF"/>
         </w:rPr>
-        <w:t xml:space="preserve">Daubenmire plot was placed so that </w:t>
+        <w:t>Daubenmire</w:t>
+      </w:r>
+      <w:proofErr w:type="gramEnd"/>
+      <w:r>
+        <w:rPr>
+          <w:rFonts w:ascii="Times New Roman" w:hAnsi="Times New Roman" w:cs="Times New Roman"/>
+          <w:color w:val="000000" w:themeColor="text1"/>
+          <w:shd w:val="clear" w:color="auto" w:fill="FFFFFF"/>
+        </w:rPr>
+        <w:t xml:space="preserve"> plot was placed so that </w:t>
       </w:r>
       <w:r>
         <w:rPr>
@@ -8078,7 +8741,16 @@
           <w:color w:val="000000" w:themeColor="text1"/>
           <w:shd w:val="clear" w:color="auto" w:fill="FFFFFF"/>
         </w:rPr>
-        <w:t xml:space="preserve"> HPIC system (Thermo Fisher Scientific, Waltham, MA). Briefly, samples were shaken in extractant for 30 minutes, stored at 4 </w:t>
+        <w:t xml:space="preserve"> HPIC system (Thermo </w:t>
+      </w:r>
+      <w:r>
+        <w:rPr>
+          <w:rFonts w:ascii="Times New Roman" w:hAnsi="Times New Roman" w:cs="Times New Roman"/>
+          <w:color w:val="000000" w:themeColor="text1"/>
+          <w:shd w:val="clear" w:color="auto" w:fill="FFFFFF"/>
+        </w:rPr>
+        <w:lastRenderedPageBreak/>
+        <w:t xml:space="preserve">Fisher Scientific, Waltham, MA). Briefly, samples were shaken in extractant for 30 minutes, stored at 4 </w:t>
       </w:r>
       <w:r>
         <w:rPr>
@@ -8112,16 +8784,7 @@
           <w:color w:val="000000" w:themeColor="text1"/>
           <w:shd w:val="clear" w:color="auto" w:fill="FFFFFF"/>
         </w:rPr>
-        <w:t xml:space="preserve"> Q5 filter paper the next day. Filtered </w:t>
-      </w:r>
-      <w:r>
-        <w:rPr>
-          <w:rFonts w:ascii="Times New Roman" w:hAnsi="Times New Roman" w:cs="Times New Roman"/>
-          <w:color w:val="000000" w:themeColor="text1"/>
-          <w:shd w:val="clear" w:color="auto" w:fill="FFFFFF"/>
-        </w:rPr>
-        <w:lastRenderedPageBreak/>
-        <w:t xml:space="preserve">extracts were diluted with nanopore water (1:10) prior to analysis and filtered through a 0.45 </w:t>
+        <w:t xml:space="preserve"> Q5 filter paper the next day. Filtered extracts were diluted with nanopore water (1:10) prior to analysis and filtered through a 0.45 </w:t>
       </w:r>
       <w:r>
         <w:rPr>
@@ -8186,7 +8849,25 @@
           <w:color w:val="000000" w:themeColor="text1"/>
           <w:shd w:val="clear" w:color="auto" w:fill="FFFFFF"/>
         </w:rPr>
-        <w:t xml:space="preserve">. Anions were ran on a </w:t>
+        <w:t xml:space="preserve">. Anions were </w:t>
+      </w:r>
+      <w:proofErr w:type="gramStart"/>
+      <w:r>
+        <w:rPr>
+          <w:rFonts w:ascii="Times New Roman" w:hAnsi="Times New Roman" w:cs="Times New Roman"/>
+          <w:color w:val="000000" w:themeColor="text1"/>
+          <w:shd w:val="clear" w:color="auto" w:fill="FFFFFF"/>
+        </w:rPr>
+        <w:t>ran</w:t>
+      </w:r>
+      <w:proofErr w:type="gramEnd"/>
+      <w:r>
+        <w:rPr>
+          <w:rFonts w:ascii="Times New Roman" w:hAnsi="Times New Roman" w:cs="Times New Roman"/>
+          <w:color w:val="000000" w:themeColor="text1"/>
+          <w:shd w:val="clear" w:color="auto" w:fill="FFFFFF"/>
+        </w:rPr>
+        <w:t xml:space="preserve"> on a </w:t>
       </w:r>
       <w:proofErr w:type="spellStart"/>
       <w:r>
@@ -8333,6 +9014,7 @@
         <w:t>DNA extraction for determination of microbial community structure and extracellular enzyme analysis for microbial function), and the other portion was air-dried. Air dried soil was used to measure pH and electrical conductivity using an Oakton PC700 benchtop meter (OAKTON instruments, Vernon Hills, IL) with a soil to DI water ratio of 1:2 (</w:t>
       </w:r>
       <w:proofErr w:type="spellStart"/>
+      <w:proofErr w:type="gramStart"/>
       <w:r>
         <w:rPr>
           <w:rFonts w:ascii="Times New Roman" w:hAnsi="Times New Roman" w:cs="Times New Roman"/>
@@ -8342,6 +9024,7 @@
         <w:t>w:v</w:t>
       </w:r>
       <w:proofErr w:type="spellEnd"/>
+      <w:proofErr w:type="gramEnd"/>
       <w:r>
         <w:rPr>
           <w:rFonts w:ascii="Times New Roman" w:hAnsi="Times New Roman" w:cs="Times New Roman"/>
@@ -8564,21 +9247,7 @@
           <w:rFonts w:ascii="Times New Roman" w:hAnsi="Times New Roman" w:cs="Times New Roman"/>
           <w:color w:val="000000" w:themeColor="text1"/>
         </w:rPr>
-        <w:t xml:space="preserve">. Three soil samples encompassing the expected variability in enzyme activity were used for these preliminary assays. Briefly, a soil slurry was created by homogenizing 1 g of soil with 100 ml of sodium acetate buffer (50 mM, pH 7.95) for 30 seconds using a Magic Bullet blender (Homeland Housewares LLC). </w:t>
-      </w:r>
-      <w:r>
-        <w:rPr>
-          <w:rFonts w:ascii="Times New Roman" w:hAnsi="Times New Roman" w:cs="Times New Roman"/>
-          <w:color w:val="000000" w:themeColor="text1"/>
-        </w:rPr>
-        <w:t>To</w:t>
-      </w:r>
-      <w:r>
-        <w:rPr>
-          <w:rFonts w:ascii="Times New Roman" w:hAnsi="Times New Roman" w:cs="Times New Roman"/>
-          <w:color w:val="000000" w:themeColor="text1"/>
-        </w:rPr>
-        <w:t xml:space="preserve"> minimize difference between buffer and soil pH, we used a buffer pH 7.95 which represents the mean pH of all soil samples within 1 standard deviation. In a 96-well microplate, 200 </w:t>
+        <w:t xml:space="preserve">. Three soil samples encompassing the expected variability in enzyme activity were used for these preliminary assays. Briefly, a soil slurry was created by homogenizing 1 g of soil with 100 ml of sodium acetate buffer (50 mM, pH 7.95) for 30 seconds using a Magic Bullet blender (Homeland Housewares LLC). To minimize difference between buffer and soil pH, we used a buffer pH 7.95 which represents the mean pH of all soil samples within 1 standard deviation. In a 96-well microplate, 200 </w:t>
       </w:r>
       <w:r>
         <w:rPr>
@@ -8810,6 +9479,7 @@
           <w:color w:val="000000" w:themeColor="text1"/>
           <w:shd w:val="clear" w:color="auto" w:fill="FFFFFF"/>
         </w:rPr>
+        <w:lastRenderedPageBreak/>
         <w:t>Microbiome library preparation</w:t>
       </w:r>
     </w:p>
@@ -8827,7 +9497,6 @@
           <w:color w:val="000000" w:themeColor="text1"/>
           <w:shd w:val="clear" w:color="auto" w:fill="FFFFFF"/>
         </w:rPr>
-        <w:lastRenderedPageBreak/>
         <w:t xml:space="preserve">Subsamples of the same soils used for edaphic measurements were extracted using </w:t>
       </w:r>
       <w:proofErr w:type="spellStart"/>
@@ -8869,23 +9538,7 @@
           <w:color w:val="000000" w:themeColor="text1"/>
           <w:shd w:val="clear" w:color="auto" w:fill="FFFFFF"/>
         </w:rPr>
-        <w:t xml:space="preserve"> according to manufacturer’s instructions. </w:t>
-      </w:r>
-      <w:r>
-        <w:rPr>
-          <w:rFonts w:ascii="Times New Roman" w:hAnsi="Times New Roman" w:cs="Times New Roman"/>
-          <w:color w:val="000000" w:themeColor="text1"/>
-          <w:shd w:val="clear" w:color="auto" w:fill="FFFFFF"/>
-        </w:rPr>
-        <w:t>S</w:t>
-      </w:r>
-      <w:r>
-        <w:rPr>
-          <w:rFonts w:ascii="Times New Roman" w:hAnsi="Times New Roman" w:cs="Times New Roman"/>
-          <w:color w:val="000000" w:themeColor="text1"/>
-          <w:shd w:val="clear" w:color="auto" w:fill="FFFFFF"/>
-        </w:rPr>
-        <w:t>oil DNA extracts were</w:t>
+        <w:t xml:space="preserve"> according to manufacturer’s instructions. Soil DNA extracts were</w:t>
       </w:r>
       <w:r>
         <w:rPr>
@@ -9467,12 +10120,21 @@
         </w:rPr>
         <w:sym w:font="Symbol" w:char="00B0"/>
       </w:r>
-      <w:r>
-        <w:rPr>
-          <w:rFonts w:ascii="Times New Roman" w:hAnsi="Times New Roman" w:cs="Times New Roman"/>
-          <w:color w:val="000000" w:themeColor="text1"/>
-        </w:rPr>
-        <w:t xml:space="preserve">C  for 3 min (1 cycle), 15 cycles of 98 </w:t>
+      <w:proofErr w:type="gramStart"/>
+      <w:r>
+        <w:rPr>
+          <w:rFonts w:ascii="Times New Roman" w:hAnsi="Times New Roman" w:cs="Times New Roman"/>
+          <w:color w:val="000000" w:themeColor="text1"/>
+        </w:rPr>
+        <w:t>C  for</w:t>
+      </w:r>
+      <w:proofErr w:type="gramEnd"/>
+      <w:r>
+        <w:rPr>
+          <w:rFonts w:ascii="Times New Roman" w:hAnsi="Times New Roman" w:cs="Times New Roman"/>
+          <w:color w:val="000000" w:themeColor="text1"/>
+        </w:rPr>
+        <w:t xml:space="preserve"> 3 min (1 cycle), 15 cycles of 98 </w:t>
       </w:r>
       <w:r>
         <w:rPr>
@@ -9576,7 +10238,23 @@
           <w:rFonts w:ascii="Times New Roman" w:hAnsi="Times New Roman" w:cs="Times New Roman"/>
           <w:color w:val="000000" w:themeColor="text1"/>
         </w:rPr>
-        <w:t xml:space="preserve"> Biosciences, Union City, CA). In the second step of the PCR, Illumina barcodes were added to our DNA samples. Each reaction in this step consist of 10 </w:t>
+        <w:t xml:space="preserve"> Biosciences, Union City, CA). In the second step of the PCR, Illumina barcodes were added to our DNA samples. Each reaction in this step </w:t>
+      </w:r>
+      <w:proofErr w:type="gramStart"/>
+      <w:r>
+        <w:rPr>
+          <w:rFonts w:ascii="Times New Roman" w:hAnsi="Times New Roman" w:cs="Times New Roman"/>
+          <w:color w:val="000000" w:themeColor="text1"/>
+        </w:rPr>
+        <w:t>consist</w:t>
+      </w:r>
+      <w:proofErr w:type="gramEnd"/>
+      <w:r>
+        <w:rPr>
+          <w:rFonts w:ascii="Times New Roman" w:hAnsi="Times New Roman" w:cs="Times New Roman"/>
+          <w:color w:val="000000" w:themeColor="text1"/>
+        </w:rPr>
+        <w:t xml:space="preserve"> of 10 </w:t>
       </w:r>
       <w:r>
         <w:rPr>
@@ -9808,12 +10486,21 @@
         </w:rPr>
         <w:sym w:font="Symbol" w:char="00B0"/>
       </w:r>
-      <w:r>
-        <w:rPr>
-          <w:rFonts w:ascii="Times New Roman" w:hAnsi="Times New Roman" w:cs="Times New Roman"/>
-          <w:color w:val="000000" w:themeColor="text1"/>
-        </w:rPr>
-        <w:t xml:space="preserve">C  for 3 min (1 cycle), 19 cycles of 98 </w:t>
+      <w:proofErr w:type="gramStart"/>
+      <w:r>
+        <w:rPr>
+          <w:rFonts w:ascii="Times New Roman" w:hAnsi="Times New Roman" w:cs="Times New Roman"/>
+          <w:color w:val="000000" w:themeColor="text1"/>
+        </w:rPr>
+        <w:t>C  for</w:t>
+      </w:r>
+      <w:proofErr w:type="gramEnd"/>
+      <w:r>
+        <w:rPr>
+          <w:rFonts w:ascii="Times New Roman" w:hAnsi="Times New Roman" w:cs="Times New Roman"/>
+          <w:color w:val="000000" w:themeColor="text1"/>
+        </w:rPr>
+        <w:t xml:space="preserve"> 3 min (1 cycle), 19 cycles of 98 </w:t>
       </w:r>
       <w:r>
         <w:rPr>
@@ -10108,7 +10795,7 @@
           <w:color w:val="000000" w:themeColor="text1"/>
           <w:shd w:val="clear" w:color="auto" w:fill="FFFFFF"/>
         </w:rPr>
-        <w:t xml:space="preserve"> is scale dependent, and the scale that microbes operate on would allow us to assume independence among samples collected from the same treatment plot. With </w:t>
+        <w:t xml:space="preserve"> is scale dependent, and the scale that microbes operate on would allow us </w:t>
       </w:r>
       <w:r>
         <w:rPr>
@@ -10117,7 +10804,7 @@
           <w:shd w:val="clear" w:color="auto" w:fill="FFFFFF"/>
         </w:rPr>
         <w:lastRenderedPageBreak/>
-        <w:t xml:space="preserve">aboveground vegetation </w:t>
+        <w:t xml:space="preserve">to assume independence among samples collected from the same treatment plot. With aboveground vegetation </w:t>
       </w:r>
       <w:r>
         <w:rPr>
@@ -10678,7 +11365,25 @@
           <w:color w:val="000000" w:themeColor="text1"/>
           <w:shd w:val="clear" w:color="auto" w:fill="FFFFFF"/>
         </w:rPr>
-        <w:t xml:space="preserve"> (i.e., Bray-Curtis dissimilarities of all enzymes)</w:t>
+        <w:t xml:space="preserve"> (i.e., Bray-</w:t>
+      </w:r>
+      <w:proofErr w:type="gramStart"/>
+      <w:r>
+        <w:rPr>
+          <w:rFonts w:ascii="Times New Roman" w:hAnsi="Times New Roman" w:cs="Times New Roman"/>
+          <w:color w:val="000000" w:themeColor="text1"/>
+          <w:shd w:val="clear" w:color="auto" w:fill="FFFFFF"/>
+        </w:rPr>
+        <w:t>Curtis</w:t>
+      </w:r>
+      <w:proofErr w:type="gramEnd"/>
+      <w:r>
+        <w:rPr>
+          <w:rFonts w:ascii="Times New Roman" w:hAnsi="Times New Roman" w:cs="Times New Roman"/>
+          <w:color w:val="000000" w:themeColor="text1"/>
+          <w:shd w:val="clear" w:color="auto" w:fill="FFFFFF"/>
+        </w:rPr>
+        <w:t xml:space="preserve"> dissimilarities of all enzymes)</w:t>
       </w:r>
       <w:r>
         <w:rPr>
@@ -10846,7 +11551,7 @@
           <w:color w:val="000000" w:themeColor="text1"/>
           <w:shd w:val="clear" w:color="auto" w:fill="FFFFFF"/>
         </w:rPr>
-        <w:t xml:space="preserve">) </w:t>
+        <w:t>) across herbicide types were assessed using the rarefied taxon within each sampling time point. A significant effect was noted when the herbicide treated plots diverged from either of the controls. The effect of herbicide on community dissimilarity was assessed using both rarefied taxon count tables and the Dirichlet multinomial</w:t>
       </w:r>
       <w:r>
         <w:rPr>
@@ -10854,7 +11559,7 @@
           <w:color w:val="000000" w:themeColor="text1"/>
           <w:shd w:val="clear" w:color="auto" w:fill="FFFFFF"/>
         </w:rPr>
-        <w:t>across</w:t>
+        <w:t xml:space="preserve"> (DMN)</w:t>
       </w:r>
       <w:r>
         <w:rPr>
@@ -10862,7 +11567,7 @@
           <w:color w:val="000000" w:themeColor="text1"/>
           <w:shd w:val="clear" w:color="auto" w:fill="FFFFFF"/>
         </w:rPr>
-        <w:t xml:space="preserve"> herbicide types were assessed using </w:t>
+        <w:t xml:space="preserve"> modeled point estimates generated by the CNVRG package </w:t>
       </w:r>
       <w:r>
         <w:rPr>
@@ -10870,23 +11575,320 @@
           <w:color w:val="000000" w:themeColor="text1"/>
           <w:shd w:val="clear" w:color="auto" w:fill="FFFFFF"/>
         </w:rPr>
+        <w:fldChar w:fldCharType="begin" w:fldLock="1"/>
+      </w:r>
+      <w:r>
+        <w:rPr>
+          <w:rFonts w:ascii="Times New Roman" w:hAnsi="Times New Roman"/>
+          <w:color w:val="000000" w:themeColor="text1"/>
+          <w:shd w:val="clear" w:color="auto" w:fill="FFFFFF"/>
+        </w:rPr>
+        <w:instrText>ADDIN CSL_CITATION {"citationItems":[{"id":"ITEM-1","itemData":{"DOI":"10.1111/1755-0998.13128","ISSN":"1755-098X","abstract":"Molecular ecology regularly requires the analysis of count data that reflect the relative abundance of features of a composition (e.g., taxa in a community, gene transcripts in a tissue). The sampling process that generates these data can be modelled using the multinomial distribution. Replicate multinomial samples inform the relative abundances of features in an underlying Dirichlet distribution. These distributions together form a hierarchical model for relative abundances among replicates and sampling groups. This type of Dirichlet-multinomial modelling (DMM) has been described previously, but its benefits and limitations are largely untested. With simulated data, we quantified the ability of DMM to detect differences in proportions between treatment and control groups, and compared the efficacy of three computational methods to implement DMM—Hamiltonian Monte Carlo (HMC), variational inference (VI), and Gibbs Markov chain Monte Carlo. We report that DMM was better able to detect shifts in relative abundances than analogous analytical tools, while identifying an acceptably low number of false positives. Among methods for implementing DMM, HMC provided the most accurate estimates of relative abundances, and VI was the most computationally efficient. The sensitivity of DMM was exemplified through analysis of previously published data describing lung microbiomes. We report that DMM identified several potentially pathogenic, bacterial taxa as more abundant in the lungs of children who aspirated foreign material during swallowing; these differences went undetected with different statistical approaches. Our results suggest that DMM has strong potential as a statistical method to guide inference in molecular ecology.","author":[{"dropping-particle":"","family":"Harrison","given":"Joshua G","non-dropping-particle":"","parse-names":false,"suffix":""},{"dropping-particle":"","family":"Calder","given":"W John","non-dropping-particle":"","parse-names":false,"suffix":""},{"dropping-particle":"","family":"Shastry","given":"Vivaswat","non-dropping-particle":"","parse-names":false,"suffix":""},{"dropping-particle":"","family":"Buerkle","given":"C. Alex","non-dropping-particle":"","parse-names":false,"suffix":""}],"container-title":"Molecular Ecology Resources","id":"ITEM-1","issue":"2","issued":{"date-parts":[["2020","3","29"]]},"page":"481-497","title":"Dirichlet‐multinomial modelling outperforms alternatives for analysis of microbiome and other ecological count data","type":"article-journal","volume":"20"},"uris":["http://www.mendeley.com/documents/?uuid=b81d028b-2436-43e2-adaa-291011e7fa00"]}],"mendeley":{"formattedCitation":"(57)","plainTextFormattedCitation":"(57)","previouslyFormattedCitation":"(57)"},"properties":{"noteIndex":0},"schema":"https://github.com/citation-style-language/schema/raw/master/csl-citation.json"}</w:instrText>
+      </w:r>
+      <w:r>
+        <w:rPr>
+          <w:rFonts w:ascii="Times New Roman" w:hAnsi="Times New Roman"/>
+          <w:color w:val="000000" w:themeColor="text1"/>
+          <w:shd w:val="clear" w:color="auto" w:fill="FFFFFF"/>
+        </w:rPr>
+        <w:fldChar w:fldCharType="separate"/>
+      </w:r>
+      <w:r>
+        <w:rPr>
+          <w:rFonts w:ascii="Times New Roman" w:hAnsi="Times New Roman"/>
+          <w:noProof/>
+          <w:color w:val="000000" w:themeColor="text1"/>
+          <w:shd w:val="clear" w:color="auto" w:fill="FFFFFF"/>
+        </w:rPr>
+        <w:t>(57)</w:t>
+      </w:r>
+      <w:r>
+        <w:rPr>
+          <w:rFonts w:ascii="Times New Roman" w:hAnsi="Times New Roman"/>
+          <w:color w:val="000000" w:themeColor="text1"/>
+          <w:shd w:val="clear" w:color="auto" w:fill="FFFFFF"/>
+        </w:rPr>
+        <w:fldChar w:fldCharType="end"/>
+      </w:r>
+      <w:r>
+        <w:rPr>
+          <w:rFonts w:ascii="Times New Roman" w:hAnsi="Times New Roman"/>
+          <w:color w:val="000000" w:themeColor="text1"/>
+          <w:shd w:val="clear" w:color="auto" w:fill="FFFFFF"/>
+        </w:rPr>
+        <w:t xml:space="preserve">. Significant effects of herbicide treatment were determined by PERMANOVA testing using </w:t>
+      </w:r>
+      <w:proofErr w:type="spellStart"/>
+      <w:r>
+        <w:rPr>
+          <w:rFonts w:ascii="Times New Roman" w:hAnsi="Times New Roman"/>
+          <w:color w:val="000000" w:themeColor="text1"/>
+          <w:shd w:val="clear" w:color="auto" w:fill="FFFFFF"/>
+        </w:rPr>
+        <w:t>beta_dispr</w:t>
+      </w:r>
+      <w:proofErr w:type="spellEnd"/>
+      <w:r>
+        <w:rPr>
+          <w:rFonts w:ascii="Times New Roman" w:hAnsi="Times New Roman"/>
+          <w:color w:val="000000" w:themeColor="text1"/>
+          <w:shd w:val="clear" w:color="auto" w:fill="FFFFFF"/>
+        </w:rPr>
+        <w:t xml:space="preserve">() and </w:t>
+      </w:r>
+      <w:proofErr w:type="spellStart"/>
+      <w:r>
+        <w:rPr>
+          <w:rFonts w:ascii="Times New Roman" w:hAnsi="Times New Roman"/>
+          <w:color w:val="000000" w:themeColor="text1"/>
+          <w:shd w:val="clear" w:color="auto" w:fill="FFFFFF"/>
+        </w:rPr>
+        <w:t>adonis</w:t>
+      </w:r>
+      <w:proofErr w:type="spellEnd"/>
+      <w:r>
+        <w:rPr>
+          <w:rFonts w:ascii="Times New Roman" w:hAnsi="Times New Roman"/>
+          <w:color w:val="000000" w:themeColor="text1"/>
+          <w:shd w:val="clear" w:color="auto" w:fill="FFFFFF"/>
+        </w:rPr>
+        <w:t xml:space="preserve">() functions in the vegan package </w:t>
+      </w:r>
+      <w:r>
+        <w:rPr>
+          <w:rFonts w:ascii="Times New Roman" w:hAnsi="Times New Roman"/>
+          <w:color w:val="000000" w:themeColor="text1"/>
+          <w:shd w:val="clear" w:color="auto" w:fill="FFFFFF"/>
+        </w:rPr>
+        <w:fldChar w:fldCharType="begin" w:fldLock="1"/>
+      </w:r>
+      <w:r>
+        <w:rPr>
+          <w:rFonts w:ascii="Times New Roman" w:hAnsi="Times New Roman"/>
+          <w:color w:val="000000" w:themeColor="text1"/>
+          <w:shd w:val="clear" w:color="auto" w:fill="FFFFFF"/>
+        </w:rPr>
+        <w:instrText>ADDIN CSL_CITATION {"citationItems":[{"id":"ITEM-1","itemData":{"author":[{"dropping-particle":"","family":"Oksanen","given":"Jari","non-dropping-particle":"","parse-names":false,"suffix":""},{"dropping-particle":"","family":"Blanchet","given":"F. Guillaume","non-dropping-particle":"","parse-names":false,"suffix":""},{"dropping-particle":"","family":"Friendly","given":"Michael","non-dropping-particle":"","parse-names":false,"suffix":""},{"dropping-particle":"","family":"Kindt","given":"Roeland","non-dropping-particle":"","parse-names":false,"suffix":""},{"dropping-particle":"","family":"Legendre","given":"Pierre","non-dropping-particle":"","parse-names":false,"suffix":""},{"dropping-particle":"","family":"McGlinn","given":"Dan","non-dropping-particle":"","parse-names":false,"suffix":""},{"dropping-particle":"","family":"Minchin","given":"Peter R.","non-dropping-particle":"","parse-names":false,"suffix":""},{"dropping-particle":"","family":"O'Hara","given":"R. B.","non-dropping-particle":"","parse-names":false,"suffix":""},{"dropping-particle":"","family":"L.","given":"Gavin","non-dropping-particle":"","parse-names":false,"suffix":""},{"dropping-particle":"","family":"Simpson","given":"Peter","non-dropping-particle":"","parse-names":false,"suffix":""},{"dropping-particle":"","family":"Solymos","given":"M.","non-dropping-particle":"","parse-names":false,"suffix":""},{"dropping-particle":"","family":"Stevens","given":"Henry H.","non-dropping-particle":"","parse-names":false,"suffix":""},{"dropping-particle":"","family":"Szoecs","given":"Eduard","non-dropping-particle":"","parse-names":false,"suffix":""},{"dropping-particle":"","family":"Wagner","given":"Helene","non-dropping-particle":"","parse-names":false,"suffix":""}],"id":"ITEM-1","issued":{"date-parts":[["2018"]]},"number":"R package version 2.5-2","title":"vegan: Community Ecology Package","type":"article"},"uris":["http://www.mendeley.com/documents/?uuid=703e10de-9d27-4a25-a078-df14a0d86829"]}],"mendeley":{"formattedCitation":"(55)","plainTextFormattedCitation":"(55)","previouslyFormattedCitation":"(55)"},"properties":{"noteIndex":0},"schema":"https://github.com/citation-style-language/schema/raw/master/csl-citation.json"}</w:instrText>
+      </w:r>
+      <w:r>
+        <w:rPr>
+          <w:rFonts w:ascii="Times New Roman" w:hAnsi="Times New Roman"/>
+          <w:color w:val="000000" w:themeColor="text1"/>
+          <w:shd w:val="clear" w:color="auto" w:fill="FFFFFF"/>
+        </w:rPr>
+        <w:fldChar w:fldCharType="separate"/>
+      </w:r>
+      <w:r>
+        <w:rPr>
+          <w:rFonts w:ascii="Times New Roman" w:hAnsi="Times New Roman"/>
+          <w:noProof/>
+          <w:color w:val="000000" w:themeColor="text1"/>
+          <w:shd w:val="clear" w:color="auto" w:fill="FFFFFF"/>
+        </w:rPr>
+        <w:t>(55)</w:t>
+      </w:r>
+      <w:r>
+        <w:rPr>
+          <w:rFonts w:ascii="Times New Roman" w:hAnsi="Times New Roman"/>
+          <w:color w:val="000000" w:themeColor="text1"/>
+          <w:shd w:val="clear" w:color="auto" w:fill="FFFFFF"/>
+        </w:rPr>
+        <w:fldChar w:fldCharType="end"/>
+      </w:r>
+      <w:r>
+        <w:rPr>
+          <w:rFonts w:ascii="Times New Roman" w:hAnsi="Times New Roman"/>
+          <w:color w:val="000000" w:themeColor="text1"/>
+          <w:shd w:val="clear" w:color="auto" w:fill="FFFFFF"/>
+        </w:rPr>
+        <w:t xml:space="preserve">. </w:t>
+      </w:r>
+      <w:r>
+        <w:rPr>
+          <w:rFonts w:ascii="Times New Roman" w:hAnsi="Times New Roman"/>
+          <w:color w:val="000000" w:themeColor="text1"/>
+          <w:shd w:val="clear" w:color="auto" w:fill="FFFFFF"/>
+        </w:rPr>
+        <w:t>T</w:t>
+      </w:r>
+      <w:r>
+        <w:rPr>
+          <w:rFonts w:ascii="Times New Roman" w:hAnsi="Times New Roman"/>
+          <w:color w:val="000000" w:themeColor="text1"/>
+          <w:shd w:val="clear" w:color="auto" w:fill="FFFFFF"/>
+        </w:rPr>
+        <w:t xml:space="preserve">otal weedy vegetation was </w:t>
+      </w:r>
+      <w:r>
+        <w:rPr>
+          <w:rFonts w:ascii="Times New Roman" w:hAnsi="Times New Roman"/>
+          <w:color w:val="000000" w:themeColor="text1"/>
+          <w:shd w:val="clear" w:color="auto" w:fill="FFFFFF"/>
+        </w:rPr>
+        <w:lastRenderedPageBreak/>
+        <w:t xml:space="preserve">included in these models (Y ~ Herbicide * Time + total weedy vegetation, permutations = 1,000). Heterogeneity in microbiome composition </w:t>
+      </w:r>
+      <w:r>
+        <w:rPr>
+          <w:rFonts w:ascii="Times New Roman" w:hAnsi="Times New Roman"/>
+          <w:color w:val="000000" w:themeColor="text1"/>
+          <w:shd w:val="clear" w:color="auto" w:fill="FFFFFF"/>
+        </w:rPr>
+        <w:t xml:space="preserve">at each sampling </w:t>
+      </w:r>
+      <w:r>
+        <w:rPr>
+          <w:rFonts w:ascii="Times New Roman" w:hAnsi="Times New Roman"/>
+          <w:color w:val="000000" w:themeColor="text1"/>
+          <w:shd w:val="clear" w:color="auto" w:fill="FFFFFF"/>
+        </w:rPr>
+        <w:t>was assessed using Bray-</w:t>
+      </w:r>
+      <w:proofErr w:type="gramStart"/>
+      <w:r>
+        <w:rPr>
+          <w:rFonts w:ascii="Times New Roman" w:hAnsi="Times New Roman"/>
+          <w:color w:val="000000" w:themeColor="text1"/>
+          <w:shd w:val="clear" w:color="auto" w:fill="FFFFFF"/>
+        </w:rPr>
+        <w:t>Curtis</w:t>
+      </w:r>
+      <w:proofErr w:type="gramEnd"/>
+      <w:r>
+        <w:rPr>
+          <w:rFonts w:ascii="Times New Roman" w:hAnsi="Times New Roman"/>
+          <w:color w:val="000000" w:themeColor="text1"/>
+          <w:shd w:val="clear" w:color="auto" w:fill="FFFFFF"/>
+        </w:rPr>
+        <w:t xml:space="preserve"> dissimilarities and visualized with boxplots of pairwise dissimilarities to all other members of that treatment group. Significant differences in multivariate dispersion were assessed using </w:t>
+      </w:r>
+      <w:proofErr w:type="spellStart"/>
+      <w:r>
+        <w:rPr>
+          <w:rFonts w:ascii="Times New Roman" w:hAnsi="Times New Roman"/>
+          <w:color w:val="000000" w:themeColor="text1"/>
+          <w:shd w:val="clear" w:color="auto" w:fill="FFFFFF"/>
+        </w:rPr>
+        <w:t>beta_</w:t>
+      </w:r>
+      <w:proofErr w:type="gramStart"/>
+      <w:r>
+        <w:rPr>
+          <w:rFonts w:ascii="Times New Roman" w:hAnsi="Times New Roman"/>
+          <w:color w:val="000000" w:themeColor="text1"/>
+          <w:shd w:val="clear" w:color="auto" w:fill="FFFFFF"/>
+        </w:rPr>
+        <w:t>dispr</w:t>
+      </w:r>
+      <w:proofErr w:type="spellEnd"/>
+      <w:r>
+        <w:rPr>
+          <w:rFonts w:ascii="Times New Roman" w:hAnsi="Times New Roman"/>
+          <w:color w:val="000000" w:themeColor="text1"/>
+          <w:shd w:val="clear" w:color="auto" w:fill="FFFFFF"/>
+        </w:rPr>
+        <w:t>(</w:t>
+      </w:r>
+      <w:proofErr w:type="gramEnd"/>
+      <w:r>
+        <w:rPr>
+          <w:rFonts w:ascii="Times New Roman" w:hAnsi="Times New Roman"/>
+          <w:color w:val="000000" w:themeColor="text1"/>
+          <w:shd w:val="clear" w:color="auto" w:fill="FFFFFF"/>
+        </w:rPr>
+        <w:t>). All chemical treatments were analyzed separately and then again when combined as single treatment group</w:t>
+      </w:r>
+      <w:r>
+        <w:rPr>
+          <w:rFonts w:ascii="Times New Roman" w:hAnsi="Times New Roman"/>
+          <w:color w:val="000000" w:themeColor="text1"/>
+          <w:shd w:val="clear" w:color="auto" w:fill="FFFFFF"/>
+        </w:rPr>
+        <w:t>, herein referred to as “</w:t>
+      </w:r>
+      <w:r>
+        <w:rPr>
+          <w:rFonts w:ascii="Times New Roman" w:hAnsi="Times New Roman"/>
+          <w:color w:val="000000" w:themeColor="text1"/>
+          <w:shd w:val="clear" w:color="auto" w:fill="FFFFFF"/>
+        </w:rPr>
+        <w:t>chemical herbicide</w:t>
+      </w:r>
+      <w:r>
+        <w:rPr>
+          <w:rFonts w:ascii="Times New Roman" w:hAnsi="Times New Roman"/>
+          <w:color w:val="000000" w:themeColor="text1"/>
+          <w:shd w:val="clear" w:color="auto" w:fill="FFFFFF"/>
+        </w:rPr>
+        <w:t>”</w:t>
+      </w:r>
+      <w:r>
+        <w:rPr>
+          <w:rFonts w:ascii="Times New Roman" w:hAnsi="Times New Roman"/>
+          <w:color w:val="000000" w:themeColor="text1"/>
+          <w:shd w:val="clear" w:color="auto" w:fill="FFFFFF"/>
+        </w:rPr>
+        <w:t xml:space="preserve">. Shifts in community composition were visualized using NMDS implemented in the vegan and </w:t>
+      </w:r>
+      <w:proofErr w:type="spellStart"/>
+      <w:r>
+        <w:rPr>
+          <w:rFonts w:ascii="Times New Roman" w:hAnsi="Times New Roman"/>
+          <w:color w:val="000000" w:themeColor="text1"/>
+          <w:shd w:val="clear" w:color="auto" w:fill="FFFFFF"/>
+        </w:rPr>
+        <w:t>ggordiplots</w:t>
+      </w:r>
+      <w:proofErr w:type="spellEnd"/>
+      <w:r>
+        <w:rPr>
+          <w:rFonts w:ascii="Times New Roman" w:hAnsi="Times New Roman"/>
+          <w:color w:val="000000" w:themeColor="text1"/>
+          <w:shd w:val="clear" w:color="auto" w:fill="FFFFFF"/>
+        </w:rPr>
+        <w:t xml:space="preserve"> packages.</w:t>
+      </w:r>
+      <w:r>
+        <w:rPr>
+          <w:rFonts w:ascii="Times New Roman" w:hAnsi="Times New Roman"/>
+          <w:color w:val="000000" w:themeColor="text1"/>
+          <w:shd w:val="clear" w:color="auto" w:fill="FFFFFF"/>
+        </w:rPr>
+        <w:t xml:space="preserve"> Those taxa accounting for variation among treatments were </w:t>
+      </w:r>
+      <w:r>
+        <w:rPr>
+          <w:rFonts w:ascii="Times New Roman" w:hAnsi="Times New Roman"/>
+          <w:color w:val="000000" w:themeColor="text1"/>
+          <w:shd w:val="clear" w:color="auto" w:fill="FFFFFF"/>
+        </w:rPr>
+        <w:t xml:space="preserve">identified via </w:t>
+      </w:r>
+      <w:r>
+        <w:rPr>
+          <w:rFonts w:ascii="Times New Roman" w:hAnsi="Times New Roman"/>
+          <w:color w:val="000000" w:themeColor="text1"/>
+          <w:shd w:val="clear" w:color="auto" w:fill="FFFFFF"/>
+        </w:rPr>
         <w:t xml:space="preserve">the </w:t>
       </w:r>
+      <w:proofErr w:type="spellStart"/>
       <w:r>
         <w:rPr>
           <w:rFonts w:ascii="Times New Roman" w:hAnsi="Times New Roman"/>
           <w:color w:val="000000" w:themeColor="text1"/>
           <w:shd w:val="clear" w:color="auto" w:fill="FFFFFF"/>
         </w:rPr>
-        <w:t>rarefied taxon within each sampling time point. A significant effect was noted when the herbicide treated plots diverged from either of the controls. The effect of herbicide on community dissimilarity was assessed using both rarefied taxon count tables and the Dirichlet multinomial</w:t>
-      </w:r>
+        <w:t>Baruta</w:t>
+      </w:r>
+      <w:proofErr w:type="spellEnd"/>
       <w:r>
         <w:rPr>
           <w:rFonts w:ascii="Times New Roman" w:hAnsi="Times New Roman"/>
           <w:color w:val="000000" w:themeColor="text1"/>
           <w:shd w:val="clear" w:color="auto" w:fill="FFFFFF"/>
         </w:rPr>
-        <w:t xml:space="preserve"> (DMN)</w:t>
+        <w:t xml:space="preserve"> classification</w:t>
       </w:r>
       <w:r>
         <w:rPr>
@@ -10894,7 +11896,7 @@
           <w:color w:val="000000" w:themeColor="text1"/>
           <w:shd w:val="clear" w:color="auto" w:fill="FFFFFF"/>
         </w:rPr>
-        <w:t xml:space="preserve"> modeled point estimates generated by the CNVRG package </w:t>
+        <w:t xml:space="preserve"> algorithm</w:t>
       </w:r>
       <w:r>
         <w:rPr>
@@ -10902,6 +11904,14 @@
           <w:color w:val="000000" w:themeColor="text1"/>
           <w:shd w:val="clear" w:color="auto" w:fill="FFFFFF"/>
         </w:rPr>
+        <w:t xml:space="preserve"> </w:t>
+      </w:r>
+      <w:r>
+        <w:rPr>
+          <w:rFonts w:ascii="Times New Roman" w:hAnsi="Times New Roman"/>
+          <w:color w:val="000000" w:themeColor="text1"/>
+          <w:shd w:val="clear" w:color="auto" w:fill="FFFFFF"/>
+        </w:rPr>
         <w:fldChar w:fldCharType="begin" w:fldLock="1"/>
       </w:r>
       <w:r>
@@ -10910,7 +11920,7 @@
           <w:color w:val="000000" w:themeColor="text1"/>
           <w:shd w:val="clear" w:color="auto" w:fill="FFFFFF"/>
         </w:rPr>
-        <w:instrText>ADDIN CSL_CITATION {"citationItems":[{"id":"ITEM-1","itemData":{"DOI":"10.1111/1755-0998.13128","ISSN":"1755-098X","abstract":"Molecular ecology regularly requires the analysis of count data that reflect the relative abundance of features of a composition (e.g., taxa in a community, gene transcripts in a tissue). The sampling process that generates these data can be modelled using the multinomial distribution. Replicate multinomial samples inform the relative abundances of features in an underlying Dirichlet distribution. These distributions together form a hierarchical model for relative abundances among replicates and sampling groups. This type of Dirichlet-multinomial modelling (DMM) has been described previously, but its benefits and limitations are largely untested. With simulated data, we quantified the ability of DMM to detect differences in proportions between treatment and control groups, and compared the efficacy of three computational methods to implement DMM—Hamiltonian Monte Carlo (HMC), variational inference (VI), and Gibbs Markov chain Monte Carlo. We report that DMM was better able to detect shifts in relative abundances than analogous analytical tools, while identifying an acceptably low number of false positives. Among methods for implementing DMM, HMC provided the most accurate estimates of relative abundances, and VI was the most computationally efficient. The sensitivity of DMM was exemplified through analysis of previously published data describing lung microbiomes. We report that DMM identified several potentially pathogenic, bacterial taxa as more abundant in the lungs of children who aspirated foreign material during swallowing; these differences went undetected with different statistical approaches. Our results suggest that DMM has strong potential as a statistical method to guide inference in molecular ecology.","author":[{"dropping-particle":"","family":"Harrison","given":"Joshua G","non-dropping-particle":"","parse-names":false,"suffix":""},{"dropping-particle":"","family":"Calder","given":"W John","non-dropping-particle":"","parse-names":false,"suffix":""},{"dropping-particle":"","family":"Shastry","given":"Vivaswat","non-dropping-particle":"","parse-names":false,"suffix":""},{"dropping-particle":"","family":"Buerkle","given":"C. Alex","non-dropping-particle":"","parse-names":false,"suffix":""}],"container-title":"Molecular Ecology Resources","id":"ITEM-1","issue":"2","issued":{"date-parts":[["2020","3","29"]]},"page":"481-497","title":"Dirichlet‐multinomial modelling outperforms alternatives for analysis of microbiome and other ecological count data","type":"article-journal","volume":"20"},"uris":["http://www.mendeley.com/documents/?uuid=b81d028b-2436-43e2-adaa-291011e7fa00"]}],"mendeley":{"formattedCitation":"(57)","plainTextFormattedCitation":"(57)","previouslyFormattedCitation":"(57)"},"properties":{"noteIndex":0},"schema":"https://github.com/citation-style-language/schema/raw/master/csl-citation.json"}</w:instrText>
+        <w:instrText>ADDIN CSL_CITATION {"citationItems":[{"id":"ITEM-1","itemData":{"abstract":"Boruta is an all relevant feature selection wrapper algorithm, capable of working with any classification method that output variable importance measure (VIM); by default, Boruta uses Random Forest. The method performs a top-down search for relevant features by comparing original attributes’ importance with importance achievable at random, estimated using their permuted copies, and progressively eliminating irrelevant features to stabilise that test.","author":[{"dropping-particle":"","family":"Kursa","given":"Miron B.","non-dropping-particle":"","parse-names":false,"suffix":""},{"dropping-particle":"","family":"Rudnicki","given":"Witold Remigiusz","non-dropping-particle":"","parse-names":false,"suffix":""}],"id":"ITEM-1","issued":{"date-parts":[["2020"]]},"page":"1-17","title":"Boruta: Wrapper Algorithm for All Relevant Feature Selection","type":"article"},"uris":["http://www.mendeley.com/documents/?uuid=bee0d832-9157-49ce-bbfb-28e45240a60b"]}],"mendeley":{"formattedCitation":"(58)","plainTextFormattedCitation":"(58)","previouslyFormattedCitation":"(58)"},"properties":{"noteIndex":0},"schema":"https://github.com/citation-style-language/schema/raw/master/csl-citation.json"}</w:instrText>
       </w:r>
       <w:r>
         <w:rPr>
@@ -10927,7 +11937,7 @@
           <w:color w:val="000000" w:themeColor="text1"/>
           <w:shd w:val="clear" w:color="auto" w:fill="FFFFFF"/>
         </w:rPr>
-        <w:t>(57)</w:t>
+        <w:t>(58)</w:t>
       </w:r>
       <w:r>
         <w:rPr>
@@ -10943,51 +11953,48 @@
           <w:color w:val="000000" w:themeColor="text1"/>
           <w:shd w:val="clear" w:color="auto" w:fill="FFFFFF"/>
         </w:rPr>
-        <w:t xml:space="preserve">. Significant effects of herbicide treatment were determined by PERMANOVA testing using </w:t>
-      </w:r>
-      <w:proofErr w:type="spellStart"/>
+        <w:t xml:space="preserve"> and</w:t>
+      </w:r>
       <w:r>
         <w:rPr>
           <w:rFonts w:ascii="Times New Roman" w:hAnsi="Times New Roman"/>
           <w:color w:val="000000" w:themeColor="text1"/>
           <w:shd w:val="clear" w:color="auto" w:fill="FFFFFF"/>
         </w:rPr>
-        <w:t>beta_dispr</w:t>
-      </w:r>
-      <w:proofErr w:type="spellEnd"/>
+        <w:t xml:space="preserve"> simper </w:t>
+      </w:r>
       <w:r>
         <w:rPr>
           <w:rFonts w:ascii="Times New Roman" w:hAnsi="Times New Roman"/>
           <w:color w:val="000000" w:themeColor="text1"/>
           <w:shd w:val="clear" w:color="auto" w:fill="FFFFFF"/>
         </w:rPr>
-        <w:t xml:space="preserve">() and </w:t>
-      </w:r>
-      <w:proofErr w:type="spellStart"/>
+        <w:fldChar w:fldCharType="begin" w:fldLock="1"/>
+      </w:r>
       <w:r>
         <w:rPr>
           <w:rFonts w:ascii="Times New Roman" w:hAnsi="Times New Roman"/>
           <w:color w:val="000000" w:themeColor="text1"/>
           <w:shd w:val="clear" w:color="auto" w:fill="FFFFFF"/>
         </w:rPr>
-        <w:t>adonis</w:t>
-      </w:r>
-      <w:proofErr w:type="spellEnd"/>
+        <w:instrText>ADDIN CSL_CITATION {"citationItems":[{"id":"ITEM-1","itemData":{"author":[{"dropping-particle":"","family":"Oksanen","given":"Jari","non-dropping-particle":"","parse-names":false,"suffix":""},{"dropping-particle":"","family":"Blanchet","given":"F. Guillaume","non-dropping-particle":"","parse-names":false,"suffix":""},{"dropping-particle":"","family":"Friendly","given":"Michael","non-dropping-particle":"","parse-names":false,"suffix":""},{"dropping-particle":"","family":"Kindt","given":"Roeland","non-dropping-particle":"","parse-names":false,"suffix":""},{"dropping-particle":"","family":"Legendre","given":"Pierre","non-dropping-particle":"","parse-names":false,"suffix":""},{"dropping-particle":"","family":"McGlinn","given":"Dan","non-dropping-particle":"","parse-names":false,"suffix":""},{"dropping-particle":"","family":"Minchin","given":"Peter R.","non-dropping-particle":"","parse-names":false,"suffix":""},{"dropping-particle":"","family":"O'Hara","given":"R. B.","non-dropping-particle":"","parse-names":false,"suffix":""},{"dropping-particle":"","family":"L.","given":"Gavin","non-dropping-particle":"","parse-names":false,"suffix":""},{"dropping-particle":"","family":"Simpson","given":"Peter","non-dropping-particle":"","parse-names":false,"suffix":""},{"dropping-particle":"","family":"Solymos","given":"M.","non-dropping-particle":"","parse-names":false,"suffix":""},{"dropping-particle":"","family":"Stevens","given":"Henry H.","non-dropping-particle":"","parse-names":false,"suffix":""},{"dropping-particle":"","family":"Szoecs","given":"Eduard","non-dropping-particle":"","parse-names":false,"suffix":""},{"dropping-particle":"","family":"Wagner","given":"Helene","non-dropping-particle":"","parse-names":false,"suffix":""}],"id":"ITEM-1","issued":{"date-parts":[["2018"]]},"number":"R package version 2.5-2","title":"vegan: Community Ecology Package","type":"article"},"uris":["http://www.mendeley.com/documents/?uuid=703e10de-9d27-4a25-a078-df14a0d86829"]}],"mendeley":{"formattedCitation":"(55)","plainTextFormattedCitation":"(55)","previouslyFormattedCitation":"(55)"},"properties":{"noteIndex":0},"schema":"https://github.com/citation-style-language/schema/raw/master/csl-citation.json"}</w:instrText>
+      </w:r>
       <w:r>
         <w:rPr>
           <w:rFonts w:ascii="Times New Roman" w:hAnsi="Times New Roman"/>
           <w:color w:val="000000" w:themeColor="text1"/>
           <w:shd w:val="clear" w:color="auto" w:fill="FFFFFF"/>
         </w:rPr>
-        <w:t xml:space="preserve">() functions in the vegan package </w:t>
+        <w:fldChar w:fldCharType="separate"/>
       </w:r>
       <w:r>
         <w:rPr>
           <w:rFonts w:ascii="Times New Roman" w:hAnsi="Times New Roman"/>
-          <w:color w:val="000000" w:themeColor="text1"/>
-          <w:shd w:val="clear" w:color="auto" w:fill="FFFFFF"/>
-        </w:rPr>
-        <w:fldChar w:fldCharType="begin" w:fldLock="1"/>
+          <w:noProof/>
+          <w:color w:val="000000" w:themeColor="text1"/>
+          <w:shd w:val="clear" w:color="auto" w:fill="FFFFFF"/>
+        </w:rPr>
+        <w:t>(55)</w:t>
       </w:r>
       <w:r>
         <w:rPr>
@@ -10995,7 +12002,7 @@
           <w:color w:val="000000" w:themeColor="text1"/>
           <w:shd w:val="clear" w:color="auto" w:fill="FFFFFF"/>
         </w:rPr>
-        <w:instrText>ADDIN CSL_CITATION {"citationItems":[{"id":"ITEM-1","itemData":{"author":[{"dropping-particle":"","family":"Oksanen","given":"Jari","non-dropping-particle":"","parse-names":false,"suffix":""},{"dropping-particle":"","family":"Blanchet","given":"F. Guillaume","non-dropping-particle":"","parse-names":false,"suffix":""},{"dropping-particle":"","family":"Friendly","given":"Michael","non-dropping-particle":"","parse-names":false,"suffix":""},{"dropping-particle":"","family":"Kindt","given":"Roeland","non-dropping-particle":"","parse-names":false,"suffix":""},{"dropping-particle":"","family":"Legendre","given":"Pierre","non-dropping-particle":"","parse-names":false,"suffix":""},{"dropping-particle":"","family":"McGlinn","given":"Dan","non-dropping-particle":"","parse-names":false,"suffix":""},{"dropping-particle":"","family":"Minchin","given":"Peter R.","non-dropping-particle":"","parse-names":false,"suffix":""},{"dropping-particle":"","family":"O'Hara","given":"R. B.","non-dropping-particle":"","parse-names":false,"suffix":""},{"dropping-particle":"","family":"L.","given":"Gavin","non-dropping-particle":"","parse-names":false,"suffix":""},{"dropping-particle":"","family":"Simpson","given":"Peter","non-dropping-particle":"","parse-names":false,"suffix":""},{"dropping-particle":"","family":"Solymos","given":"M.","non-dropping-particle":"","parse-names":false,"suffix":""},{"dropping-particle":"","family":"Stevens","given":"Henry H.","non-dropping-particle":"","parse-names":false,"suffix":""},{"dropping-particle":"","family":"Szoecs","given":"Eduard","non-dropping-particle":"","parse-names":false,"suffix":""},{"dropping-particle":"","family":"Wagner","given":"Helene","non-dropping-particle":"","parse-names":false,"suffix":""}],"id":"ITEM-1","issued":{"date-parts":[["2018"]]},"number":"R package version 2.5-2","title":"vegan: Community Ecology Package","type":"article"},"uris":["http://www.mendeley.com/documents/?uuid=703e10de-9d27-4a25-a078-df14a0d86829"]}],"mendeley":{"formattedCitation":"(55)","plainTextFormattedCitation":"(55)","previouslyFormattedCitation":"(55)"},"properties":{"noteIndex":0},"schema":"https://github.com/citation-style-language/schema/raw/master/csl-citation.json"}</w:instrText>
+        <w:fldChar w:fldCharType="end"/>
       </w:r>
       <w:r>
         <w:rPr>
@@ -11003,16 +12010,15 @@
           <w:color w:val="000000" w:themeColor="text1"/>
           <w:shd w:val="clear" w:color="auto" w:fill="FFFFFF"/>
         </w:rPr>
-        <w:fldChar w:fldCharType="separate"/>
+        <w:t xml:space="preserve">. </w:t>
       </w:r>
       <w:r>
         <w:rPr>
           <w:rFonts w:ascii="Times New Roman" w:hAnsi="Times New Roman"/>
-          <w:noProof/>
-          <w:color w:val="000000" w:themeColor="text1"/>
-          <w:shd w:val="clear" w:color="auto" w:fill="FFFFFF"/>
-        </w:rPr>
-        <w:t>(55)</w:t>
+          <w:color w:val="000000" w:themeColor="text1"/>
+          <w:shd w:val="clear" w:color="auto" w:fill="FFFFFF"/>
+        </w:rPr>
+        <w:t xml:space="preserve">Dominant taxa were defined as those that were the top 20 most abundant at any time point. </w:t>
       </w:r>
       <w:r>
         <w:rPr>
@@ -11020,15 +12026,16 @@
           <w:color w:val="000000" w:themeColor="text1"/>
           <w:shd w:val="clear" w:color="auto" w:fill="FFFFFF"/>
         </w:rPr>
-        <w:fldChar w:fldCharType="end"/>
-      </w:r>
+        <w:t xml:space="preserve">The response </w:t>
+      </w:r>
+      <w:proofErr w:type="gramStart"/>
       <w:r>
         <w:rPr>
           <w:rFonts w:ascii="Times New Roman" w:hAnsi="Times New Roman"/>
           <w:color w:val="000000" w:themeColor="text1"/>
           <w:shd w:val="clear" w:color="auto" w:fill="FFFFFF"/>
         </w:rPr>
-        <w:t xml:space="preserve">. </w:t>
+        <w:t xml:space="preserve">taxa </w:t>
       </w:r>
       <w:r>
         <w:rPr>
@@ -11036,296 +12043,16 @@
           <w:color w:val="000000" w:themeColor="text1"/>
           <w:shd w:val="clear" w:color="auto" w:fill="FFFFFF"/>
         </w:rPr>
-        <w:t>T</w:t>
-      </w:r>
+        <w:t xml:space="preserve"> identified</w:t>
+      </w:r>
+      <w:proofErr w:type="gramEnd"/>
       <w:r>
         <w:rPr>
           <w:rFonts w:ascii="Times New Roman" w:hAnsi="Times New Roman"/>
           <w:color w:val="000000" w:themeColor="text1"/>
           <w:shd w:val="clear" w:color="auto" w:fill="FFFFFF"/>
         </w:rPr>
-        <w:t xml:space="preserve">otal weedy vegetation was included in these models (Y ~ Herbicide * Time + total weedy vegetation, permutations = </w:t>
-      </w:r>
-      <w:r>
-        <w:rPr>
-          <w:rFonts w:ascii="Times New Roman" w:hAnsi="Times New Roman"/>
-          <w:color w:val="000000" w:themeColor="text1"/>
-          <w:shd w:val="clear" w:color="auto" w:fill="FFFFFF"/>
-        </w:rPr>
-        <w:lastRenderedPageBreak/>
-        <w:t xml:space="preserve">1,000). Heterogeneity in microbiome composition </w:t>
-      </w:r>
-      <w:r>
-        <w:rPr>
-          <w:rFonts w:ascii="Times New Roman" w:hAnsi="Times New Roman"/>
-          <w:color w:val="000000" w:themeColor="text1"/>
-          <w:shd w:val="clear" w:color="auto" w:fill="FFFFFF"/>
-        </w:rPr>
-        <w:t xml:space="preserve">at each sampling </w:t>
-      </w:r>
-      <w:r>
-        <w:rPr>
-          <w:rFonts w:ascii="Times New Roman" w:hAnsi="Times New Roman"/>
-          <w:color w:val="000000" w:themeColor="text1"/>
-          <w:shd w:val="clear" w:color="auto" w:fill="FFFFFF"/>
-        </w:rPr>
-        <w:t xml:space="preserve">was assessed using Bray-Curtis dissimilarities and visualized with boxplots of pairwise dissimilarities to all other members of that treatment group. Significant differences in multivariate dispersion were assessed using </w:t>
-      </w:r>
-      <w:proofErr w:type="spellStart"/>
-      <w:r>
-        <w:rPr>
-          <w:rFonts w:ascii="Times New Roman" w:hAnsi="Times New Roman"/>
-          <w:color w:val="000000" w:themeColor="text1"/>
-          <w:shd w:val="clear" w:color="auto" w:fill="FFFFFF"/>
-        </w:rPr>
-        <w:t>beta_dispr</w:t>
-      </w:r>
-      <w:proofErr w:type="spellEnd"/>
-      <w:r>
-        <w:rPr>
-          <w:rFonts w:ascii="Times New Roman" w:hAnsi="Times New Roman"/>
-          <w:color w:val="000000" w:themeColor="text1"/>
-          <w:shd w:val="clear" w:color="auto" w:fill="FFFFFF"/>
-        </w:rPr>
-        <w:t>(). All chemical treatments were analyzed separately and then again when combined as single treatment group</w:t>
-      </w:r>
-      <w:r>
-        <w:rPr>
-          <w:rFonts w:ascii="Times New Roman" w:hAnsi="Times New Roman"/>
-          <w:color w:val="000000" w:themeColor="text1"/>
-          <w:shd w:val="clear" w:color="auto" w:fill="FFFFFF"/>
-        </w:rPr>
-        <w:t>, herein referred to as “</w:t>
-      </w:r>
-      <w:r>
-        <w:rPr>
-          <w:rFonts w:ascii="Times New Roman" w:hAnsi="Times New Roman"/>
-          <w:color w:val="000000" w:themeColor="text1"/>
-          <w:shd w:val="clear" w:color="auto" w:fill="FFFFFF"/>
-        </w:rPr>
-        <w:t>chemical herbicide</w:t>
-      </w:r>
-      <w:r>
-        <w:rPr>
-          <w:rFonts w:ascii="Times New Roman" w:hAnsi="Times New Roman"/>
-          <w:color w:val="000000" w:themeColor="text1"/>
-          <w:shd w:val="clear" w:color="auto" w:fill="FFFFFF"/>
-        </w:rPr>
-        <w:t>”</w:t>
-      </w:r>
-      <w:r>
-        <w:rPr>
-          <w:rFonts w:ascii="Times New Roman" w:hAnsi="Times New Roman"/>
-          <w:color w:val="000000" w:themeColor="text1"/>
-          <w:shd w:val="clear" w:color="auto" w:fill="FFFFFF"/>
-        </w:rPr>
-        <w:t xml:space="preserve">. Shifts in community composition were visualized using NMDS implemented in the vegan and </w:t>
-      </w:r>
-      <w:proofErr w:type="spellStart"/>
-      <w:r>
-        <w:rPr>
-          <w:rFonts w:ascii="Times New Roman" w:hAnsi="Times New Roman"/>
-          <w:color w:val="000000" w:themeColor="text1"/>
-          <w:shd w:val="clear" w:color="auto" w:fill="FFFFFF"/>
-        </w:rPr>
-        <w:t>ggordiplots</w:t>
-      </w:r>
-      <w:proofErr w:type="spellEnd"/>
-      <w:r>
-        <w:rPr>
-          <w:rFonts w:ascii="Times New Roman" w:hAnsi="Times New Roman"/>
-          <w:color w:val="000000" w:themeColor="text1"/>
-          <w:shd w:val="clear" w:color="auto" w:fill="FFFFFF"/>
-        </w:rPr>
-        <w:t xml:space="preserve"> packages.</w:t>
-      </w:r>
-      <w:r>
-        <w:rPr>
-          <w:rFonts w:ascii="Times New Roman" w:hAnsi="Times New Roman"/>
-          <w:color w:val="000000" w:themeColor="text1"/>
-          <w:shd w:val="clear" w:color="auto" w:fill="FFFFFF"/>
-        </w:rPr>
-        <w:t xml:space="preserve"> Those taxa accounting for variation among treatments were </w:t>
-      </w:r>
-      <w:r>
-        <w:rPr>
-          <w:rFonts w:ascii="Times New Roman" w:hAnsi="Times New Roman"/>
-          <w:color w:val="000000" w:themeColor="text1"/>
-          <w:shd w:val="clear" w:color="auto" w:fill="FFFFFF"/>
-        </w:rPr>
-        <w:t xml:space="preserve">identified via </w:t>
-      </w:r>
-      <w:r>
-        <w:rPr>
-          <w:rFonts w:ascii="Times New Roman" w:hAnsi="Times New Roman"/>
-          <w:color w:val="000000" w:themeColor="text1"/>
-          <w:shd w:val="clear" w:color="auto" w:fill="FFFFFF"/>
-        </w:rPr>
-        <w:t xml:space="preserve">the </w:t>
-      </w:r>
-      <w:proofErr w:type="spellStart"/>
-      <w:r>
-        <w:rPr>
-          <w:rFonts w:ascii="Times New Roman" w:hAnsi="Times New Roman"/>
-          <w:color w:val="000000" w:themeColor="text1"/>
-          <w:shd w:val="clear" w:color="auto" w:fill="FFFFFF"/>
-        </w:rPr>
-        <w:t>Baruta</w:t>
-      </w:r>
-      <w:proofErr w:type="spellEnd"/>
-      <w:r>
-        <w:rPr>
-          <w:rFonts w:ascii="Times New Roman" w:hAnsi="Times New Roman"/>
-          <w:color w:val="000000" w:themeColor="text1"/>
-          <w:shd w:val="clear" w:color="auto" w:fill="FFFFFF"/>
-        </w:rPr>
-        <w:t xml:space="preserve"> classification</w:t>
-      </w:r>
-      <w:r>
-        <w:rPr>
-          <w:rFonts w:ascii="Times New Roman" w:hAnsi="Times New Roman"/>
-          <w:color w:val="000000" w:themeColor="text1"/>
-          <w:shd w:val="clear" w:color="auto" w:fill="FFFFFF"/>
-        </w:rPr>
-        <w:t xml:space="preserve"> algorithm</w:t>
-      </w:r>
-      <w:r>
-        <w:rPr>
-          <w:rFonts w:ascii="Times New Roman" w:hAnsi="Times New Roman"/>
-          <w:color w:val="000000" w:themeColor="text1"/>
-          <w:shd w:val="clear" w:color="auto" w:fill="FFFFFF"/>
-        </w:rPr>
-        <w:t xml:space="preserve"> </w:t>
-      </w:r>
-      <w:r>
-        <w:rPr>
-          <w:rFonts w:ascii="Times New Roman" w:hAnsi="Times New Roman"/>
-          <w:color w:val="000000" w:themeColor="text1"/>
-          <w:shd w:val="clear" w:color="auto" w:fill="FFFFFF"/>
-        </w:rPr>
-        <w:fldChar w:fldCharType="begin" w:fldLock="1"/>
-      </w:r>
-      <w:r>
-        <w:rPr>
-          <w:rFonts w:ascii="Times New Roman" w:hAnsi="Times New Roman"/>
-          <w:color w:val="000000" w:themeColor="text1"/>
-          <w:shd w:val="clear" w:color="auto" w:fill="FFFFFF"/>
-        </w:rPr>
-        <w:instrText>ADDIN CSL_CITATION {"citationItems":[{"id":"ITEM-1","itemData":{"abstract":"Boruta is an all relevant feature selection wrapper algorithm, capable of working with any classification method that output variable importance measure (VIM); by default, Boruta uses Random Forest. The method performs a top-down search for relevant features by comparing original attributes’ importance with importance achievable at random, estimated using their permuted copies, and progressively eliminating irrelevant features to stabilise that test.","author":[{"dropping-particle":"","family":"Kursa","given":"Miron B.","non-dropping-particle":"","parse-names":false,"suffix":""},{"dropping-particle":"","family":"Rudnicki","given":"Witold Remigiusz","non-dropping-particle":"","parse-names":false,"suffix":""}],"id":"ITEM-1","issued":{"date-parts":[["2020"]]},"page":"1-17","title":"Boruta: Wrapper Algorithm for All Relevant Feature Selection","type":"article"},"uris":["http://www.mendeley.com/documents/?uuid=bee0d832-9157-49ce-bbfb-28e45240a60b"]}],"mendeley":{"formattedCitation":"(58)","plainTextFormattedCitation":"(58)","previouslyFormattedCitation":"(58)"},"properties":{"noteIndex":0},"schema":"https://github.com/citation-style-language/schema/raw/master/csl-citation.json"}</w:instrText>
-      </w:r>
-      <w:r>
-        <w:rPr>
-          <w:rFonts w:ascii="Times New Roman" w:hAnsi="Times New Roman"/>
-          <w:color w:val="000000" w:themeColor="text1"/>
-          <w:shd w:val="clear" w:color="auto" w:fill="FFFFFF"/>
-        </w:rPr>
-        <w:fldChar w:fldCharType="separate"/>
-      </w:r>
-      <w:r>
-        <w:rPr>
-          <w:rFonts w:ascii="Times New Roman" w:hAnsi="Times New Roman"/>
-          <w:noProof/>
-          <w:color w:val="000000" w:themeColor="text1"/>
-          <w:shd w:val="clear" w:color="auto" w:fill="FFFFFF"/>
-        </w:rPr>
-        <w:t>(58)</w:t>
-      </w:r>
-      <w:r>
-        <w:rPr>
-          <w:rFonts w:ascii="Times New Roman" w:hAnsi="Times New Roman"/>
-          <w:color w:val="000000" w:themeColor="text1"/>
-          <w:shd w:val="clear" w:color="auto" w:fill="FFFFFF"/>
-        </w:rPr>
-        <w:fldChar w:fldCharType="end"/>
-      </w:r>
-      <w:r>
-        <w:rPr>
-          <w:rFonts w:ascii="Times New Roman" w:hAnsi="Times New Roman"/>
-          <w:color w:val="000000" w:themeColor="text1"/>
-          <w:shd w:val="clear" w:color="auto" w:fill="FFFFFF"/>
-        </w:rPr>
-        <w:t xml:space="preserve"> and</w:t>
-      </w:r>
-      <w:r>
-        <w:rPr>
-          <w:rFonts w:ascii="Times New Roman" w:hAnsi="Times New Roman"/>
-          <w:color w:val="000000" w:themeColor="text1"/>
-          <w:shd w:val="clear" w:color="auto" w:fill="FFFFFF"/>
-        </w:rPr>
-        <w:t xml:space="preserve"> simper </w:t>
-      </w:r>
-      <w:r>
-        <w:rPr>
-          <w:rFonts w:ascii="Times New Roman" w:hAnsi="Times New Roman"/>
-          <w:color w:val="000000" w:themeColor="text1"/>
-          <w:shd w:val="clear" w:color="auto" w:fill="FFFFFF"/>
-        </w:rPr>
-        <w:fldChar w:fldCharType="begin" w:fldLock="1"/>
-      </w:r>
-      <w:r>
-        <w:rPr>
-          <w:rFonts w:ascii="Times New Roman" w:hAnsi="Times New Roman"/>
-          <w:color w:val="000000" w:themeColor="text1"/>
-          <w:shd w:val="clear" w:color="auto" w:fill="FFFFFF"/>
-        </w:rPr>
-        <w:instrText>ADDIN CSL_CITATION {"citationItems":[{"id":"ITEM-1","itemData":{"author":[{"dropping-particle":"","family":"Oksanen","given":"Jari","non-dropping-particle":"","parse-names":false,"suffix":""},{"dropping-particle":"","family":"Blanchet","given":"F. Guillaume","non-dropping-particle":"","parse-names":false,"suffix":""},{"dropping-particle":"","family":"Friendly","given":"Michael","non-dropping-particle":"","parse-names":false,"suffix":""},{"dropping-particle":"","family":"Kindt","given":"Roeland","non-dropping-particle":"","parse-names":false,"suffix":""},{"dropping-particle":"","family":"Legendre","given":"Pierre","non-dropping-particle":"","parse-names":false,"suffix":""},{"dropping-particle":"","family":"McGlinn","given":"Dan","non-dropping-particle":"","parse-names":false,"suffix":""},{"dropping-particle":"","family":"Minchin","given":"Peter R.","non-dropping-particle":"","parse-names":false,"suffix":""},{"dropping-particle":"","family":"O'Hara","given":"R. B.","non-dropping-particle":"","parse-names":false,"suffix":""},{"dropping-particle":"","family":"L.","given":"Gavin","non-dropping-particle":"","parse-names":false,"suffix":""},{"dropping-particle":"","family":"Simpson","given":"Peter","non-dropping-particle":"","parse-names":false,"suffix":""},{"dropping-particle":"","family":"Solymos","given":"M.","non-dropping-particle":"","parse-names":false,"suffix":""},{"dropping-particle":"","family":"Stevens","given":"Henry H.","non-dropping-particle":"","parse-names":false,"suffix":""},{"dropping-particle":"","family":"Szoecs","given":"Eduard","non-dropping-particle":"","parse-names":false,"suffix":""},{"dropping-particle":"","family":"Wagner","given":"Helene","non-dropping-particle":"","parse-names":false,"suffix":""}],"id":"ITEM-1","issued":{"date-parts":[["2018"]]},"number":"R package version 2.5-2","title":"vegan: Community Ecology Package","type":"article"},"uris":["http://www.mendeley.com/documents/?uuid=703e10de-9d27-4a25-a078-df14a0d86829"]}],"mendeley":{"formattedCitation":"(55)","plainTextFormattedCitation":"(55)","previouslyFormattedCitation":"(55)"},"properties":{"noteIndex":0},"schema":"https://github.com/citation-style-language/schema/raw/master/csl-citation.json"}</w:instrText>
-      </w:r>
-      <w:r>
-        <w:rPr>
-          <w:rFonts w:ascii="Times New Roman" w:hAnsi="Times New Roman"/>
-          <w:color w:val="000000" w:themeColor="text1"/>
-          <w:shd w:val="clear" w:color="auto" w:fill="FFFFFF"/>
-        </w:rPr>
-        <w:fldChar w:fldCharType="separate"/>
-      </w:r>
-      <w:r>
-        <w:rPr>
-          <w:rFonts w:ascii="Times New Roman" w:hAnsi="Times New Roman"/>
-          <w:noProof/>
-          <w:color w:val="000000" w:themeColor="text1"/>
-          <w:shd w:val="clear" w:color="auto" w:fill="FFFFFF"/>
-        </w:rPr>
-        <w:t>(55)</w:t>
-      </w:r>
-      <w:r>
-        <w:rPr>
-          <w:rFonts w:ascii="Times New Roman" w:hAnsi="Times New Roman"/>
-          <w:color w:val="000000" w:themeColor="text1"/>
-          <w:shd w:val="clear" w:color="auto" w:fill="FFFFFF"/>
-        </w:rPr>
-        <w:fldChar w:fldCharType="end"/>
-      </w:r>
-      <w:r>
-        <w:rPr>
-          <w:rFonts w:ascii="Times New Roman" w:hAnsi="Times New Roman"/>
-          <w:color w:val="000000" w:themeColor="text1"/>
-          <w:shd w:val="clear" w:color="auto" w:fill="FFFFFF"/>
-        </w:rPr>
-        <w:t xml:space="preserve">. </w:t>
-      </w:r>
-      <w:r>
-        <w:rPr>
-          <w:rFonts w:ascii="Times New Roman" w:hAnsi="Times New Roman"/>
-          <w:color w:val="000000" w:themeColor="text1"/>
-          <w:shd w:val="clear" w:color="auto" w:fill="FFFFFF"/>
-        </w:rPr>
-        <w:t xml:space="preserve">Dominant taxa were defined as those that were the top 20 most abundant at any time point. </w:t>
-      </w:r>
-      <w:r>
-        <w:rPr>
-          <w:rFonts w:ascii="Times New Roman" w:hAnsi="Times New Roman"/>
-          <w:color w:val="000000" w:themeColor="text1"/>
-          <w:shd w:val="clear" w:color="auto" w:fill="FFFFFF"/>
-        </w:rPr>
-        <w:t xml:space="preserve">The response taxa </w:t>
-      </w:r>
-      <w:r>
-        <w:rPr>
-          <w:rFonts w:ascii="Times New Roman" w:hAnsi="Times New Roman"/>
-          <w:color w:val="000000" w:themeColor="text1"/>
-          <w:shd w:val="clear" w:color="auto" w:fill="FFFFFF"/>
-        </w:rPr>
-        <w:t xml:space="preserve"> identified by dominance or explanatory power </w:t>
+        <w:t xml:space="preserve"> by dominance or explanatory power </w:t>
       </w:r>
       <w:r>
         <w:rPr>
@@ -11736,7 +12463,7 @@
           <w:noProof/>
         </w:rPr>
         <w:tab/>
-        <w:t xml:space="preserve">Richardson AE, Barea J-M, McNeill AM, Prigent-Combaret C. 2009. Acquisition of phosphorus and nitrogen in the rhizosphere and plant growth promotion by </w:t>
+        <w:t xml:space="preserve">Richardson AE, Barea J-M, McNeill AM, Prigent-Combaret C. 2009. Acquisition of </w:t>
       </w:r>
       <w:r>
         <w:rPr>
@@ -11744,7 +12471,7 @@
           <w:noProof/>
         </w:rPr>
         <w:lastRenderedPageBreak/>
-        <w:t>microorganisms. Plant Soil 321:305–339.</w:t>
+        <w:t>phosphorus and nitrogen in the rhizosphere and plant growth promotion by microorganisms. Plant Soil 321:305–339.</w:t>
       </w:r>
     </w:p>
     <w:p>
@@ -14082,10 +14809,10 @@
           <w:color w:val="000000" w:themeColor="text1"/>
         </w:rPr>
         <w:drawing>
-          <wp:inline distT="0" distB="0" distL="0" distR="0" wp14:anchorId="581B7383" wp14:editId="772BE479">
-            <wp:extent cx="3794453" cy="3521798"/>
-            <wp:effectExtent l="0" t="0" r="3175" b="0"/>
-            <wp:docPr id="14" name="Picture 22" descr="Diagram&#10;&#10;Description automatically generated">
+          <wp:inline distT="0" distB="0" distL="0" distR="0" wp14:anchorId="581B7383" wp14:editId="2C217AB5">
+            <wp:extent cx="3098375" cy="3521798"/>
+            <wp:effectExtent l="0" t="0" r="635" b="0"/>
+            <wp:docPr id="14" name="Picture 22">
               <a:extLst xmlns:a="http://schemas.openxmlformats.org/drawingml/2006/main">
                 <a:ext uri="{FF2B5EF4-FFF2-40B4-BE49-F238E27FC236}">
                   <a16:creationId xmlns:a16="http://schemas.microsoft.com/office/drawing/2014/main" id="{982B9AE2-D409-DC45-9B13-230467FB5B76}"/>
@@ -14099,7 +14826,7 @@
               <a:graphicData uri="http://schemas.openxmlformats.org/drawingml/2006/picture">
                 <pic:pic xmlns:pic="http://schemas.openxmlformats.org/drawingml/2006/picture">
                   <pic:nvPicPr>
-                    <pic:cNvPr id="23" name="Picture 22" descr="Diagram&#10;&#10;Description automatically generated">
+                    <pic:cNvPr id="14" name="Picture 22">
                       <a:extLst>
                         <a:ext uri="{FF2B5EF4-FFF2-40B4-BE49-F238E27FC236}">
                           <a16:creationId xmlns:a16="http://schemas.microsoft.com/office/drawing/2014/main" id="{982B9AE2-D409-DC45-9B13-230467FB5B76}"/>
@@ -14111,7 +14838,13 @@
                     </pic:cNvPicPr>
                   </pic:nvPicPr>
                   <pic:blipFill>
-                    <a:blip r:embed="rId10"/>
+                    <a:blip r:embed="rId10">
+                      <a:extLst>
+                        <a:ext uri="{28A0092B-C50C-407E-A947-70E740481C1C}">
+                          <a14:useLocalDpi xmlns:a14="http://schemas.microsoft.com/office/drawing/2010/main" val="0"/>
+                        </a:ext>
+                      </a:extLst>
+                    </a:blip>
                     <a:stretch>
                       <a:fillRect/>
                     </a:stretch>
@@ -14119,7 +14852,7 @@
                   <pic:spPr>
                     <a:xfrm>
                       <a:off x="0" y="0"/>
-                      <a:ext cx="3796809" cy="3523984"/>
+                      <a:ext cx="3098375" cy="3521798"/>
                     </a:xfrm>
                     <a:prstGeom prst="rect">
                       <a:avLst/>
@@ -14400,63 +15133,7 @@
           <w:rFonts w:ascii="Times New Roman" w:hAnsi="Times New Roman" w:cs="Times New Roman"/>
           <w:color w:val="000000" w:themeColor="text1"/>
         </w:rPr>
-        <w:t>16S ordination of rarefied count tables with 95% SE ellipses. Dissimilarity within treatment</w:t>
-      </w:r>
-      <w:r>
-        <w:rPr>
-          <w:rFonts w:ascii="Times New Roman" w:hAnsi="Times New Roman" w:cs="Times New Roman"/>
-          <w:color w:val="000000" w:themeColor="text1"/>
-        </w:rPr>
-        <w:t xml:space="preserve"> </w:t>
-      </w:r>
-      <w:r>
-        <w:rPr>
-          <w:rFonts w:ascii="Times New Roman" w:hAnsi="Times New Roman" w:cs="Times New Roman"/>
-          <w:color w:val="000000" w:themeColor="text1"/>
-        </w:rPr>
-        <w:t>types show a homogenization of</w:t>
-      </w:r>
-      <w:r>
-        <w:rPr>
-          <w:rFonts w:ascii="Times New Roman" w:hAnsi="Times New Roman" w:cs="Times New Roman"/>
-          <w:color w:val="000000" w:themeColor="text1"/>
-        </w:rPr>
-        <w:t xml:space="preserve"> </w:t>
-      </w:r>
-      <w:r>
-        <w:rPr>
-          <w:rFonts w:ascii="Times New Roman" w:hAnsi="Times New Roman" w:cs="Times New Roman"/>
-          <w:color w:val="000000" w:themeColor="text1"/>
-        </w:rPr>
-        <w:t>herbicide treated plots through time (column 2 and 3). When</w:t>
-      </w:r>
-      <w:r>
-        <w:rPr>
-          <w:rFonts w:ascii="Times New Roman" w:hAnsi="Times New Roman" w:cs="Times New Roman"/>
-          <w:color w:val="000000" w:themeColor="text1"/>
-        </w:rPr>
-        <w:t xml:space="preserve"> </w:t>
-      </w:r>
-      <w:r>
-        <w:rPr>
-          <w:rFonts w:ascii="Times New Roman" w:hAnsi="Times New Roman" w:cs="Times New Roman"/>
-          <w:color w:val="000000" w:themeColor="text1"/>
-        </w:rPr>
-        <w:t xml:space="preserve">all chemical treatments </w:t>
-      </w:r>
-      <w:r>
-        <w:rPr>
-          <w:rFonts w:ascii="Times New Roman" w:hAnsi="Times New Roman" w:cs="Times New Roman"/>
-          <w:color w:val="000000" w:themeColor="text1"/>
-        </w:rPr>
-        <w:t xml:space="preserve">grouped together as a single chemical herbicide treatment, </w:t>
-      </w:r>
-      <w:r>
-        <w:rPr>
-          <w:rFonts w:ascii="Times New Roman" w:hAnsi="Times New Roman" w:cs="Times New Roman"/>
-          <w:color w:val="000000" w:themeColor="text1"/>
-        </w:rPr>
-        <w:t xml:space="preserve">we observe a decrease in </w:t>
+        <w:t xml:space="preserve">16S ordination of rarefied count tables with 95% SE ellipses. Dissimilarity within treatment types show a homogenization of herbicide treated plots through time (column 2 and 3). When all chemical treatments grouped together as a single chemical herbicide treatment, we observe a decrease in </w:t>
       </w:r>
       <w:r>
         <w:rPr>
@@ -14470,35 +15147,7 @@
           <w:rFonts w:ascii="Times New Roman" w:hAnsi="Times New Roman" w:cs="Times New Roman"/>
           <w:color w:val="000000" w:themeColor="text1"/>
         </w:rPr>
-        <w:t xml:space="preserve"> not observed</w:t>
-      </w:r>
-      <w:r>
-        <w:rPr>
-          <w:rFonts w:ascii="Times New Roman" w:hAnsi="Times New Roman" w:cs="Times New Roman"/>
-          <w:color w:val="000000" w:themeColor="text1"/>
-        </w:rPr>
-        <w:t xml:space="preserve"> </w:t>
-      </w:r>
-      <w:r>
-        <w:rPr>
-          <w:rFonts w:ascii="Times New Roman" w:hAnsi="Times New Roman" w:cs="Times New Roman"/>
-          <w:color w:val="000000" w:themeColor="text1"/>
-        </w:rPr>
-        <w:t>in the</w:t>
-      </w:r>
-      <w:r>
-        <w:rPr>
-          <w:rFonts w:ascii="Times New Roman" w:hAnsi="Times New Roman" w:cs="Times New Roman"/>
-          <w:color w:val="000000" w:themeColor="text1"/>
-        </w:rPr>
-        <w:t xml:space="preserve"> </w:t>
-      </w:r>
-      <w:r>
-        <w:rPr>
-          <w:rFonts w:ascii="Times New Roman" w:hAnsi="Times New Roman" w:cs="Times New Roman"/>
-          <w:color w:val="000000" w:themeColor="text1"/>
-        </w:rPr>
-        <w:t xml:space="preserve">handweeded or non-treated plots.  </w:t>
+        <w:t xml:space="preserve"> not observed in the handweeded or non-treated plots.  </w:t>
       </w:r>
     </w:p>
     <w:p>
@@ -14661,28 +15310,23 @@
           <w:rFonts w:ascii="Times New Roman" w:hAnsi="Times New Roman" w:cs="Times New Roman"/>
           <w:color w:val="000000" w:themeColor="text1"/>
         </w:rPr>
-        <w:t xml:space="preserve">all chemical treatments grouped, we observe </w:t>
-      </w:r>
-      <w:r>
-        <w:rPr>
-          <w:rFonts w:ascii="Times New Roman" w:hAnsi="Times New Roman" w:cs="Times New Roman"/>
-          <w:color w:val="000000" w:themeColor="text1"/>
-        </w:rPr>
-        <w:t>no clear trends</w:t>
-      </w:r>
-      <w:r>
-        <w:rPr>
-          <w:rFonts w:ascii="Times New Roman" w:hAnsi="Times New Roman" w:cs="Times New Roman"/>
-          <w:color w:val="000000" w:themeColor="text1"/>
-        </w:rPr>
-        <w:t xml:space="preserve"> in</w:t>
-      </w:r>
-      <w:r>
-        <w:rPr>
-          <w:rFonts w:ascii="Times New Roman" w:hAnsi="Times New Roman" w:cs="Times New Roman"/>
-          <w:color w:val="000000" w:themeColor="text1"/>
-        </w:rPr>
-        <w:t xml:space="preserve"> dispersion.</w:t>
+        <w:t xml:space="preserve">all chemical treatments </w:t>
+      </w:r>
+      <w:proofErr w:type="gramStart"/>
+      <w:r>
+        <w:rPr>
+          <w:rFonts w:ascii="Times New Roman" w:hAnsi="Times New Roman" w:cs="Times New Roman"/>
+          <w:color w:val="000000" w:themeColor="text1"/>
+        </w:rPr>
+        <w:t>grouped,</w:t>
+      </w:r>
+      <w:proofErr w:type="gramEnd"/>
+      <w:r>
+        <w:rPr>
+          <w:rFonts w:ascii="Times New Roman" w:hAnsi="Times New Roman" w:cs="Times New Roman"/>
+          <w:color w:val="000000" w:themeColor="text1"/>
+        </w:rPr>
+        <w:t xml:space="preserve"> we observe no clear trends in dispersion.</w:t>
       </w:r>
     </w:p>
     <w:p>

</xml_diff>